<commit_message>
fixed lookups and recreated sdmdoc
</commit_message>
<xml_diff>
--- a/analysis/Van Heijningen_Brouns_Assignment1a.docx
+++ b/analysis/Van Heijningen_Brouns_Assignment1a.docx
@@ -4,7 +4,7 @@
   <w:body>
     <w:p>
       <w:pPr>
-        <w:pStyle w:val="Title"/>
+        <w:pStyle w:val="Titel"/>
         <w:rPr>
           <w:rFonts w:eastAsia="Times New Roman"/>
         </w:rPr>
@@ -18,7 +18,7 @@
     </w:p>
     <w:p>
       <w:pPr>
-        <w:pStyle w:val="Subtitle"/>
+        <w:pStyle w:val="Ondertitel"/>
         <w:jc w:val="right"/>
       </w:pPr>
       <w:r>
@@ -57,7 +57,7 @@
     </w:p>
     <w:p>
       <w:pPr>
-        <w:pStyle w:val="ListParagraph"/>
+        <w:pStyle w:val="Lijstalinea"/>
         <w:numPr>
           <w:ilvl w:val="0"/>
           <w:numId w:val="5"/>
@@ -75,7 +75,7 @@
     </w:p>
     <w:p>
       <w:pPr>
-        <w:pStyle w:val="ListParagraph"/>
+        <w:pStyle w:val="Lijstalinea"/>
         <w:numPr>
           <w:ilvl w:val="0"/>
           <w:numId w:val="5"/>
@@ -93,7 +93,7 @@
     </w:p>
     <w:p>
       <w:pPr>
-        <w:pStyle w:val="ListParagraph"/>
+        <w:pStyle w:val="Lijstalinea"/>
         <w:numPr>
           <w:ilvl w:val="0"/>
           <w:numId w:val="5"/>
@@ -111,7 +111,7 @@
     </w:p>
     <w:p>
       <w:pPr>
-        <w:pStyle w:val="ListParagraph"/>
+        <w:pStyle w:val="Lijstalinea"/>
         <w:numPr>
           <w:ilvl w:val="0"/>
           <w:numId w:val="5"/>
@@ -142,7 +142,7 @@
     </w:p>
     <w:p>
       <w:pPr>
-        <w:pStyle w:val="ListParagraph"/>
+        <w:pStyle w:val="Lijstalinea"/>
         <w:numPr>
           <w:ilvl w:val="0"/>
           <w:numId w:val="6"/>
@@ -160,7 +160,7 @@
     </w:p>
     <w:p>
       <w:pPr>
-        <w:pStyle w:val="ListParagraph"/>
+        <w:pStyle w:val="Lijstalinea"/>
         <w:numPr>
           <w:ilvl w:val="0"/>
           <w:numId w:val="6"/>
@@ -178,7 +178,7 @@
     </w:p>
     <w:p>
       <w:pPr>
-        <w:pStyle w:val="ListParagraph"/>
+        <w:pStyle w:val="Lijstalinea"/>
         <w:numPr>
           <w:ilvl w:val="0"/>
           <w:numId w:val="6"/>
@@ -196,7 +196,7 @@
     </w:p>
     <w:p>
       <w:pPr>
-        <w:pStyle w:val="ListParagraph"/>
+        <w:pStyle w:val="Lijstalinea"/>
         <w:numPr>
           <w:ilvl w:val="0"/>
           <w:numId w:val="6"/>
@@ -214,7 +214,7 @@
     </w:p>
     <w:p>
       <w:pPr>
-        <w:pStyle w:val="Heading1"/>
+        <w:pStyle w:val="Kop1"/>
         <w:rPr>
           <w:rFonts w:eastAsia="Times New Roman"/>
         </w:rPr>
@@ -271,7 +271,7 @@
     </w:p>
     <w:p>
       <w:pPr>
-        <w:pStyle w:val="Heading1"/>
+        <w:pStyle w:val="Kop1"/>
       </w:pPr>
       <w:r>
         <w:t>Maintenance staff system</w:t>
@@ -301,18 +301,12 @@
     </w:p>
     <w:p>
       <w:r>
-        <w:t xml:space="preserve">The third part of the staff system determines the distribution of attention of staff members. Distribution of water through tankers in the case of a water crisis always takes priority. If after that enough staff members are available for all work, no distribution is made. However, when staff capacity is limited 25% of staff attention is given to maintenance activities, and 75% to refurbishing and planning activities. The </w:t>
-      </w:r>
-      <w:r>
-        <w:t xml:space="preserve">refurbishing </w:t>
-      </w:r>
-      <w:r>
-        <w:t>and planning activities are divided pro ratio.</w:t>
-      </w:r>
-    </w:p>
-    <w:p>
-      <w:pPr>
-        <w:pStyle w:val="Heading1"/>
+        <w:t>The third part of the staff system determines the distribution of attention of staff members. Distribution of water through tankers in the case of a water crisis always takes priority. If after that enough staff members are available for all work, no distribution is made. However, when staff capacity is limited 25% of staff attention is given to maintenance activities, and 75% to refurbishing and planning activities. The refurbishing and planning activities are divided pro ratio.</w:t>
+      </w:r>
+    </w:p>
+    <w:p>
+      <w:pPr>
+        <w:pStyle w:val="Kop1"/>
         <w:rPr>
           <w:rFonts w:eastAsia="Times New Roman"/>
         </w:rPr>
@@ -371,7 +365,7 @@
     </w:p>
     <w:p>
       <w:pPr>
-        <w:pStyle w:val="Heading1"/>
+        <w:pStyle w:val="Kop1"/>
         <w:rPr>
           <w:rFonts w:eastAsia="Times New Roman"/>
         </w:rPr>
@@ -667,11 +661,11 @@
     </w:p>
     <w:p>
       <w:pPr>
-        <w:pStyle w:val="Heading1"/>
-      </w:pPr>
-      <w:r>
-        <w:rPr>
-          <w:rStyle w:val="Heading1Char"/>
+        <w:pStyle w:val="Kop1"/>
+      </w:pPr>
+      <w:r>
+        <w:rPr>
+          <w:rStyle w:val="Kop1Char"/>
           <w:b/>
           <w:bCs/>
         </w:rPr>
@@ -679,7 +673,7 @@
       </w:r>
       <w:r>
         <w:rPr>
-          <w:rStyle w:val="Heading1Char"/>
+          <w:rStyle w:val="Kop1Char"/>
           <w:b/>
           <w:bCs/>
         </w:rPr>
@@ -687,7 +681,7 @@
       </w:r>
       <w:r>
         <w:rPr>
-          <w:rStyle w:val="Heading1Char"/>
+          <w:rStyle w:val="Kop1Char"/>
           <w:b/>
           <w:bCs/>
         </w:rPr>
@@ -725,7 +719,7 @@
     </w:p>
     <w:p>
       <w:pPr>
-        <w:pStyle w:val="Heading1"/>
+        <w:pStyle w:val="Kop1"/>
         <w:rPr>
           <w:rFonts w:eastAsia="Times New Roman"/>
         </w:rPr>
@@ -772,7 +766,7 @@
       </w:pPr>
       <w:r>
         <w:rPr>
-          <w:rStyle w:val="Heading3Char"/>
+          <w:rStyle w:val="Kop3Char"/>
         </w:rPr>
         <w:t>Effect of maintenance on ageing time</w:t>
       </w:r>
@@ -794,32 +788,38 @@
         <w:rPr>
           <w:rFonts w:eastAsia="Times New Roman"/>
         </w:rPr>
-        <w:t xml:space="preserve"> the background reading it was described that at 8% maintenance per year the average aging time of infrastructure is 30 years. We assumed that when there is 0% of the infrastructure is maintained per year, the average aging time will become 15 years. Having </w:t>
+        <w:t xml:space="preserve"> the background reading it was described that at 8% maintenance per year the average aging time of infrastructure is 30 years. We assumed that when there is 0% of the infrastructure is maintained per year, the average aging time will become 15 years. </w:t>
+      </w:r>
+      <w:r>
+        <w:rPr>
+          <w:rFonts w:eastAsia="Times New Roman"/>
+        </w:rPr>
+        <w:t xml:space="preserve">If all </w:t>
       </w:r>
       <w:proofErr w:type="gramStart"/>
       <w:r>
         <w:rPr>
           <w:rFonts w:eastAsia="Times New Roman"/>
         </w:rPr>
-        <w:t>a higher</w:t>
+        <w:t>infrastructure</w:t>
       </w:r>
       <w:proofErr w:type="gramEnd"/>
       <w:r>
         <w:rPr>
           <w:rFonts w:eastAsia="Times New Roman"/>
         </w:rPr>
-        <w:t xml:space="preserve"> maintenance coverage than 8% will not increase the lifespan of infrastructure.</w:t>
-      </w:r>
-    </w:p>
-    <w:p>
-      <w:pPr>
-        <w:rPr>
-          <w:rFonts w:eastAsia="Times New Roman"/>
-        </w:rPr>
-      </w:pPr>
-      <w:r>
-        <w:rPr>
-          <w:rStyle w:val="Heading3Char"/>
+        <w:t xml:space="preserve"> is maintained each year, the average infrastructure aging time will increase by 10 years.</w:t>
+      </w:r>
+    </w:p>
+    <w:p>
+      <w:pPr>
+        <w:rPr>
+          <w:rFonts w:eastAsia="Times New Roman"/>
+        </w:rPr>
+      </w:pPr>
+      <w:r>
+        <w:rPr>
+          <w:rStyle w:val="Kop3Char"/>
         </w:rPr>
         <w:t>Effect of maintenance on leakage</w:t>
       </w:r>
@@ -841,18 +841,32 @@
         <w:rPr>
           <w:rFonts w:eastAsia="Times New Roman"/>
         </w:rPr>
-        <w:t xml:space="preserve"> the background reading it was described that there is an average leakage of 30% due to bad maintenance. We assumed that if maintenance levels drop below the 8% indicated in the reading, leakages will rise to 50%. However, if infrastructure maintenance is increased the leakages will gradually drop to 0%.</w:t>
-      </w:r>
-    </w:p>
-    <w:p>
-      <w:pPr>
-        <w:rPr>
-          <w:rFonts w:eastAsia="Times New Roman"/>
-        </w:rPr>
-      </w:pPr>
-      <w:r>
-        <w:rPr>
-          <w:rStyle w:val="Heading3Char"/>
+        <w:t xml:space="preserve"> the background reading</w:t>
+      </w:r>
+      <w:bookmarkStart w:id="0" w:name="_GoBack"/>
+      <w:r>
+        <w:rPr>
+          <w:rFonts w:eastAsia="Times New Roman"/>
+        </w:rPr>
+        <w:t xml:space="preserve"> </w:t>
+      </w:r>
+      <w:bookmarkEnd w:id="0"/>
+      <w:r>
+        <w:rPr>
+          <w:rFonts w:eastAsia="Times New Roman"/>
+        </w:rPr>
+        <w:t>it was described that there is an average leakage of 30% due to bad maintenance. We assumed that if maintenance levels drop below the 8% indicated in the reading, leakages will rise to 50%. However, if infrastructure maintenance is increased the leakages will gradually drop to 0%.</w:t>
+      </w:r>
+    </w:p>
+    <w:p>
+      <w:pPr>
+        <w:rPr>
+          <w:rFonts w:eastAsia="Times New Roman"/>
+        </w:rPr>
+      </w:pPr>
+      <w:r>
+        <w:rPr>
+          <w:rStyle w:val="Kop3Char"/>
         </w:rPr>
         <w:t>Effect of capacity pushing on ageing time</w:t>
       </w:r>
@@ -885,7 +899,7 @@
       </w:pPr>
       <w:r>
         <w:rPr>
-          <w:rStyle w:val="Heading3Char"/>
+          <w:rStyle w:val="Kop3Char"/>
         </w:rPr>
         <w:t>Required staff for constructing and planning infrastructure</w:t>
       </w:r>
@@ -899,7 +913,7 @@
     </w:p>
     <w:p>
       <w:pPr>
-        <w:pStyle w:val="Heading1"/>
+        <w:pStyle w:val="Kop1"/>
         <w:rPr>
           <w:rFonts w:eastAsia="Times New Roman"/>
         </w:rPr>
@@ -924,7 +938,7 @@
     </w:p>
     <w:p>
       <w:pPr>
-        <w:pStyle w:val="Heading2"/>
+        <w:pStyle w:val="Kop2"/>
       </w:pPr>
       <w:r>
         <w:t>Base case</w:t>
@@ -940,15 +954,7 @@
         <w:rPr>
           <w:rFonts w:eastAsia="Times New Roman"/>
         </w:rPr>
-        <w:t xml:space="preserve">In the </w:t>
-      </w:r>
-      <w:bookmarkStart w:id="0" w:name="_GoBack"/>
-      <w:bookmarkEnd w:id="0"/>
-      <w:r>
-        <w:rPr>
-          <w:rFonts w:eastAsia="Times New Roman"/>
-        </w:rPr>
-        <w:t>base case scenario the model shows</w:t>
+        <w:t>In the base case scenario the model shows</w:t>
       </w:r>
       <w:r>
         <w:rPr>
@@ -1262,79 +1268,79 @@
     </w:p>
     <w:p>
       <w:pPr>
-        <w:pStyle w:val="Heading2"/>
-        <w:rPr>
-          <w:rFonts w:eastAsia="Times New Roman"/>
-        </w:rPr>
-      </w:pPr>
-    </w:p>
-    <w:p>
-      <w:pPr>
-        <w:pStyle w:val="Heading2"/>
-        <w:rPr>
-          <w:rFonts w:eastAsia="Times New Roman"/>
-        </w:rPr>
-      </w:pPr>
-    </w:p>
-    <w:p>
-      <w:pPr>
-        <w:pStyle w:val="Heading2"/>
-        <w:rPr>
-          <w:rFonts w:eastAsia="Times New Roman"/>
-        </w:rPr>
-      </w:pPr>
-    </w:p>
-    <w:p>
-      <w:pPr>
-        <w:pStyle w:val="Heading2"/>
-        <w:rPr>
-          <w:rFonts w:eastAsia="Times New Roman"/>
-        </w:rPr>
-      </w:pPr>
-    </w:p>
-    <w:p>
-      <w:pPr>
-        <w:pStyle w:val="Heading2"/>
-        <w:rPr>
-          <w:rFonts w:eastAsia="Times New Roman"/>
-        </w:rPr>
-      </w:pPr>
-    </w:p>
-    <w:p>
-      <w:pPr>
-        <w:pStyle w:val="Heading2"/>
-        <w:rPr>
-          <w:rFonts w:eastAsia="Times New Roman"/>
-        </w:rPr>
-      </w:pPr>
-    </w:p>
-    <w:p>
-      <w:pPr>
-        <w:pStyle w:val="Heading2"/>
-        <w:rPr>
-          <w:rFonts w:eastAsia="Times New Roman"/>
-        </w:rPr>
-      </w:pPr>
-    </w:p>
-    <w:p>
-      <w:pPr>
-        <w:pStyle w:val="Heading2"/>
-        <w:rPr>
-          <w:rFonts w:eastAsia="Times New Roman"/>
-        </w:rPr>
-      </w:pPr>
-    </w:p>
-    <w:p>
-      <w:pPr>
-        <w:pStyle w:val="Heading2"/>
-        <w:rPr>
-          <w:rFonts w:eastAsia="Times New Roman"/>
-        </w:rPr>
-      </w:pPr>
-    </w:p>
-    <w:p>
-      <w:pPr>
-        <w:pStyle w:val="Heading2"/>
+        <w:pStyle w:val="Kop2"/>
+        <w:rPr>
+          <w:rFonts w:eastAsia="Times New Roman"/>
+        </w:rPr>
+      </w:pPr>
+    </w:p>
+    <w:p>
+      <w:pPr>
+        <w:pStyle w:val="Kop2"/>
+        <w:rPr>
+          <w:rFonts w:eastAsia="Times New Roman"/>
+        </w:rPr>
+      </w:pPr>
+    </w:p>
+    <w:p>
+      <w:pPr>
+        <w:pStyle w:val="Kop2"/>
+        <w:rPr>
+          <w:rFonts w:eastAsia="Times New Roman"/>
+        </w:rPr>
+      </w:pPr>
+    </w:p>
+    <w:p>
+      <w:pPr>
+        <w:pStyle w:val="Kop2"/>
+        <w:rPr>
+          <w:rFonts w:eastAsia="Times New Roman"/>
+        </w:rPr>
+      </w:pPr>
+    </w:p>
+    <w:p>
+      <w:pPr>
+        <w:pStyle w:val="Kop2"/>
+        <w:rPr>
+          <w:rFonts w:eastAsia="Times New Roman"/>
+        </w:rPr>
+      </w:pPr>
+    </w:p>
+    <w:p>
+      <w:pPr>
+        <w:pStyle w:val="Kop2"/>
+        <w:rPr>
+          <w:rFonts w:eastAsia="Times New Roman"/>
+        </w:rPr>
+      </w:pPr>
+    </w:p>
+    <w:p>
+      <w:pPr>
+        <w:pStyle w:val="Kop2"/>
+        <w:rPr>
+          <w:rFonts w:eastAsia="Times New Roman"/>
+        </w:rPr>
+      </w:pPr>
+    </w:p>
+    <w:p>
+      <w:pPr>
+        <w:pStyle w:val="Kop2"/>
+        <w:rPr>
+          <w:rFonts w:eastAsia="Times New Roman"/>
+        </w:rPr>
+      </w:pPr>
+    </w:p>
+    <w:p>
+      <w:pPr>
+        <w:pStyle w:val="Kop2"/>
+        <w:rPr>
+          <w:rFonts w:eastAsia="Times New Roman"/>
+        </w:rPr>
+      </w:pPr>
+    </w:p>
+    <w:p>
+      <w:pPr>
+        <w:pStyle w:val="Kop2"/>
         <w:rPr>
           <w:rFonts w:eastAsia="Times New Roman"/>
         </w:rPr>
@@ -2607,16 +2613,16 @@
     <w:lsdException w:name="Bibliography" w:uiPriority="37"/>
     <w:lsdException w:name="TOC Heading" w:uiPriority="39" w:qFormat="1"/>
   </w:latentStyles>
-  <w:style w:type="paragraph" w:default="1" w:styleId="Normal">
+  <w:style w:type="paragraph" w:default="1" w:styleId="Standaard">
     <w:name w:val="Normal"/>
     <w:qFormat/>
     <w:rsid w:val="005A2E4A"/>
   </w:style>
-  <w:style w:type="paragraph" w:styleId="Heading1">
+  <w:style w:type="paragraph" w:styleId="Kop1">
     <w:name w:val="heading 1"/>
-    <w:basedOn w:val="Normal"/>
-    <w:next w:val="Normal"/>
-    <w:link w:val="Heading1Char"/>
+    <w:basedOn w:val="Standaard"/>
+    <w:next w:val="Standaard"/>
+    <w:link w:val="Kop1Char"/>
     <w:uiPriority w:val="9"/>
     <w:qFormat/>
     <w:rsid w:val="005A2E4A"/>
@@ -2635,11 +2641,11 @@
       <w:szCs w:val="28"/>
     </w:rPr>
   </w:style>
-  <w:style w:type="paragraph" w:styleId="Heading2">
+  <w:style w:type="paragraph" w:styleId="Kop2">
     <w:name w:val="heading 2"/>
-    <w:basedOn w:val="Normal"/>
-    <w:next w:val="Normal"/>
-    <w:link w:val="Heading2Char"/>
+    <w:basedOn w:val="Standaard"/>
+    <w:next w:val="Standaard"/>
+    <w:link w:val="Kop2Char"/>
     <w:uiPriority w:val="9"/>
     <w:unhideWhenUsed/>
     <w:qFormat/>
@@ -2659,11 +2665,11 @@
       <w:szCs w:val="26"/>
     </w:rPr>
   </w:style>
-  <w:style w:type="paragraph" w:styleId="Heading3">
+  <w:style w:type="paragraph" w:styleId="Kop3">
     <w:name w:val="heading 3"/>
-    <w:basedOn w:val="Normal"/>
-    <w:next w:val="Normal"/>
-    <w:link w:val="Heading3Char"/>
+    <w:basedOn w:val="Standaard"/>
+    <w:next w:val="Standaard"/>
+    <w:link w:val="Kop3Char"/>
     <w:uiPriority w:val="9"/>
     <w:unhideWhenUsed/>
     <w:qFormat/>
@@ -2681,11 +2687,11 @@
       <w:color w:val="4F81BD" w:themeColor="accent1"/>
     </w:rPr>
   </w:style>
-  <w:style w:type="paragraph" w:styleId="Heading4">
+  <w:style w:type="paragraph" w:styleId="Kop4">
     <w:name w:val="heading 4"/>
-    <w:basedOn w:val="Normal"/>
-    <w:next w:val="Normal"/>
-    <w:link w:val="Heading4Char"/>
+    <w:basedOn w:val="Standaard"/>
+    <w:next w:val="Standaard"/>
+    <w:link w:val="Kop4Char"/>
     <w:uiPriority w:val="9"/>
     <w:semiHidden/>
     <w:unhideWhenUsed/>
@@ -2706,11 +2712,11 @@
       <w:color w:val="4F81BD" w:themeColor="accent1"/>
     </w:rPr>
   </w:style>
-  <w:style w:type="paragraph" w:styleId="Heading5">
+  <w:style w:type="paragraph" w:styleId="Kop5">
     <w:name w:val="heading 5"/>
-    <w:basedOn w:val="Normal"/>
-    <w:next w:val="Normal"/>
-    <w:link w:val="Heading5Char"/>
+    <w:basedOn w:val="Standaard"/>
+    <w:next w:val="Standaard"/>
+    <w:link w:val="Kop5Char"/>
     <w:uiPriority w:val="9"/>
     <w:semiHidden/>
     <w:unhideWhenUsed/>
@@ -2727,11 +2733,11 @@
       <w:color w:val="243F60" w:themeColor="accent1" w:themeShade="7F"/>
     </w:rPr>
   </w:style>
-  <w:style w:type="paragraph" w:styleId="Heading6">
+  <w:style w:type="paragraph" w:styleId="Kop6">
     <w:name w:val="heading 6"/>
-    <w:basedOn w:val="Normal"/>
-    <w:next w:val="Normal"/>
-    <w:link w:val="Heading6Char"/>
+    <w:basedOn w:val="Standaard"/>
+    <w:next w:val="Standaard"/>
+    <w:link w:val="Kop6Char"/>
     <w:uiPriority w:val="9"/>
     <w:semiHidden/>
     <w:unhideWhenUsed/>
@@ -2750,11 +2756,11 @@
       <w:color w:val="243F60" w:themeColor="accent1" w:themeShade="7F"/>
     </w:rPr>
   </w:style>
-  <w:style w:type="paragraph" w:styleId="Heading7">
+  <w:style w:type="paragraph" w:styleId="Kop7">
     <w:name w:val="heading 7"/>
-    <w:basedOn w:val="Normal"/>
-    <w:next w:val="Normal"/>
-    <w:link w:val="Heading7Char"/>
+    <w:basedOn w:val="Standaard"/>
+    <w:next w:val="Standaard"/>
+    <w:link w:val="Kop7Char"/>
     <w:uiPriority w:val="9"/>
     <w:semiHidden/>
     <w:unhideWhenUsed/>
@@ -2773,11 +2779,11 @@
       <w:color w:val="404040" w:themeColor="text1" w:themeTint="BF"/>
     </w:rPr>
   </w:style>
-  <w:style w:type="paragraph" w:styleId="Heading8">
+  <w:style w:type="paragraph" w:styleId="Kop8">
     <w:name w:val="heading 8"/>
-    <w:basedOn w:val="Normal"/>
-    <w:next w:val="Normal"/>
-    <w:link w:val="Heading8Char"/>
+    <w:basedOn w:val="Standaard"/>
+    <w:next w:val="Standaard"/>
+    <w:link w:val="Kop8Char"/>
     <w:uiPriority w:val="9"/>
     <w:semiHidden/>
     <w:unhideWhenUsed/>
@@ -2796,11 +2802,11 @@
       <w:szCs w:val="20"/>
     </w:rPr>
   </w:style>
-  <w:style w:type="paragraph" w:styleId="Heading9">
+  <w:style w:type="paragraph" w:styleId="Kop9">
     <w:name w:val="heading 9"/>
-    <w:basedOn w:val="Normal"/>
-    <w:next w:val="Normal"/>
-    <w:link w:val="Heading9Char"/>
+    <w:basedOn w:val="Standaard"/>
+    <w:next w:val="Standaard"/>
+    <w:link w:val="Kop9Char"/>
     <w:uiPriority w:val="9"/>
     <w:semiHidden/>
     <w:unhideWhenUsed/>
@@ -2821,13 +2827,13 @@
       <w:szCs w:val="20"/>
     </w:rPr>
   </w:style>
-  <w:style w:type="character" w:default="1" w:styleId="DefaultParagraphFont">
+  <w:style w:type="character" w:default="1" w:styleId="Standaardalinea-lettertype">
     <w:name w:val="Default Paragraph Font"/>
     <w:uiPriority w:val="1"/>
     <w:semiHidden/>
     <w:unhideWhenUsed/>
   </w:style>
-  <w:style w:type="table" w:default="1" w:styleId="TableNormal">
+  <w:style w:type="table" w:default="1" w:styleId="Standaardtabel">
     <w:name w:val="Normal Table"/>
     <w:uiPriority w:val="99"/>
     <w:semiHidden/>
@@ -2842,16 +2848,16 @@
       </w:tblCellMar>
     </w:tblPr>
   </w:style>
-  <w:style w:type="numbering" w:default="1" w:styleId="NoList">
+  <w:style w:type="numbering" w:default="1" w:styleId="Geenlijst">
     <w:name w:val="No List"/>
     <w:uiPriority w:val="99"/>
     <w:semiHidden/>
     <w:unhideWhenUsed/>
   </w:style>
-  <w:style w:type="character" w:customStyle="1" w:styleId="Heading1Char">
-    <w:name w:val="Heading 1 Char"/>
-    <w:basedOn w:val="DefaultParagraphFont"/>
-    <w:link w:val="Heading1"/>
+  <w:style w:type="character" w:customStyle="1" w:styleId="Kop1Char">
+    <w:name w:val="Kop 1 Char"/>
+    <w:basedOn w:val="Standaardalinea-lettertype"/>
+    <w:link w:val="Kop1"/>
     <w:uiPriority w:val="9"/>
     <w:rsid w:val="005A2E4A"/>
     <w:rPr>
@@ -2863,10 +2869,10 @@
       <w:szCs w:val="28"/>
     </w:rPr>
   </w:style>
-  <w:style w:type="character" w:customStyle="1" w:styleId="Heading2Char">
-    <w:name w:val="Heading 2 Char"/>
-    <w:basedOn w:val="DefaultParagraphFont"/>
-    <w:link w:val="Heading2"/>
+  <w:style w:type="character" w:customStyle="1" w:styleId="Kop2Char">
+    <w:name w:val="Kop 2 Char"/>
+    <w:basedOn w:val="Standaardalinea-lettertype"/>
+    <w:link w:val="Kop2"/>
     <w:uiPriority w:val="9"/>
     <w:rsid w:val="005A2E4A"/>
     <w:rPr>
@@ -2878,10 +2884,10 @@
       <w:szCs w:val="26"/>
     </w:rPr>
   </w:style>
-  <w:style w:type="character" w:customStyle="1" w:styleId="Heading3Char">
-    <w:name w:val="Heading 3 Char"/>
-    <w:basedOn w:val="DefaultParagraphFont"/>
-    <w:link w:val="Heading3"/>
+  <w:style w:type="character" w:customStyle="1" w:styleId="Kop3Char">
+    <w:name w:val="Kop 3 Char"/>
+    <w:basedOn w:val="Standaardalinea-lettertype"/>
+    <w:link w:val="Kop3"/>
     <w:uiPriority w:val="9"/>
     <w:rsid w:val="005A2E4A"/>
     <w:rPr>
@@ -2891,9 +2897,9 @@
       <w:color w:val="4F81BD" w:themeColor="accent1"/>
     </w:rPr>
   </w:style>
-  <w:style w:type="paragraph" w:styleId="NormalWeb">
+  <w:style w:type="paragraph" w:styleId="Normaalweb">
     <w:name w:val="Normal (Web)"/>
-    <w:basedOn w:val="Normal"/>
+    <w:basedOn w:val="Standaard"/>
     <w:uiPriority w:val="99"/>
     <w:semiHidden/>
     <w:unhideWhenUsed/>
@@ -2909,12 +2915,12 @@
   </w:style>
   <w:style w:type="character" w:customStyle="1" w:styleId="apple-converted-space">
     <w:name w:val="apple-converted-space"/>
-    <w:basedOn w:val="DefaultParagraphFont"/>
+    <w:basedOn w:val="Standaardalinea-lettertype"/>
     <w:rsid w:val="00BA3996"/>
   </w:style>
-  <w:style w:type="character" w:styleId="Strong">
+  <w:style w:type="character" w:styleId="Zwaar">
     <w:name w:val="Strong"/>
-    <w:basedOn w:val="DefaultParagraphFont"/>
+    <w:basedOn w:val="Standaardalinea-lettertype"/>
     <w:uiPriority w:val="22"/>
     <w:qFormat/>
     <w:rsid w:val="005A2E4A"/>
@@ -2923,11 +2929,11 @@
       <w:bCs/>
     </w:rPr>
   </w:style>
-  <w:style w:type="paragraph" w:styleId="Title">
+  <w:style w:type="paragraph" w:styleId="Titel">
     <w:name w:val="Title"/>
-    <w:basedOn w:val="Normal"/>
-    <w:next w:val="Normal"/>
-    <w:link w:val="TitleChar"/>
+    <w:basedOn w:val="Standaard"/>
+    <w:next w:val="Standaard"/>
+    <w:link w:val="TitelChar"/>
     <w:uiPriority w:val="10"/>
     <w:qFormat/>
     <w:rsid w:val="005A2E4A"/>
@@ -2947,10 +2953,10 @@
       <w:szCs w:val="52"/>
     </w:rPr>
   </w:style>
-  <w:style w:type="character" w:customStyle="1" w:styleId="TitleChar">
-    <w:name w:val="Title Char"/>
-    <w:basedOn w:val="DefaultParagraphFont"/>
-    <w:link w:val="Title"/>
+  <w:style w:type="character" w:customStyle="1" w:styleId="TitelChar">
+    <w:name w:val="Titel Char"/>
+    <w:basedOn w:val="Standaardalinea-lettertype"/>
+    <w:link w:val="Titel"/>
     <w:uiPriority w:val="10"/>
     <w:rsid w:val="005A2E4A"/>
     <w:rPr>
@@ -2962,10 +2968,10 @@
       <w:szCs w:val="52"/>
     </w:rPr>
   </w:style>
-  <w:style w:type="character" w:customStyle="1" w:styleId="Heading4Char">
-    <w:name w:val="Heading 4 Char"/>
-    <w:basedOn w:val="DefaultParagraphFont"/>
-    <w:link w:val="Heading4"/>
+  <w:style w:type="character" w:customStyle="1" w:styleId="Kop4Char">
+    <w:name w:val="Kop 4 Char"/>
+    <w:basedOn w:val="Standaardalinea-lettertype"/>
+    <w:link w:val="Kop4"/>
     <w:uiPriority w:val="9"/>
     <w:semiHidden/>
     <w:rsid w:val="005A2E4A"/>
@@ -2978,10 +2984,10 @@
       <w:color w:val="4F81BD" w:themeColor="accent1"/>
     </w:rPr>
   </w:style>
-  <w:style w:type="character" w:customStyle="1" w:styleId="Heading5Char">
-    <w:name w:val="Heading 5 Char"/>
-    <w:basedOn w:val="DefaultParagraphFont"/>
-    <w:link w:val="Heading5"/>
+  <w:style w:type="character" w:customStyle="1" w:styleId="Kop5Char">
+    <w:name w:val="Kop 5 Char"/>
+    <w:basedOn w:val="Standaardalinea-lettertype"/>
+    <w:link w:val="Kop5"/>
     <w:uiPriority w:val="9"/>
     <w:semiHidden/>
     <w:rsid w:val="005A2E4A"/>
@@ -2990,10 +2996,10 @@
       <w:color w:val="243F60" w:themeColor="accent1" w:themeShade="7F"/>
     </w:rPr>
   </w:style>
-  <w:style w:type="character" w:customStyle="1" w:styleId="Heading6Char">
-    <w:name w:val="Heading 6 Char"/>
-    <w:basedOn w:val="DefaultParagraphFont"/>
-    <w:link w:val="Heading6"/>
+  <w:style w:type="character" w:customStyle="1" w:styleId="Kop6Char">
+    <w:name w:val="Kop 6 Char"/>
+    <w:basedOn w:val="Standaardalinea-lettertype"/>
+    <w:link w:val="Kop6"/>
     <w:uiPriority w:val="9"/>
     <w:semiHidden/>
     <w:rsid w:val="005A2E4A"/>
@@ -3004,10 +3010,10 @@
       <w:color w:val="243F60" w:themeColor="accent1" w:themeShade="7F"/>
     </w:rPr>
   </w:style>
-  <w:style w:type="character" w:customStyle="1" w:styleId="Heading7Char">
-    <w:name w:val="Heading 7 Char"/>
-    <w:basedOn w:val="DefaultParagraphFont"/>
-    <w:link w:val="Heading7"/>
+  <w:style w:type="character" w:customStyle="1" w:styleId="Kop7Char">
+    <w:name w:val="Kop 7 Char"/>
+    <w:basedOn w:val="Standaardalinea-lettertype"/>
+    <w:link w:val="Kop7"/>
     <w:uiPriority w:val="9"/>
     <w:semiHidden/>
     <w:rsid w:val="005A2E4A"/>
@@ -3018,10 +3024,10 @@
       <w:color w:val="404040" w:themeColor="text1" w:themeTint="BF"/>
     </w:rPr>
   </w:style>
-  <w:style w:type="character" w:customStyle="1" w:styleId="Heading8Char">
-    <w:name w:val="Heading 8 Char"/>
-    <w:basedOn w:val="DefaultParagraphFont"/>
-    <w:link w:val="Heading8"/>
+  <w:style w:type="character" w:customStyle="1" w:styleId="Kop8Char">
+    <w:name w:val="Kop 8 Char"/>
+    <w:basedOn w:val="Standaardalinea-lettertype"/>
+    <w:link w:val="Kop8"/>
     <w:uiPriority w:val="9"/>
     <w:semiHidden/>
     <w:rsid w:val="005A2E4A"/>
@@ -3032,10 +3038,10 @@
       <w:szCs w:val="20"/>
     </w:rPr>
   </w:style>
-  <w:style w:type="character" w:customStyle="1" w:styleId="Heading9Char">
-    <w:name w:val="Heading 9 Char"/>
-    <w:basedOn w:val="DefaultParagraphFont"/>
-    <w:link w:val="Heading9"/>
+  <w:style w:type="character" w:customStyle="1" w:styleId="Kop9Char">
+    <w:name w:val="Kop 9 Char"/>
+    <w:basedOn w:val="Standaardalinea-lettertype"/>
+    <w:link w:val="Kop9"/>
     <w:uiPriority w:val="9"/>
     <w:semiHidden/>
     <w:rsid w:val="005A2E4A"/>
@@ -3048,10 +3054,10 @@
       <w:szCs w:val="20"/>
     </w:rPr>
   </w:style>
-  <w:style w:type="paragraph" w:styleId="Caption">
+  <w:style w:type="paragraph" w:styleId="Bijschrift">
     <w:name w:val="caption"/>
-    <w:basedOn w:val="Normal"/>
-    <w:next w:val="Normal"/>
+    <w:basedOn w:val="Standaard"/>
+    <w:next w:val="Standaard"/>
     <w:uiPriority w:val="35"/>
     <w:semiHidden/>
     <w:unhideWhenUsed/>
@@ -3068,11 +3074,11 @@
       <w:szCs w:val="18"/>
     </w:rPr>
   </w:style>
-  <w:style w:type="paragraph" w:styleId="Subtitle">
+  <w:style w:type="paragraph" w:styleId="Ondertitel">
     <w:name w:val="Subtitle"/>
-    <w:basedOn w:val="Normal"/>
-    <w:next w:val="Normal"/>
-    <w:link w:val="SubtitleChar"/>
+    <w:basedOn w:val="Standaard"/>
+    <w:next w:val="Standaard"/>
+    <w:link w:val="OndertitelChar"/>
     <w:uiPriority w:val="11"/>
     <w:qFormat/>
     <w:rsid w:val="005A2E4A"/>
@@ -3091,10 +3097,10 @@
       <w:szCs w:val="24"/>
     </w:rPr>
   </w:style>
-  <w:style w:type="character" w:customStyle="1" w:styleId="SubtitleChar">
-    <w:name w:val="Subtitle Char"/>
-    <w:basedOn w:val="DefaultParagraphFont"/>
-    <w:link w:val="Subtitle"/>
+  <w:style w:type="character" w:customStyle="1" w:styleId="OndertitelChar">
+    <w:name w:val="Ondertitel Char"/>
+    <w:basedOn w:val="Standaardalinea-lettertype"/>
+    <w:link w:val="Ondertitel"/>
     <w:uiPriority w:val="11"/>
     <w:rsid w:val="005A2E4A"/>
     <w:rPr>
@@ -3107,9 +3113,9 @@
       <w:szCs w:val="24"/>
     </w:rPr>
   </w:style>
-  <w:style w:type="character" w:styleId="Emphasis">
+  <w:style w:type="character" w:styleId="Nadruk">
     <w:name w:val="Emphasis"/>
-    <w:basedOn w:val="DefaultParagraphFont"/>
+    <w:basedOn w:val="Standaardalinea-lettertype"/>
     <w:uiPriority w:val="20"/>
     <w:qFormat/>
     <w:rsid w:val="005A2E4A"/>
@@ -3118,7 +3124,7 @@
       <w:iCs/>
     </w:rPr>
   </w:style>
-  <w:style w:type="paragraph" w:styleId="NoSpacing">
+  <w:style w:type="paragraph" w:styleId="Geenafstand">
     <w:name w:val="No Spacing"/>
     <w:uiPriority w:val="1"/>
     <w:qFormat/>
@@ -3127,9 +3133,9 @@
       <w:spacing w:after="0" w:line="240" w:lineRule="auto"/>
     </w:pPr>
   </w:style>
-  <w:style w:type="paragraph" w:styleId="ListParagraph">
+  <w:style w:type="paragraph" w:styleId="Lijstalinea">
     <w:name w:val="List Paragraph"/>
-    <w:basedOn w:val="Normal"/>
+    <w:basedOn w:val="Standaard"/>
     <w:uiPriority w:val="34"/>
     <w:qFormat/>
     <w:rsid w:val="005A2E4A"/>
@@ -3138,11 +3144,11 @@
       <w:contextualSpacing/>
     </w:pPr>
   </w:style>
-  <w:style w:type="paragraph" w:styleId="Quote">
+  <w:style w:type="paragraph" w:styleId="Citaat">
     <w:name w:val="Quote"/>
-    <w:basedOn w:val="Normal"/>
-    <w:next w:val="Normal"/>
-    <w:link w:val="QuoteChar"/>
+    <w:basedOn w:val="Standaard"/>
+    <w:next w:val="Standaard"/>
+    <w:link w:val="CitaatChar"/>
     <w:uiPriority w:val="29"/>
     <w:qFormat/>
     <w:rsid w:val="005A2E4A"/>
@@ -3152,10 +3158,10 @@
       <w:color w:val="000000" w:themeColor="text1"/>
     </w:rPr>
   </w:style>
-  <w:style w:type="character" w:customStyle="1" w:styleId="QuoteChar">
-    <w:name w:val="Quote Char"/>
-    <w:basedOn w:val="DefaultParagraphFont"/>
-    <w:link w:val="Quote"/>
+  <w:style w:type="character" w:customStyle="1" w:styleId="CitaatChar">
+    <w:name w:val="Citaat Char"/>
+    <w:basedOn w:val="Standaardalinea-lettertype"/>
+    <w:link w:val="Citaat"/>
     <w:uiPriority w:val="29"/>
     <w:rsid w:val="005A2E4A"/>
     <w:rPr>
@@ -3164,11 +3170,11 @@
       <w:color w:val="000000" w:themeColor="text1"/>
     </w:rPr>
   </w:style>
-  <w:style w:type="paragraph" w:styleId="IntenseQuote">
+  <w:style w:type="paragraph" w:styleId="Duidelijkcitaat">
     <w:name w:val="Intense Quote"/>
-    <w:basedOn w:val="Normal"/>
-    <w:next w:val="Normal"/>
-    <w:link w:val="IntenseQuoteChar"/>
+    <w:basedOn w:val="Standaard"/>
+    <w:next w:val="Standaard"/>
+    <w:link w:val="DuidelijkcitaatChar"/>
     <w:uiPriority w:val="30"/>
     <w:qFormat/>
     <w:rsid w:val="005A2E4A"/>
@@ -3187,10 +3193,10 @@
       <w:color w:val="4F81BD" w:themeColor="accent1"/>
     </w:rPr>
   </w:style>
-  <w:style w:type="character" w:customStyle="1" w:styleId="IntenseQuoteChar">
-    <w:name w:val="Intense Quote Char"/>
-    <w:basedOn w:val="DefaultParagraphFont"/>
-    <w:link w:val="IntenseQuote"/>
+  <w:style w:type="character" w:customStyle="1" w:styleId="DuidelijkcitaatChar">
+    <w:name w:val="Duidelijk citaat Char"/>
+    <w:basedOn w:val="Standaardalinea-lettertype"/>
+    <w:link w:val="Duidelijkcitaat"/>
     <w:uiPriority w:val="30"/>
     <w:rsid w:val="005A2E4A"/>
     <w:rPr>
@@ -3201,9 +3207,9 @@
       <w:color w:val="4F81BD" w:themeColor="accent1"/>
     </w:rPr>
   </w:style>
-  <w:style w:type="character" w:styleId="SubtleEmphasis">
+  <w:style w:type="character" w:styleId="Subtielebenadrukking">
     <w:name w:val="Subtle Emphasis"/>
-    <w:basedOn w:val="DefaultParagraphFont"/>
+    <w:basedOn w:val="Standaardalinea-lettertype"/>
     <w:uiPriority w:val="19"/>
     <w:qFormat/>
     <w:rsid w:val="005A2E4A"/>
@@ -3213,9 +3219,9 @@
       <w:color w:val="808080" w:themeColor="text1" w:themeTint="7F"/>
     </w:rPr>
   </w:style>
-  <w:style w:type="character" w:styleId="IntenseEmphasis">
+  <w:style w:type="character" w:styleId="Intensievebenadrukking">
     <w:name w:val="Intense Emphasis"/>
-    <w:basedOn w:val="DefaultParagraphFont"/>
+    <w:basedOn w:val="Standaardalinea-lettertype"/>
     <w:uiPriority w:val="21"/>
     <w:qFormat/>
     <w:rsid w:val="005A2E4A"/>
@@ -3227,9 +3233,9 @@
       <w:color w:val="4F81BD" w:themeColor="accent1"/>
     </w:rPr>
   </w:style>
-  <w:style w:type="character" w:styleId="SubtleReference">
+  <w:style w:type="character" w:styleId="Subtieleverwijzing">
     <w:name w:val="Subtle Reference"/>
-    <w:basedOn w:val="DefaultParagraphFont"/>
+    <w:basedOn w:val="Standaardalinea-lettertype"/>
     <w:uiPriority w:val="31"/>
     <w:qFormat/>
     <w:rsid w:val="005A2E4A"/>
@@ -3239,9 +3245,9 @@
       <w:u w:val="single"/>
     </w:rPr>
   </w:style>
-  <w:style w:type="character" w:styleId="IntenseReference">
+  <w:style w:type="character" w:styleId="Intensieveverwijzing">
     <w:name w:val="Intense Reference"/>
-    <w:basedOn w:val="DefaultParagraphFont"/>
+    <w:basedOn w:val="Standaardalinea-lettertype"/>
     <w:uiPriority w:val="32"/>
     <w:qFormat/>
     <w:rsid w:val="005A2E4A"/>
@@ -3254,9 +3260,9 @@
       <w:u w:val="single"/>
     </w:rPr>
   </w:style>
-  <w:style w:type="character" w:styleId="BookTitle">
+  <w:style w:type="character" w:styleId="Titelvanboek">
     <w:name w:val="Book Title"/>
-    <w:basedOn w:val="DefaultParagraphFont"/>
+    <w:basedOn w:val="Standaardalinea-lettertype"/>
     <w:uiPriority w:val="33"/>
     <w:qFormat/>
     <w:rsid w:val="005A2E4A"/>
@@ -3267,10 +3273,10 @@
       <w:spacing w:val="5"/>
     </w:rPr>
   </w:style>
-  <w:style w:type="paragraph" w:styleId="TOCHeading">
+  <w:style w:type="paragraph" w:styleId="Kopvaninhoudsopgave">
     <w:name w:val="TOC Heading"/>
-    <w:basedOn w:val="Heading1"/>
-    <w:next w:val="Normal"/>
+    <w:basedOn w:val="Kop1"/>
+    <w:next w:val="Standaard"/>
     <w:uiPriority w:val="39"/>
     <w:semiHidden/>
     <w:unhideWhenUsed/>
@@ -3280,10 +3286,10 @@
       <w:outlineLvl w:val="9"/>
     </w:pPr>
   </w:style>
-  <w:style w:type="paragraph" w:styleId="BalloonText">
+  <w:style w:type="paragraph" w:styleId="Ballontekst">
     <w:name w:val="Balloon Text"/>
-    <w:basedOn w:val="Normal"/>
-    <w:link w:val="BalloonTextChar"/>
+    <w:basedOn w:val="Standaard"/>
+    <w:link w:val="BallontekstChar"/>
     <w:uiPriority w:val="99"/>
     <w:semiHidden/>
     <w:unhideWhenUsed/>
@@ -3297,10 +3303,10 @@
       <w:szCs w:val="16"/>
     </w:rPr>
   </w:style>
-  <w:style w:type="character" w:customStyle="1" w:styleId="BalloonTextChar">
-    <w:name w:val="Balloon Text Char"/>
-    <w:basedOn w:val="DefaultParagraphFont"/>
-    <w:link w:val="BalloonText"/>
+  <w:style w:type="character" w:customStyle="1" w:styleId="BallontekstChar">
+    <w:name w:val="Ballontekst Char"/>
+    <w:basedOn w:val="Standaardalinea-lettertype"/>
+    <w:link w:val="Ballontekst"/>
     <w:uiPriority w:val="99"/>
     <w:semiHidden/>
     <w:rsid w:val="005A2E4A"/>
@@ -3469,16 +3475,16 @@
     <w:lsdException w:name="Bibliography" w:uiPriority="37"/>
     <w:lsdException w:name="TOC Heading" w:uiPriority="39" w:qFormat="1"/>
   </w:latentStyles>
-  <w:style w:type="paragraph" w:default="1" w:styleId="Normal">
+  <w:style w:type="paragraph" w:default="1" w:styleId="Standaard">
     <w:name w:val="Normal"/>
     <w:qFormat/>
     <w:rsid w:val="005A2E4A"/>
   </w:style>
-  <w:style w:type="paragraph" w:styleId="Heading1">
+  <w:style w:type="paragraph" w:styleId="Kop1">
     <w:name w:val="heading 1"/>
-    <w:basedOn w:val="Normal"/>
-    <w:next w:val="Normal"/>
-    <w:link w:val="Heading1Char"/>
+    <w:basedOn w:val="Standaard"/>
+    <w:next w:val="Standaard"/>
+    <w:link w:val="Kop1Char"/>
     <w:uiPriority w:val="9"/>
     <w:qFormat/>
     <w:rsid w:val="005A2E4A"/>
@@ -3497,11 +3503,11 @@
       <w:szCs w:val="28"/>
     </w:rPr>
   </w:style>
-  <w:style w:type="paragraph" w:styleId="Heading2">
+  <w:style w:type="paragraph" w:styleId="Kop2">
     <w:name w:val="heading 2"/>
-    <w:basedOn w:val="Normal"/>
-    <w:next w:val="Normal"/>
-    <w:link w:val="Heading2Char"/>
+    <w:basedOn w:val="Standaard"/>
+    <w:next w:val="Standaard"/>
+    <w:link w:val="Kop2Char"/>
     <w:uiPriority w:val="9"/>
     <w:unhideWhenUsed/>
     <w:qFormat/>
@@ -3521,11 +3527,11 @@
       <w:szCs w:val="26"/>
     </w:rPr>
   </w:style>
-  <w:style w:type="paragraph" w:styleId="Heading3">
+  <w:style w:type="paragraph" w:styleId="Kop3">
     <w:name w:val="heading 3"/>
-    <w:basedOn w:val="Normal"/>
-    <w:next w:val="Normal"/>
-    <w:link w:val="Heading3Char"/>
+    <w:basedOn w:val="Standaard"/>
+    <w:next w:val="Standaard"/>
+    <w:link w:val="Kop3Char"/>
     <w:uiPriority w:val="9"/>
     <w:unhideWhenUsed/>
     <w:qFormat/>
@@ -3543,11 +3549,11 @@
       <w:color w:val="4F81BD" w:themeColor="accent1"/>
     </w:rPr>
   </w:style>
-  <w:style w:type="paragraph" w:styleId="Heading4">
+  <w:style w:type="paragraph" w:styleId="Kop4">
     <w:name w:val="heading 4"/>
-    <w:basedOn w:val="Normal"/>
-    <w:next w:val="Normal"/>
-    <w:link w:val="Heading4Char"/>
+    <w:basedOn w:val="Standaard"/>
+    <w:next w:val="Standaard"/>
+    <w:link w:val="Kop4Char"/>
     <w:uiPriority w:val="9"/>
     <w:semiHidden/>
     <w:unhideWhenUsed/>
@@ -3568,11 +3574,11 @@
       <w:color w:val="4F81BD" w:themeColor="accent1"/>
     </w:rPr>
   </w:style>
-  <w:style w:type="paragraph" w:styleId="Heading5">
+  <w:style w:type="paragraph" w:styleId="Kop5">
     <w:name w:val="heading 5"/>
-    <w:basedOn w:val="Normal"/>
-    <w:next w:val="Normal"/>
-    <w:link w:val="Heading5Char"/>
+    <w:basedOn w:val="Standaard"/>
+    <w:next w:val="Standaard"/>
+    <w:link w:val="Kop5Char"/>
     <w:uiPriority w:val="9"/>
     <w:semiHidden/>
     <w:unhideWhenUsed/>
@@ -3589,11 +3595,11 @@
       <w:color w:val="243F60" w:themeColor="accent1" w:themeShade="7F"/>
     </w:rPr>
   </w:style>
-  <w:style w:type="paragraph" w:styleId="Heading6">
+  <w:style w:type="paragraph" w:styleId="Kop6">
     <w:name w:val="heading 6"/>
-    <w:basedOn w:val="Normal"/>
-    <w:next w:val="Normal"/>
-    <w:link w:val="Heading6Char"/>
+    <w:basedOn w:val="Standaard"/>
+    <w:next w:val="Standaard"/>
+    <w:link w:val="Kop6Char"/>
     <w:uiPriority w:val="9"/>
     <w:semiHidden/>
     <w:unhideWhenUsed/>
@@ -3612,11 +3618,11 @@
       <w:color w:val="243F60" w:themeColor="accent1" w:themeShade="7F"/>
     </w:rPr>
   </w:style>
-  <w:style w:type="paragraph" w:styleId="Heading7">
+  <w:style w:type="paragraph" w:styleId="Kop7">
     <w:name w:val="heading 7"/>
-    <w:basedOn w:val="Normal"/>
-    <w:next w:val="Normal"/>
-    <w:link w:val="Heading7Char"/>
+    <w:basedOn w:val="Standaard"/>
+    <w:next w:val="Standaard"/>
+    <w:link w:val="Kop7Char"/>
     <w:uiPriority w:val="9"/>
     <w:semiHidden/>
     <w:unhideWhenUsed/>
@@ -3635,11 +3641,11 @@
       <w:color w:val="404040" w:themeColor="text1" w:themeTint="BF"/>
     </w:rPr>
   </w:style>
-  <w:style w:type="paragraph" w:styleId="Heading8">
+  <w:style w:type="paragraph" w:styleId="Kop8">
     <w:name w:val="heading 8"/>
-    <w:basedOn w:val="Normal"/>
-    <w:next w:val="Normal"/>
-    <w:link w:val="Heading8Char"/>
+    <w:basedOn w:val="Standaard"/>
+    <w:next w:val="Standaard"/>
+    <w:link w:val="Kop8Char"/>
     <w:uiPriority w:val="9"/>
     <w:semiHidden/>
     <w:unhideWhenUsed/>
@@ -3658,11 +3664,11 @@
       <w:szCs w:val="20"/>
     </w:rPr>
   </w:style>
-  <w:style w:type="paragraph" w:styleId="Heading9">
+  <w:style w:type="paragraph" w:styleId="Kop9">
     <w:name w:val="heading 9"/>
-    <w:basedOn w:val="Normal"/>
-    <w:next w:val="Normal"/>
-    <w:link w:val="Heading9Char"/>
+    <w:basedOn w:val="Standaard"/>
+    <w:next w:val="Standaard"/>
+    <w:link w:val="Kop9Char"/>
     <w:uiPriority w:val="9"/>
     <w:semiHidden/>
     <w:unhideWhenUsed/>
@@ -3683,13 +3689,13 @@
       <w:szCs w:val="20"/>
     </w:rPr>
   </w:style>
-  <w:style w:type="character" w:default="1" w:styleId="DefaultParagraphFont">
+  <w:style w:type="character" w:default="1" w:styleId="Standaardalinea-lettertype">
     <w:name w:val="Default Paragraph Font"/>
     <w:uiPriority w:val="1"/>
     <w:semiHidden/>
     <w:unhideWhenUsed/>
   </w:style>
-  <w:style w:type="table" w:default="1" w:styleId="TableNormal">
+  <w:style w:type="table" w:default="1" w:styleId="Standaardtabel">
     <w:name w:val="Normal Table"/>
     <w:uiPriority w:val="99"/>
     <w:semiHidden/>
@@ -3704,16 +3710,16 @@
       </w:tblCellMar>
     </w:tblPr>
   </w:style>
-  <w:style w:type="numbering" w:default="1" w:styleId="NoList">
+  <w:style w:type="numbering" w:default="1" w:styleId="Geenlijst">
     <w:name w:val="No List"/>
     <w:uiPriority w:val="99"/>
     <w:semiHidden/>
     <w:unhideWhenUsed/>
   </w:style>
-  <w:style w:type="character" w:customStyle="1" w:styleId="Heading1Char">
-    <w:name w:val="Heading 1 Char"/>
-    <w:basedOn w:val="DefaultParagraphFont"/>
-    <w:link w:val="Heading1"/>
+  <w:style w:type="character" w:customStyle="1" w:styleId="Kop1Char">
+    <w:name w:val="Kop 1 Char"/>
+    <w:basedOn w:val="Standaardalinea-lettertype"/>
+    <w:link w:val="Kop1"/>
     <w:uiPriority w:val="9"/>
     <w:rsid w:val="005A2E4A"/>
     <w:rPr>
@@ -3725,10 +3731,10 @@
       <w:szCs w:val="28"/>
     </w:rPr>
   </w:style>
-  <w:style w:type="character" w:customStyle="1" w:styleId="Heading2Char">
-    <w:name w:val="Heading 2 Char"/>
-    <w:basedOn w:val="DefaultParagraphFont"/>
-    <w:link w:val="Heading2"/>
+  <w:style w:type="character" w:customStyle="1" w:styleId="Kop2Char">
+    <w:name w:val="Kop 2 Char"/>
+    <w:basedOn w:val="Standaardalinea-lettertype"/>
+    <w:link w:val="Kop2"/>
     <w:uiPriority w:val="9"/>
     <w:rsid w:val="005A2E4A"/>
     <w:rPr>
@@ -3740,10 +3746,10 @@
       <w:szCs w:val="26"/>
     </w:rPr>
   </w:style>
-  <w:style w:type="character" w:customStyle="1" w:styleId="Heading3Char">
-    <w:name w:val="Heading 3 Char"/>
-    <w:basedOn w:val="DefaultParagraphFont"/>
-    <w:link w:val="Heading3"/>
+  <w:style w:type="character" w:customStyle="1" w:styleId="Kop3Char">
+    <w:name w:val="Kop 3 Char"/>
+    <w:basedOn w:val="Standaardalinea-lettertype"/>
+    <w:link w:val="Kop3"/>
     <w:uiPriority w:val="9"/>
     <w:rsid w:val="005A2E4A"/>
     <w:rPr>
@@ -3753,9 +3759,9 @@
       <w:color w:val="4F81BD" w:themeColor="accent1"/>
     </w:rPr>
   </w:style>
-  <w:style w:type="paragraph" w:styleId="NormalWeb">
+  <w:style w:type="paragraph" w:styleId="Normaalweb">
     <w:name w:val="Normal (Web)"/>
-    <w:basedOn w:val="Normal"/>
+    <w:basedOn w:val="Standaard"/>
     <w:uiPriority w:val="99"/>
     <w:semiHidden/>
     <w:unhideWhenUsed/>
@@ -3771,12 +3777,12 @@
   </w:style>
   <w:style w:type="character" w:customStyle="1" w:styleId="apple-converted-space">
     <w:name w:val="apple-converted-space"/>
-    <w:basedOn w:val="DefaultParagraphFont"/>
+    <w:basedOn w:val="Standaardalinea-lettertype"/>
     <w:rsid w:val="00BA3996"/>
   </w:style>
-  <w:style w:type="character" w:styleId="Strong">
+  <w:style w:type="character" w:styleId="Zwaar">
     <w:name w:val="Strong"/>
-    <w:basedOn w:val="DefaultParagraphFont"/>
+    <w:basedOn w:val="Standaardalinea-lettertype"/>
     <w:uiPriority w:val="22"/>
     <w:qFormat/>
     <w:rsid w:val="005A2E4A"/>
@@ -3785,11 +3791,11 @@
       <w:bCs/>
     </w:rPr>
   </w:style>
-  <w:style w:type="paragraph" w:styleId="Title">
+  <w:style w:type="paragraph" w:styleId="Titel">
     <w:name w:val="Title"/>
-    <w:basedOn w:val="Normal"/>
-    <w:next w:val="Normal"/>
-    <w:link w:val="TitleChar"/>
+    <w:basedOn w:val="Standaard"/>
+    <w:next w:val="Standaard"/>
+    <w:link w:val="TitelChar"/>
     <w:uiPriority w:val="10"/>
     <w:qFormat/>
     <w:rsid w:val="005A2E4A"/>
@@ -3809,10 +3815,10 @@
       <w:szCs w:val="52"/>
     </w:rPr>
   </w:style>
-  <w:style w:type="character" w:customStyle="1" w:styleId="TitleChar">
-    <w:name w:val="Title Char"/>
-    <w:basedOn w:val="DefaultParagraphFont"/>
-    <w:link w:val="Title"/>
+  <w:style w:type="character" w:customStyle="1" w:styleId="TitelChar">
+    <w:name w:val="Titel Char"/>
+    <w:basedOn w:val="Standaardalinea-lettertype"/>
+    <w:link w:val="Titel"/>
     <w:uiPriority w:val="10"/>
     <w:rsid w:val="005A2E4A"/>
     <w:rPr>
@@ -3824,10 +3830,10 @@
       <w:szCs w:val="52"/>
     </w:rPr>
   </w:style>
-  <w:style w:type="character" w:customStyle="1" w:styleId="Heading4Char">
-    <w:name w:val="Heading 4 Char"/>
-    <w:basedOn w:val="DefaultParagraphFont"/>
-    <w:link w:val="Heading4"/>
+  <w:style w:type="character" w:customStyle="1" w:styleId="Kop4Char">
+    <w:name w:val="Kop 4 Char"/>
+    <w:basedOn w:val="Standaardalinea-lettertype"/>
+    <w:link w:val="Kop4"/>
     <w:uiPriority w:val="9"/>
     <w:semiHidden/>
     <w:rsid w:val="005A2E4A"/>
@@ -3840,10 +3846,10 @@
       <w:color w:val="4F81BD" w:themeColor="accent1"/>
     </w:rPr>
   </w:style>
-  <w:style w:type="character" w:customStyle="1" w:styleId="Heading5Char">
-    <w:name w:val="Heading 5 Char"/>
-    <w:basedOn w:val="DefaultParagraphFont"/>
-    <w:link w:val="Heading5"/>
+  <w:style w:type="character" w:customStyle="1" w:styleId="Kop5Char">
+    <w:name w:val="Kop 5 Char"/>
+    <w:basedOn w:val="Standaardalinea-lettertype"/>
+    <w:link w:val="Kop5"/>
     <w:uiPriority w:val="9"/>
     <w:semiHidden/>
     <w:rsid w:val="005A2E4A"/>
@@ -3852,10 +3858,10 @@
       <w:color w:val="243F60" w:themeColor="accent1" w:themeShade="7F"/>
     </w:rPr>
   </w:style>
-  <w:style w:type="character" w:customStyle="1" w:styleId="Heading6Char">
-    <w:name w:val="Heading 6 Char"/>
-    <w:basedOn w:val="DefaultParagraphFont"/>
-    <w:link w:val="Heading6"/>
+  <w:style w:type="character" w:customStyle="1" w:styleId="Kop6Char">
+    <w:name w:val="Kop 6 Char"/>
+    <w:basedOn w:val="Standaardalinea-lettertype"/>
+    <w:link w:val="Kop6"/>
     <w:uiPriority w:val="9"/>
     <w:semiHidden/>
     <w:rsid w:val="005A2E4A"/>
@@ -3866,10 +3872,10 @@
       <w:color w:val="243F60" w:themeColor="accent1" w:themeShade="7F"/>
     </w:rPr>
   </w:style>
-  <w:style w:type="character" w:customStyle="1" w:styleId="Heading7Char">
-    <w:name w:val="Heading 7 Char"/>
-    <w:basedOn w:val="DefaultParagraphFont"/>
-    <w:link w:val="Heading7"/>
+  <w:style w:type="character" w:customStyle="1" w:styleId="Kop7Char">
+    <w:name w:val="Kop 7 Char"/>
+    <w:basedOn w:val="Standaardalinea-lettertype"/>
+    <w:link w:val="Kop7"/>
     <w:uiPriority w:val="9"/>
     <w:semiHidden/>
     <w:rsid w:val="005A2E4A"/>
@@ -3880,10 +3886,10 @@
       <w:color w:val="404040" w:themeColor="text1" w:themeTint="BF"/>
     </w:rPr>
   </w:style>
-  <w:style w:type="character" w:customStyle="1" w:styleId="Heading8Char">
-    <w:name w:val="Heading 8 Char"/>
-    <w:basedOn w:val="DefaultParagraphFont"/>
-    <w:link w:val="Heading8"/>
+  <w:style w:type="character" w:customStyle="1" w:styleId="Kop8Char">
+    <w:name w:val="Kop 8 Char"/>
+    <w:basedOn w:val="Standaardalinea-lettertype"/>
+    <w:link w:val="Kop8"/>
     <w:uiPriority w:val="9"/>
     <w:semiHidden/>
     <w:rsid w:val="005A2E4A"/>
@@ -3894,10 +3900,10 @@
       <w:szCs w:val="20"/>
     </w:rPr>
   </w:style>
-  <w:style w:type="character" w:customStyle="1" w:styleId="Heading9Char">
-    <w:name w:val="Heading 9 Char"/>
-    <w:basedOn w:val="DefaultParagraphFont"/>
-    <w:link w:val="Heading9"/>
+  <w:style w:type="character" w:customStyle="1" w:styleId="Kop9Char">
+    <w:name w:val="Kop 9 Char"/>
+    <w:basedOn w:val="Standaardalinea-lettertype"/>
+    <w:link w:val="Kop9"/>
     <w:uiPriority w:val="9"/>
     <w:semiHidden/>
     <w:rsid w:val="005A2E4A"/>
@@ -3910,10 +3916,10 @@
       <w:szCs w:val="20"/>
     </w:rPr>
   </w:style>
-  <w:style w:type="paragraph" w:styleId="Caption">
+  <w:style w:type="paragraph" w:styleId="Bijschrift">
     <w:name w:val="caption"/>
-    <w:basedOn w:val="Normal"/>
-    <w:next w:val="Normal"/>
+    <w:basedOn w:val="Standaard"/>
+    <w:next w:val="Standaard"/>
     <w:uiPriority w:val="35"/>
     <w:semiHidden/>
     <w:unhideWhenUsed/>
@@ -3930,11 +3936,11 @@
       <w:szCs w:val="18"/>
     </w:rPr>
   </w:style>
-  <w:style w:type="paragraph" w:styleId="Subtitle">
+  <w:style w:type="paragraph" w:styleId="Ondertitel">
     <w:name w:val="Subtitle"/>
-    <w:basedOn w:val="Normal"/>
-    <w:next w:val="Normal"/>
-    <w:link w:val="SubtitleChar"/>
+    <w:basedOn w:val="Standaard"/>
+    <w:next w:val="Standaard"/>
+    <w:link w:val="OndertitelChar"/>
     <w:uiPriority w:val="11"/>
     <w:qFormat/>
     <w:rsid w:val="005A2E4A"/>
@@ -3953,10 +3959,10 @@
       <w:szCs w:val="24"/>
     </w:rPr>
   </w:style>
-  <w:style w:type="character" w:customStyle="1" w:styleId="SubtitleChar">
-    <w:name w:val="Subtitle Char"/>
-    <w:basedOn w:val="DefaultParagraphFont"/>
-    <w:link w:val="Subtitle"/>
+  <w:style w:type="character" w:customStyle="1" w:styleId="OndertitelChar">
+    <w:name w:val="Ondertitel Char"/>
+    <w:basedOn w:val="Standaardalinea-lettertype"/>
+    <w:link w:val="Ondertitel"/>
     <w:uiPriority w:val="11"/>
     <w:rsid w:val="005A2E4A"/>
     <w:rPr>
@@ -3969,9 +3975,9 @@
       <w:szCs w:val="24"/>
     </w:rPr>
   </w:style>
-  <w:style w:type="character" w:styleId="Emphasis">
+  <w:style w:type="character" w:styleId="Nadruk">
     <w:name w:val="Emphasis"/>
-    <w:basedOn w:val="DefaultParagraphFont"/>
+    <w:basedOn w:val="Standaardalinea-lettertype"/>
     <w:uiPriority w:val="20"/>
     <w:qFormat/>
     <w:rsid w:val="005A2E4A"/>
@@ -3980,7 +3986,7 @@
       <w:iCs/>
     </w:rPr>
   </w:style>
-  <w:style w:type="paragraph" w:styleId="NoSpacing">
+  <w:style w:type="paragraph" w:styleId="Geenafstand">
     <w:name w:val="No Spacing"/>
     <w:uiPriority w:val="1"/>
     <w:qFormat/>
@@ -3989,9 +3995,9 @@
       <w:spacing w:after="0" w:line="240" w:lineRule="auto"/>
     </w:pPr>
   </w:style>
-  <w:style w:type="paragraph" w:styleId="ListParagraph">
+  <w:style w:type="paragraph" w:styleId="Lijstalinea">
     <w:name w:val="List Paragraph"/>
-    <w:basedOn w:val="Normal"/>
+    <w:basedOn w:val="Standaard"/>
     <w:uiPriority w:val="34"/>
     <w:qFormat/>
     <w:rsid w:val="005A2E4A"/>
@@ -4000,11 +4006,11 @@
       <w:contextualSpacing/>
     </w:pPr>
   </w:style>
-  <w:style w:type="paragraph" w:styleId="Quote">
+  <w:style w:type="paragraph" w:styleId="Citaat">
     <w:name w:val="Quote"/>
-    <w:basedOn w:val="Normal"/>
-    <w:next w:val="Normal"/>
-    <w:link w:val="QuoteChar"/>
+    <w:basedOn w:val="Standaard"/>
+    <w:next w:val="Standaard"/>
+    <w:link w:val="CitaatChar"/>
     <w:uiPriority w:val="29"/>
     <w:qFormat/>
     <w:rsid w:val="005A2E4A"/>
@@ -4014,10 +4020,10 @@
       <w:color w:val="000000" w:themeColor="text1"/>
     </w:rPr>
   </w:style>
-  <w:style w:type="character" w:customStyle="1" w:styleId="QuoteChar">
-    <w:name w:val="Quote Char"/>
-    <w:basedOn w:val="DefaultParagraphFont"/>
-    <w:link w:val="Quote"/>
+  <w:style w:type="character" w:customStyle="1" w:styleId="CitaatChar">
+    <w:name w:val="Citaat Char"/>
+    <w:basedOn w:val="Standaardalinea-lettertype"/>
+    <w:link w:val="Citaat"/>
     <w:uiPriority w:val="29"/>
     <w:rsid w:val="005A2E4A"/>
     <w:rPr>
@@ -4026,11 +4032,11 @@
       <w:color w:val="000000" w:themeColor="text1"/>
     </w:rPr>
   </w:style>
-  <w:style w:type="paragraph" w:styleId="IntenseQuote">
+  <w:style w:type="paragraph" w:styleId="Duidelijkcitaat">
     <w:name w:val="Intense Quote"/>
-    <w:basedOn w:val="Normal"/>
-    <w:next w:val="Normal"/>
-    <w:link w:val="IntenseQuoteChar"/>
+    <w:basedOn w:val="Standaard"/>
+    <w:next w:val="Standaard"/>
+    <w:link w:val="DuidelijkcitaatChar"/>
     <w:uiPriority w:val="30"/>
     <w:qFormat/>
     <w:rsid w:val="005A2E4A"/>
@@ -4049,10 +4055,10 @@
       <w:color w:val="4F81BD" w:themeColor="accent1"/>
     </w:rPr>
   </w:style>
-  <w:style w:type="character" w:customStyle="1" w:styleId="IntenseQuoteChar">
-    <w:name w:val="Intense Quote Char"/>
-    <w:basedOn w:val="DefaultParagraphFont"/>
-    <w:link w:val="IntenseQuote"/>
+  <w:style w:type="character" w:customStyle="1" w:styleId="DuidelijkcitaatChar">
+    <w:name w:val="Duidelijk citaat Char"/>
+    <w:basedOn w:val="Standaardalinea-lettertype"/>
+    <w:link w:val="Duidelijkcitaat"/>
     <w:uiPriority w:val="30"/>
     <w:rsid w:val="005A2E4A"/>
     <w:rPr>
@@ -4063,9 +4069,9 @@
       <w:color w:val="4F81BD" w:themeColor="accent1"/>
     </w:rPr>
   </w:style>
-  <w:style w:type="character" w:styleId="SubtleEmphasis">
+  <w:style w:type="character" w:styleId="Subtielebenadrukking">
     <w:name w:val="Subtle Emphasis"/>
-    <w:basedOn w:val="DefaultParagraphFont"/>
+    <w:basedOn w:val="Standaardalinea-lettertype"/>
     <w:uiPriority w:val="19"/>
     <w:qFormat/>
     <w:rsid w:val="005A2E4A"/>
@@ -4075,9 +4081,9 @@
       <w:color w:val="808080" w:themeColor="text1" w:themeTint="7F"/>
     </w:rPr>
   </w:style>
-  <w:style w:type="character" w:styleId="IntenseEmphasis">
+  <w:style w:type="character" w:styleId="Intensievebenadrukking">
     <w:name w:val="Intense Emphasis"/>
-    <w:basedOn w:val="DefaultParagraphFont"/>
+    <w:basedOn w:val="Standaardalinea-lettertype"/>
     <w:uiPriority w:val="21"/>
     <w:qFormat/>
     <w:rsid w:val="005A2E4A"/>
@@ -4089,9 +4095,9 @@
       <w:color w:val="4F81BD" w:themeColor="accent1"/>
     </w:rPr>
   </w:style>
-  <w:style w:type="character" w:styleId="SubtleReference">
+  <w:style w:type="character" w:styleId="Subtieleverwijzing">
     <w:name w:val="Subtle Reference"/>
-    <w:basedOn w:val="DefaultParagraphFont"/>
+    <w:basedOn w:val="Standaardalinea-lettertype"/>
     <w:uiPriority w:val="31"/>
     <w:qFormat/>
     <w:rsid w:val="005A2E4A"/>
@@ -4101,9 +4107,9 @@
       <w:u w:val="single"/>
     </w:rPr>
   </w:style>
-  <w:style w:type="character" w:styleId="IntenseReference">
+  <w:style w:type="character" w:styleId="Intensieveverwijzing">
     <w:name w:val="Intense Reference"/>
-    <w:basedOn w:val="DefaultParagraphFont"/>
+    <w:basedOn w:val="Standaardalinea-lettertype"/>
     <w:uiPriority w:val="32"/>
     <w:qFormat/>
     <w:rsid w:val="005A2E4A"/>
@@ -4116,9 +4122,9 @@
       <w:u w:val="single"/>
     </w:rPr>
   </w:style>
-  <w:style w:type="character" w:styleId="BookTitle">
+  <w:style w:type="character" w:styleId="Titelvanboek">
     <w:name w:val="Book Title"/>
-    <w:basedOn w:val="DefaultParagraphFont"/>
+    <w:basedOn w:val="Standaardalinea-lettertype"/>
     <w:uiPriority w:val="33"/>
     <w:qFormat/>
     <w:rsid w:val="005A2E4A"/>
@@ -4129,10 +4135,10 @@
       <w:spacing w:val="5"/>
     </w:rPr>
   </w:style>
-  <w:style w:type="paragraph" w:styleId="TOCHeading">
+  <w:style w:type="paragraph" w:styleId="Kopvaninhoudsopgave">
     <w:name w:val="TOC Heading"/>
-    <w:basedOn w:val="Heading1"/>
-    <w:next w:val="Normal"/>
+    <w:basedOn w:val="Kop1"/>
+    <w:next w:val="Standaard"/>
     <w:uiPriority w:val="39"/>
     <w:semiHidden/>
     <w:unhideWhenUsed/>
@@ -4142,10 +4148,10 @@
       <w:outlineLvl w:val="9"/>
     </w:pPr>
   </w:style>
-  <w:style w:type="paragraph" w:styleId="BalloonText">
+  <w:style w:type="paragraph" w:styleId="Ballontekst">
     <w:name w:val="Balloon Text"/>
-    <w:basedOn w:val="Normal"/>
-    <w:link w:val="BalloonTextChar"/>
+    <w:basedOn w:val="Standaard"/>
+    <w:link w:val="BallontekstChar"/>
     <w:uiPriority w:val="99"/>
     <w:semiHidden/>
     <w:unhideWhenUsed/>
@@ -4159,10 +4165,10 @@
       <w:szCs w:val="16"/>
     </w:rPr>
   </w:style>
-  <w:style w:type="character" w:customStyle="1" w:styleId="BalloonTextChar">
-    <w:name w:val="Balloon Text Char"/>
-    <w:basedOn w:val="DefaultParagraphFont"/>
-    <w:link w:val="BalloonText"/>
+  <w:style w:type="character" w:customStyle="1" w:styleId="BallontekstChar">
+    <w:name w:val="Ballontekst Char"/>
+    <w:basedOn w:val="Standaardalinea-lettertype"/>
+    <w:link w:val="Ballontekst"/>
     <w:uiPriority w:val="99"/>
     <w:semiHidden/>
     <w:rsid w:val="005A2E4A"/>
@@ -4465,7 +4471,7 @@
 </file>
 
 <file path=customXml/itemProps1.xml><?xml version="1.0" encoding="utf-8"?>
-<ds:datastoreItem xmlns:ds="http://schemas.openxmlformats.org/officeDocument/2006/customXml" ds:itemID="{C775F529-12A0-446D-83E2-15E04B87DB4F}">
+<ds:datastoreItem xmlns:ds="http://schemas.openxmlformats.org/officeDocument/2006/customXml" ds:itemID="{4A5CCECA-5D12-4805-A9D9-A3D01214FF0E}">
   <ds:schemaRefs>
     <ds:schemaRef ds:uri="http://schemas.openxmlformats.org/officeDocument/2006/bibliography"/>
   </ds:schemaRefs>

</xml_diff>

<commit_message>
added extra explanation at model setup
</commit_message>
<xml_diff>
--- a/analysis/Van Heijningen_Brouns_Assignment1a.docx
+++ b/analysis/Van Heijningen_Brouns_Assignment1a.docx
@@ -236,38 +236,22 @@
         <w:rPr>
           <w:rFonts w:eastAsia="Times New Roman"/>
         </w:rPr>
-        <w:t xml:space="preserve">The base unit of the model is in years. The system is observed over a period of 50 years, since this allows for several cycles of infrastructure ageing and rebuilding. As a solver method </w:t>
-      </w:r>
-      <w:proofErr w:type="spellStart"/>
-      <w:proofErr w:type="gramStart"/>
-      <w:r>
-        <w:rPr>
-          <w:rFonts w:eastAsia="Times New Roman"/>
-        </w:rPr>
-        <w:t>euler</w:t>
-      </w:r>
-      <w:proofErr w:type="spellEnd"/>
-      <w:proofErr w:type="gramEnd"/>
-      <w:r>
-        <w:rPr>
-          <w:rFonts w:eastAsia="Times New Roman"/>
-        </w:rPr>
-        <w:t xml:space="preserve"> is chosen. Euler is chosen because there are several discrete changes in the system which </w:t>
-      </w:r>
-      <w:proofErr w:type="spellStart"/>
-      <w:r>
-        <w:rPr>
-          <w:rFonts w:eastAsia="Times New Roman"/>
-        </w:rPr>
-        <w:t>runge-kutta</w:t>
-      </w:r>
-      <w:proofErr w:type="spellEnd"/>
-      <w:r>
-        <w:rPr>
-          <w:rFonts w:eastAsia="Times New Roman"/>
-        </w:rPr>
-        <w:t xml:space="preserve"> can't solve. The time step needs to be ranging from 0.5 to 0.1 times the smallest time-constraint in the system. Currently in the model this is 1/10th of a year for planning to address discrepancies in infrastructure. Therefore the time-step of 0.015 is chosen.</w:t>
-      </w:r>
+        <w:t>The base unit of the model is in years. The system is observed over a period of 50 years, since this allows for several cycles of infrastructure ageing and rebuilding. As a solver method euler is chosen. Euler is chosen because there are several discrete changes in the system which runge-kutta can't solve. The time step needs to be ranging from 0.5 to 0.1 times the smallest time-constraint in the system. Currently in the model this is 1/10th of a year for planning to address discrepancies in infrastructure. Therefore the time-step of 0.015 is chosen.</w:t>
+      </w:r>
+      <w:r>
+        <w:rPr>
+          <w:rFonts w:eastAsia="Times New Roman"/>
+        </w:rPr>
+        <w:t xml:space="preserve"> When testing with this timestap we have noticed no numerical errors, therefore, it is considered to be sufficiently small</w:t>
+      </w:r>
+      <w:r>
+        <w:rPr>
+          <w:rFonts w:eastAsia="Times New Roman"/>
+        </w:rPr>
+        <w:t>.</w:t>
+      </w:r>
+      <w:bookmarkStart w:id="0" w:name="_GoBack"/>
+      <w:bookmarkEnd w:id="0"/>
     </w:p>
     <w:p>
       <w:pPr>
@@ -284,19 +268,11 @@
     </w:p>
     <w:p>
       <w:r>
-        <w:t xml:space="preserve">The second part determines the production rate per staff member. Staff member productivity is dependent on the staff occupancy (which is on its turn dependent on the required production coming from the infrastructure system and the available staff). We assumed that when staff occupancy is very </w:t>
+        <w:t xml:space="preserve">The second part determines the production rate per staff member. Staff member productivity is dependent on the staff occupancy (which is on its turn dependent on the required production coming </w:t>
       </w:r>
       <w:r>
         <w:lastRenderedPageBreak/>
-        <w:t xml:space="preserve">low, the available staff will have </w:t>
-      </w:r>
-      <w:proofErr w:type="gramStart"/>
-      <w:r>
-        <w:t>a 50</w:t>
-      </w:r>
-      <w:proofErr w:type="gramEnd"/>
-      <w:r>
-        <w:t>% increased productivity. However, as staff occupancy increases this productivity gradually drops to a minimum of 10% productivity when Kirkwood is 5 times understaffed.</w:t>
+        <w:t>from the infrastructure system and the available staff). We assumed that when staff occupancy is very low, the available staff will have a 50% increased productivity. However, as staff occupancy increases this productivity gradually drops to a minimum of 10% productivity when Kirkwood is 5 times understaffed.</w:t>
       </w:r>
     </w:p>
     <w:p>
@@ -325,15 +301,7 @@
     </w:p>
     <w:p>
       <w:r>
-        <w:t xml:space="preserve">Municipal revenue regarding the water system comes from two sources: an annual governmental bail-out and income from the delivered water. The bail-out consists of a 150 </w:t>
-      </w:r>
-      <w:proofErr w:type="spellStart"/>
-      <w:r>
-        <w:t>kZAR</w:t>
-      </w:r>
-      <w:proofErr w:type="spellEnd"/>
-      <w:r>
-        <w:t xml:space="preserve"> / year fund to help the municipality with water infrastructure. This bail-out is assumed to not arrive in a single pulse, but rather gradually over the year.  Not all delivered water is billable. 75% of urban water and 40% of household water usage is billable and paid on average. According to the background reading, 40% of the municipal income</w:t>
+        <w:t>Municipal revenue regarding the water system comes from two sources: an annual governmental bail-out and income from the delivered water. The bail-out consists of a 150 kZAR / year fund to help the municipality with water infrastructure. This bail-out is assumed to not arrive in a single pulse, but rather gradually over the year.  Not all delivered water is billable. 75% of urban water and 40% of household water usage is billable and paid on average. According to the background reading, 40% of the municipal income</w:t>
       </w:r>
       <w:r>
         <w:t xml:space="preserve"> is spent on maintenance. </w:t>
@@ -347,15 +315,7 @@
     </w:p>
     <w:p>
       <w:r>
-        <w:t xml:space="preserve">The outflow of cash is determined by the maintenance cost of the infrastructure. Maintenance cost of infrastructure is set at 2.5 </w:t>
-      </w:r>
-      <w:proofErr w:type="spellStart"/>
-      <w:r>
-        <w:t>kZAR</w:t>
-      </w:r>
-      <w:proofErr w:type="spellEnd"/>
-      <w:r>
-        <w:t xml:space="preserve"> per ML of infrastructure capacity per year. </w:t>
+        <w:t xml:space="preserve">The outflow of cash is determined by the maintenance cost of the infrastructure. Maintenance cost of infrastructure is set at 2.5 kZAR per ML of infrastructure capacity per year. </w:t>
       </w:r>
     </w:p>
     <w:p>
@@ -775,40 +735,13 @@
           <w:rFonts w:eastAsia="Times New Roman"/>
         </w:rPr>
         <w:br/>
-      </w:r>
-      <w:proofErr w:type="gramStart"/>
-      <w:r>
-        <w:rPr>
-          <w:rFonts w:eastAsia="Times New Roman"/>
-        </w:rPr>
-        <w:t>In</w:t>
-      </w:r>
-      <w:proofErr w:type="gramEnd"/>
-      <w:r>
-        <w:rPr>
-          <w:rFonts w:eastAsia="Times New Roman"/>
-        </w:rPr>
-        <w:t xml:space="preserve"> the background reading it was described that at 8% maintenance per year the average aging time of infrastructure is 30 years. We assumed that when there is 0% of the infrastructure is maintained per year, the average aging time will become 15 years. </w:t>
-      </w:r>
-      <w:r>
-        <w:rPr>
-          <w:rFonts w:eastAsia="Times New Roman"/>
-        </w:rPr>
-        <w:t xml:space="preserve">If all </w:t>
-      </w:r>
-      <w:proofErr w:type="gramStart"/>
-      <w:r>
-        <w:rPr>
-          <w:rFonts w:eastAsia="Times New Roman"/>
-        </w:rPr>
-        <w:t>infrastructure</w:t>
-      </w:r>
-      <w:proofErr w:type="gramEnd"/>
-      <w:r>
-        <w:rPr>
-          <w:rFonts w:eastAsia="Times New Roman"/>
-        </w:rPr>
-        <w:t xml:space="preserve"> is maintained each year, the average infrastructure aging time will increase by 10 years.</w:t>
+        <w:t xml:space="preserve">In the background reading it was described that at 8% maintenance per year the average aging time of infrastructure is 30 years. We assumed that when there is 0% of the infrastructure is maintained per year, the average aging time will become 15 years. </w:t>
+      </w:r>
+      <w:r>
+        <w:rPr>
+          <w:rFonts w:eastAsia="Times New Roman"/>
+        </w:rPr>
+        <w:t>If all infrastructure is maintained each year, the average infrastructure aging time will increase by 10 years.</w:t>
       </w:r>
     </w:p>
     <w:p>
@@ -828,34 +761,7 @@
           <w:rFonts w:eastAsia="Times New Roman"/>
         </w:rPr>
         <w:br/>
-      </w:r>
-      <w:proofErr w:type="gramStart"/>
-      <w:r>
-        <w:rPr>
-          <w:rFonts w:eastAsia="Times New Roman"/>
-        </w:rPr>
-        <w:t>In</w:t>
-      </w:r>
-      <w:proofErr w:type="gramEnd"/>
-      <w:r>
-        <w:rPr>
-          <w:rFonts w:eastAsia="Times New Roman"/>
-        </w:rPr>
-        <w:t xml:space="preserve"> the background reading</w:t>
-      </w:r>
-      <w:bookmarkStart w:id="0" w:name="_GoBack"/>
-      <w:r>
-        <w:rPr>
-          <w:rFonts w:eastAsia="Times New Roman"/>
-        </w:rPr>
-        <w:t xml:space="preserve"> </w:t>
-      </w:r>
-      <w:bookmarkEnd w:id="0"/>
-      <w:r>
-        <w:rPr>
-          <w:rFonts w:eastAsia="Times New Roman"/>
-        </w:rPr>
-        <w:t>it was described that there is an average leakage of 30% due to bad maintenance. We assumed that if maintenance levels drop below the 8% indicated in the reading, leakages will rise to 50%. However, if infrastructure maintenance is increased the leakages will gradually drop to 0%.</w:t>
+        <w:t>In the background reading it was described that there is an average leakage of 30% due to bad maintenance. We assumed that if maintenance levels drop below the 8% indicated in the reading, leakages will rise to 50%. However, if infrastructure maintenance is increased the leakages will gradually drop to 0%.</w:t>
       </w:r>
     </w:p>
     <w:p>
@@ -875,20 +781,7 @@
           <w:rFonts w:eastAsia="Times New Roman"/>
         </w:rPr>
         <w:br/>
-      </w:r>
-      <w:proofErr w:type="gramStart"/>
-      <w:r>
-        <w:rPr>
-          <w:rFonts w:eastAsia="Times New Roman"/>
-        </w:rPr>
-        <w:t>The</w:t>
-      </w:r>
-      <w:proofErr w:type="gramEnd"/>
-      <w:r>
-        <w:rPr>
-          <w:rFonts w:eastAsia="Times New Roman"/>
-        </w:rPr>
-        <w:t xml:space="preserve"> background reading described that pushing the infrastructure can drastically decrease the lifespan of infrastructure. We assumed that at the maximum pushing of infrastructure of 30% the lifespan of infrastructure is decreased by 10 years.</w:t>
+        <w:t>The background reading described that pushing the infrastructure can drastically decrease the lifespan of infrastructure. We assumed that at the maximum pushing of infrastructure of 30% the lifespan of infrastructure is decreased by 10 years.</w:t>
       </w:r>
     </w:p>
     <w:p>
@@ -960,21 +853,7 @@
         <w:rPr>
           <w:rFonts w:eastAsia="Times New Roman"/>
         </w:rPr>
-        <w:t xml:space="preserve"> the model starts with </w:t>
-      </w:r>
-      <w:proofErr w:type="gramStart"/>
-      <w:r>
-        <w:rPr>
-          <w:rFonts w:eastAsia="Times New Roman"/>
-        </w:rPr>
-        <w:t>a</w:t>
-      </w:r>
-      <w:proofErr w:type="gramEnd"/>
-      <w:r>
-        <w:rPr>
-          <w:rFonts w:eastAsia="Times New Roman"/>
-        </w:rPr>
-        <w:t xml:space="preserve"> infrastructure surplus which quickly turns into a growing shortage of infrastructure mainly due to the decrease of available staff. This means that in time the practical infrastructure capacity will decline as maintenance decreases to almost zero. Because not enough water is being supplied to the population of Kirkwood, tankers are put in place to distribute water to make sure the population will get enough water to survive. The base case shows the system is in a deep crisis which seems to get only worse in the future.</w:t>
+        <w:t xml:space="preserve"> the model starts with a infrastructure surplus which quickly turns into a growing shortage of infrastructure mainly due to the decrease of available staff. This means that in time the practical infrastructure capacity will decline as maintenance decreases to almost zero. Because not enough water is being supplied to the population of Kirkwood, tankers are put in place to distribute water to make sure the population will get enough water to survive. The base case shows the system is in a deep crisis which seems to get only worse in the future.</w:t>
       </w:r>
     </w:p>
     <w:p>
@@ -4471,7 +4350,7 @@
 </file>
 
 <file path=customXml/itemProps1.xml><?xml version="1.0" encoding="utf-8"?>
-<ds:datastoreItem xmlns:ds="http://schemas.openxmlformats.org/officeDocument/2006/customXml" ds:itemID="{4A5CCECA-5D12-4805-A9D9-A3D01214FF0E}">
+<ds:datastoreItem xmlns:ds="http://schemas.openxmlformats.org/officeDocument/2006/customXml" ds:itemID="{9B14098F-5A62-4685-91AE-6EA1208610BE}">
   <ds:schemaRefs>
     <ds:schemaRef ds:uri="http://schemas.openxmlformats.org/officeDocument/2006/bibliography"/>
   </ds:schemaRefs>

</xml_diff>

<commit_message>
Assignment 1a + b verder gewerkt
</commit_message>
<xml_diff>
--- a/analysis/Van Heijningen_Brouns_Assignment1a.docx
+++ b/analysis/Van Heijningen_Brouns_Assignment1a.docx
@@ -4,7 +4,7 @@
   <w:body>
     <w:p>
       <w:pPr>
-        <w:pStyle w:val="Titel"/>
+        <w:pStyle w:val="Title"/>
         <w:rPr>
           <w:rFonts w:eastAsia="Times New Roman"/>
         </w:rPr>
@@ -18,11 +18,19 @@
     </w:p>
     <w:p>
       <w:pPr>
-        <w:pStyle w:val="Ondertitel"/>
+        <w:pStyle w:val="Subtitle"/>
         <w:jc w:val="right"/>
       </w:pPr>
       <w:r>
-        <w:t>Matthijs Brouns 1505157</w:t>
+        <w:t xml:space="preserve">Matthijs </w:t>
+      </w:r>
+      <w:proofErr w:type="spellStart"/>
+      <w:r>
+        <w:t>Brouns</w:t>
+      </w:r>
+      <w:proofErr w:type="spellEnd"/>
+      <w:r>
+        <w:t xml:space="preserve"> 1505157</w:t>
       </w:r>
       <w:r>
         <w:br/>
@@ -57,7 +65,7 @@
     </w:p>
     <w:p>
       <w:pPr>
-        <w:pStyle w:val="Lijstalinea"/>
+        <w:pStyle w:val="ListParagraph"/>
         <w:numPr>
           <w:ilvl w:val="0"/>
           <w:numId w:val="5"/>
@@ -75,7 +83,7 @@
     </w:p>
     <w:p>
       <w:pPr>
-        <w:pStyle w:val="Lijstalinea"/>
+        <w:pStyle w:val="ListParagraph"/>
         <w:numPr>
           <w:ilvl w:val="0"/>
           <w:numId w:val="5"/>
@@ -93,7 +101,7 @@
     </w:p>
     <w:p>
       <w:pPr>
-        <w:pStyle w:val="Lijstalinea"/>
+        <w:pStyle w:val="ListParagraph"/>
         <w:numPr>
           <w:ilvl w:val="0"/>
           <w:numId w:val="5"/>
@@ -111,7 +119,7 @@
     </w:p>
     <w:p>
       <w:pPr>
-        <w:pStyle w:val="Lijstalinea"/>
+        <w:pStyle w:val="ListParagraph"/>
         <w:numPr>
           <w:ilvl w:val="0"/>
           <w:numId w:val="5"/>
@@ -142,7 +150,7 @@
     </w:p>
     <w:p>
       <w:pPr>
-        <w:pStyle w:val="Lijstalinea"/>
+        <w:pStyle w:val="ListParagraph"/>
         <w:numPr>
           <w:ilvl w:val="0"/>
           <w:numId w:val="6"/>
@@ -160,7 +168,7 @@
     </w:p>
     <w:p>
       <w:pPr>
-        <w:pStyle w:val="Lijstalinea"/>
+        <w:pStyle w:val="ListParagraph"/>
         <w:numPr>
           <w:ilvl w:val="0"/>
           <w:numId w:val="6"/>
@@ -178,7 +186,7 @@
     </w:p>
     <w:p>
       <w:pPr>
-        <w:pStyle w:val="Lijstalinea"/>
+        <w:pStyle w:val="ListParagraph"/>
         <w:numPr>
           <w:ilvl w:val="0"/>
           <w:numId w:val="6"/>
@@ -196,7 +204,7 @@
     </w:p>
     <w:p>
       <w:pPr>
-        <w:pStyle w:val="Lijstalinea"/>
+        <w:pStyle w:val="ListParagraph"/>
         <w:numPr>
           <w:ilvl w:val="0"/>
           <w:numId w:val="6"/>
@@ -214,7 +222,7 @@
     </w:p>
     <w:p>
       <w:pPr>
-        <w:pStyle w:val="Kop1"/>
+        <w:pStyle w:val="Heading1"/>
         <w:rPr>
           <w:rFonts w:eastAsia="Times New Roman"/>
         </w:rPr>
@@ -236,13 +244,57 @@
         <w:rPr>
           <w:rFonts w:eastAsia="Times New Roman"/>
         </w:rPr>
-        <w:t>The base unit of the model is in years. The system is observed over a period of 50 years, since this allows for several cycles of infrastructure ageing and rebuilding. As a solver method euler is chosen. Euler is chosen because there are several discrete changes in the system which runge-kutta can't solve. The time step needs to be ranging from 0.5 to 0.1 times the smallest time-constraint in the system. Currently in the model this is 1/10th of a year for planning to address discrepancies in infrastructure. Therefore the time-step of 0.015 is chosen.</w:t>
-      </w:r>
-      <w:r>
-        <w:rPr>
-          <w:rFonts w:eastAsia="Times New Roman"/>
-        </w:rPr>
-        <w:t xml:space="preserve"> When testing with this timestap we have noticed no numerical errors, therefore, it is considered to be sufficiently small</w:t>
+        <w:t xml:space="preserve">The base unit of the model is in years. The system is observed over a period of 50 years, since this allows for several cycles of infrastructure ageing and rebuilding. As a solver method </w:t>
+      </w:r>
+      <w:proofErr w:type="spellStart"/>
+      <w:proofErr w:type="gramStart"/>
+      <w:r>
+        <w:rPr>
+          <w:rFonts w:eastAsia="Times New Roman"/>
+        </w:rPr>
+        <w:t>euler</w:t>
+      </w:r>
+      <w:proofErr w:type="spellEnd"/>
+      <w:proofErr w:type="gramEnd"/>
+      <w:r>
+        <w:rPr>
+          <w:rFonts w:eastAsia="Times New Roman"/>
+        </w:rPr>
+        <w:t xml:space="preserve"> is chosen. Euler is chosen because there are several discrete changes in the system which </w:t>
+      </w:r>
+      <w:proofErr w:type="spellStart"/>
+      <w:r>
+        <w:rPr>
+          <w:rFonts w:eastAsia="Times New Roman"/>
+        </w:rPr>
+        <w:t>runge-kutta</w:t>
+      </w:r>
+      <w:proofErr w:type="spellEnd"/>
+      <w:r>
+        <w:rPr>
+          <w:rFonts w:eastAsia="Times New Roman"/>
+        </w:rPr>
+        <w:t xml:space="preserve"> can't solve. The time step needs to be ranging from 0.5 to 0.1 times the smallest time-constraint in the system. Currently in the model this is 1/10th of a year for planning to address discrepancies in infrastructure. Therefore the time-step of 0.015 is chosen.</w:t>
+      </w:r>
+      <w:r>
+        <w:rPr>
+          <w:rFonts w:eastAsia="Times New Roman"/>
+        </w:rPr>
+        <w:t xml:space="preserve"> When testing with this </w:t>
+      </w:r>
+      <w:proofErr w:type="spellStart"/>
+      <w:r>
+        <w:rPr>
+          <w:rFonts w:eastAsia="Times New Roman"/>
+        </w:rPr>
+        <w:t>timestap</w:t>
+      </w:r>
+      <w:proofErr w:type="spellEnd"/>
+      <w:r>
+        <w:rPr>
+          <w:rFonts w:eastAsia="Times New Roman"/>
+        </w:rPr>
+        <w:t xml:space="preserve"> we have noticed no numerical errors, therefore, it is considered to be sufficiently small</w:t>
       </w:r>
       <w:r>
         <w:rPr>
@@ -250,12 +302,10 @@
         </w:rPr>
         <w:t>.</w:t>
       </w:r>
-      <w:bookmarkStart w:id="0" w:name="_GoBack"/>
-      <w:bookmarkEnd w:id="0"/>
-    </w:p>
-    <w:p>
-      <w:pPr>
-        <w:pStyle w:val="Kop1"/>
+    </w:p>
+    <w:p>
+      <w:pPr>
+        <w:pStyle w:val="Heading1"/>
       </w:pPr>
       <w:r>
         <w:t>Maintenance staff system</w:t>
@@ -272,7 +322,15 @@
       </w:r>
       <w:r>
         <w:lastRenderedPageBreak/>
-        <w:t>from the infrastructure system and the available staff). We assumed that when staff occupancy is very low, the available staff will have a 50% increased productivity. However, as staff occupancy increases this productivity gradually drops to a minimum of 10% productivity when Kirkwood is 5 times understaffed.</w:t>
+        <w:t xml:space="preserve">from the infrastructure system and the available staff). We assumed that when staff occupancy is very low, the available staff will have </w:t>
+      </w:r>
+      <w:proofErr w:type="gramStart"/>
+      <w:r>
+        <w:t>a 50</w:t>
+      </w:r>
+      <w:proofErr w:type="gramEnd"/>
+      <w:r>
+        <w:t>% increased productivity. However, as staff occupancy increases this productivity gradually drops to a minimum of 10% productivity when Kirkwood is 5 times understaffed.</w:t>
       </w:r>
     </w:p>
     <w:p>
@@ -282,7 +340,7 @@
     </w:p>
     <w:p>
       <w:pPr>
-        <w:pStyle w:val="Kop1"/>
+        <w:pStyle w:val="Heading1"/>
         <w:rPr>
           <w:rFonts w:eastAsia="Times New Roman"/>
         </w:rPr>
@@ -301,7 +359,15 @@
     </w:p>
     <w:p>
       <w:r>
-        <w:t>Municipal revenue regarding the water system comes from two sources: an annual governmental bail-out and income from the delivered water. The bail-out consists of a 150 kZAR / year fund to help the municipality with water infrastructure. This bail-out is assumed to not arrive in a single pulse, but rather gradually over the year.  Not all delivered water is billable. 75% of urban water and 40% of household water usage is billable and paid on average. According to the background reading, 40% of the municipal income</w:t>
+        <w:t xml:space="preserve">Municipal revenue regarding the water system comes from two sources: an annual governmental bail-out and income from the delivered water. The bail-out consists of a 150 </w:t>
+      </w:r>
+      <w:proofErr w:type="spellStart"/>
+      <w:r>
+        <w:t>kZAR</w:t>
+      </w:r>
+      <w:proofErr w:type="spellEnd"/>
+      <w:r>
+        <w:t xml:space="preserve"> / year fund to help the municipality with water infrastructure. This bail-out is assumed to not arrive in a single pulse, but rather gradually over the year.  Not all delivered water is billable. 75% of urban water and 40% of household water usage is billable and paid on average. According to the background reading, 40% of the municipal income</w:t>
       </w:r>
       <w:r>
         <w:t xml:space="preserve"> is spent on maintenance. </w:t>
@@ -315,7 +381,15 @@
     </w:p>
     <w:p>
       <w:r>
-        <w:t xml:space="preserve">The outflow of cash is determined by the maintenance cost of the infrastructure. Maintenance cost of infrastructure is set at 2.5 kZAR per ML of infrastructure capacity per year. </w:t>
+        <w:t xml:space="preserve">The outflow of cash is determined by the maintenance cost of the infrastructure. Maintenance cost of infrastructure is set at 2.5 </w:t>
+      </w:r>
+      <w:proofErr w:type="spellStart"/>
+      <w:r>
+        <w:t>kZAR</w:t>
+      </w:r>
+      <w:proofErr w:type="spellEnd"/>
+      <w:r>
+        <w:t xml:space="preserve"> per ML of infrastructure capacity per year. </w:t>
       </w:r>
     </w:p>
     <w:p>
@@ -325,7 +399,7 @@
     </w:p>
     <w:p>
       <w:pPr>
-        <w:pStyle w:val="Kop1"/>
+        <w:pStyle w:val="Heading1"/>
         <w:rPr>
           <w:rFonts w:eastAsia="Times New Roman"/>
         </w:rPr>
@@ -367,7 +441,21 @@
         <w:rPr>
           <w:rFonts w:eastAsia="Times New Roman"/>
         </w:rPr>
-        <w:t>Dissatisfaction depends on the delivery rate of water, and the period for which there was a delivery discrepancy. The delivery rate is defined as the portion of the water demand which can be met based on the infrastructure capacity. The unrest is then defined as the discrepancy rate times the time for which this discrepancy has been going on. The graphical output of this system is shown in figure 1.</w:t>
+        <w:t xml:space="preserve">Dissatisfaction depends on the delivery rate of water, and the period for which there was a delivery discrepancy. The delivery rate is defined as the portion of the water demand which can be met based on </w:t>
+      </w:r>
+      <w:proofErr w:type="gramStart"/>
+      <w:r>
+        <w:rPr>
+          <w:rFonts w:eastAsia="Times New Roman"/>
+        </w:rPr>
+        <w:t>the</w:t>
+      </w:r>
+      <w:proofErr w:type="gramEnd"/>
+      <w:r>
+        <w:rPr>
+          <w:rFonts w:eastAsia="Times New Roman"/>
+        </w:rPr>
+        <w:t xml:space="preserve"> infrastructure capacity. The unrest is then defined as the discrepancy rate times the time for which this discrepancy has been going on. The graphical output of this system is shown in figure 1.</w:t>
       </w:r>
     </w:p>
     <w:p>
@@ -621,11 +709,11 @@
     </w:p>
     <w:p>
       <w:pPr>
-        <w:pStyle w:val="Kop1"/>
-      </w:pPr>
-      <w:r>
-        <w:rPr>
-          <w:rStyle w:val="Kop1Char"/>
+        <w:pStyle w:val="Heading1"/>
+      </w:pPr>
+      <w:r>
+        <w:rPr>
+          <w:rStyle w:val="Heading1Char"/>
           <w:b/>
           <w:bCs/>
         </w:rPr>
@@ -633,7 +721,7 @@
       </w:r>
       <w:r>
         <w:rPr>
-          <w:rStyle w:val="Kop1Char"/>
+          <w:rStyle w:val="Heading1Char"/>
           <w:b/>
           <w:bCs/>
         </w:rPr>
@@ -641,7 +729,7 @@
       </w:r>
       <w:r>
         <w:rPr>
-          <w:rStyle w:val="Kop1Char"/>
+          <w:rStyle w:val="Heading1Char"/>
           <w:b/>
           <w:bCs/>
         </w:rPr>
@@ -679,7 +767,7 @@
     </w:p>
     <w:p>
       <w:pPr>
-        <w:pStyle w:val="Kop1"/>
+        <w:pStyle w:val="Heading1"/>
         <w:rPr>
           <w:rFonts w:eastAsia="Times New Roman"/>
         </w:rPr>
@@ -726,7 +814,7 @@
       </w:pPr>
       <w:r>
         <w:rPr>
-          <w:rStyle w:val="Kop3Char"/>
+          <w:rStyle w:val="Heading3Char"/>
         </w:rPr>
         <w:t>Effect of maintenance on ageing time</w:t>
       </w:r>
@@ -735,24 +823,51 @@
           <w:rFonts w:eastAsia="Times New Roman"/>
         </w:rPr>
         <w:br/>
-        <w:t xml:space="preserve">In the background reading it was described that at 8% maintenance per year the average aging time of infrastructure is 30 years. We assumed that when there is 0% of the infrastructure is maintained per year, the average aging time will become 15 years. </w:t>
-      </w:r>
-      <w:r>
-        <w:rPr>
-          <w:rFonts w:eastAsia="Times New Roman"/>
-        </w:rPr>
-        <w:t>If all infrastructure is maintained each year, the average infrastructure aging time will increase by 10 years.</w:t>
-      </w:r>
-    </w:p>
-    <w:p>
-      <w:pPr>
-        <w:rPr>
-          <w:rFonts w:eastAsia="Times New Roman"/>
-        </w:rPr>
-      </w:pPr>
-      <w:r>
-        <w:rPr>
-          <w:rStyle w:val="Kop3Char"/>
+      </w:r>
+      <w:proofErr w:type="gramStart"/>
+      <w:r>
+        <w:rPr>
+          <w:rFonts w:eastAsia="Times New Roman"/>
+        </w:rPr>
+        <w:t>In</w:t>
+      </w:r>
+      <w:proofErr w:type="gramEnd"/>
+      <w:r>
+        <w:rPr>
+          <w:rFonts w:eastAsia="Times New Roman"/>
+        </w:rPr>
+        <w:t xml:space="preserve"> the background reading it was described that at 8% maintenance per year the average aging time of infrastructure is 30 years. We assumed that when there is 0% of the infrastructure is maintained per year, the average aging time will become 15 years. </w:t>
+      </w:r>
+      <w:r>
+        <w:rPr>
+          <w:rFonts w:eastAsia="Times New Roman"/>
+        </w:rPr>
+        <w:t xml:space="preserve">If all </w:t>
+      </w:r>
+      <w:proofErr w:type="gramStart"/>
+      <w:r>
+        <w:rPr>
+          <w:rFonts w:eastAsia="Times New Roman"/>
+        </w:rPr>
+        <w:t>infrastructure</w:t>
+      </w:r>
+      <w:proofErr w:type="gramEnd"/>
+      <w:r>
+        <w:rPr>
+          <w:rFonts w:eastAsia="Times New Roman"/>
+        </w:rPr>
+        <w:t xml:space="preserve"> is maintained each year, the average infrastructure aging time will increase by 10 years.</w:t>
+      </w:r>
+    </w:p>
+    <w:p>
+      <w:pPr>
+        <w:rPr>
+          <w:rFonts w:eastAsia="Times New Roman"/>
+        </w:rPr>
+      </w:pPr>
+      <w:r>
+        <w:rPr>
+          <w:rStyle w:val="Heading3Char"/>
         </w:rPr>
         <w:t>Effect of maintenance on leakage</w:t>
       </w:r>
@@ -761,18 +876,31 @@
           <w:rFonts w:eastAsia="Times New Roman"/>
         </w:rPr>
         <w:br/>
-        <w:t>In the background reading it was described that there is an average leakage of 30% due to bad maintenance. We assumed that if maintenance levels drop below the 8% indicated in the reading, leakages will rise to 50%. However, if infrastructure maintenance is increased the leakages will gradually drop to 0%.</w:t>
-      </w:r>
-    </w:p>
-    <w:p>
-      <w:pPr>
-        <w:rPr>
-          <w:rFonts w:eastAsia="Times New Roman"/>
-        </w:rPr>
-      </w:pPr>
-      <w:r>
-        <w:rPr>
-          <w:rStyle w:val="Kop3Char"/>
+      </w:r>
+      <w:proofErr w:type="gramStart"/>
+      <w:r>
+        <w:rPr>
+          <w:rFonts w:eastAsia="Times New Roman"/>
+        </w:rPr>
+        <w:t>In</w:t>
+      </w:r>
+      <w:proofErr w:type="gramEnd"/>
+      <w:r>
+        <w:rPr>
+          <w:rFonts w:eastAsia="Times New Roman"/>
+        </w:rPr>
+        <w:t xml:space="preserve"> the background reading it was described that there is an average leakage of 30% due to bad maintenance. We assumed that if maintenance levels drop below the 8% indicated in the reading, leakages will rise to 50%. However, if infrastructure maintenance is increased the leakages will gradually drop to 0%.</w:t>
+      </w:r>
+    </w:p>
+    <w:p>
+      <w:pPr>
+        <w:rPr>
+          <w:rFonts w:eastAsia="Times New Roman"/>
+        </w:rPr>
+      </w:pPr>
+      <w:r>
+        <w:rPr>
+          <w:rStyle w:val="Heading3Char"/>
         </w:rPr>
         <w:t>Effect of capacity pushing on ageing time</w:t>
       </w:r>
@@ -781,18 +909,31 @@
           <w:rFonts w:eastAsia="Times New Roman"/>
         </w:rPr>
         <w:br/>
-        <w:t>The background reading described that pushing the infrastructure can drastically decrease the lifespan of infrastructure. We assumed that at the maximum pushing of infrastructure of 30% the lifespan of infrastructure is decreased by 10 years.</w:t>
-      </w:r>
-    </w:p>
-    <w:p>
-      <w:pPr>
-        <w:rPr>
-          <w:rFonts w:eastAsia="Times New Roman"/>
-        </w:rPr>
-      </w:pPr>
-      <w:r>
-        <w:rPr>
-          <w:rStyle w:val="Kop3Char"/>
+      </w:r>
+      <w:proofErr w:type="gramStart"/>
+      <w:r>
+        <w:rPr>
+          <w:rFonts w:eastAsia="Times New Roman"/>
+        </w:rPr>
+        <w:t>The</w:t>
+      </w:r>
+      <w:proofErr w:type="gramEnd"/>
+      <w:r>
+        <w:rPr>
+          <w:rFonts w:eastAsia="Times New Roman"/>
+        </w:rPr>
+        <w:t xml:space="preserve"> background reading described that pushing the infrastructure can drastically decrease the lifespan of infrastructure. We assumed that at the maximum pushing of infrastructure of 30% the lifespan of infrastructure is decreased by 10 years.</w:t>
+      </w:r>
+    </w:p>
+    <w:p>
+      <w:pPr>
+        <w:rPr>
+          <w:rFonts w:eastAsia="Times New Roman"/>
+        </w:rPr>
+      </w:pPr>
+      <w:r>
+        <w:rPr>
+          <w:rStyle w:val="Heading3Char"/>
         </w:rPr>
         <w:t>Required staff for constructing and planning infrastructure</w:t>
       </w:r>
@@ -806,7 +947,7 @@
     </w:p>
     <w:p>
       <w:pPr>
-        <w:pStyle w:val="Kop1"/>
+        <w:pStyle w:val="Heading1"/>
         <w:rPr>
           <w:rFonts w:eastAsia="Times New Roman"/>
         </w:rPr>
@@ -831,7 +972,7 @@
     </w:p>
     <w:p>
       <w:pPr>
-        <w:pStyle w:val="Kop2"/>
+        <w:pStyle w:val="Heading2"/>
       </w:pPr>
       <w:r>
         <w:t>Base case</w:t>
@@ -853,7 +994,21 @@
         <w:rPr>
           <w:rFonts w:eastAsia="Times New Roman"/>
         </w:rPr>
-        <w:t xml:space="preserve"> the model starts with a infrastructure surplus which quickly turns into a growing shortage of infrastructure mainly due to the decrease of available staff. This means that in time the practical infrastructure capacity will decline as maintenance decreases to almost zero. Because not enough water is being supplied to the population of Kirkwood, tankers are put in place to distribute water to make sure the population will get enough water to survive. The base case shows the system is in a deep crisis which seems to get only worse in the future.</w:t>
+        <w:t xml:space="preserve"> the model starts with </w:t>
+      </w:r>
+      <w:proofErr w:type="gramStart"/>
+      <w:r>
+        <w:rPr>
+          <w:rFonts w:eastAsia="Times New Roman"/>
+        </w:rPr>
+        <w:t>a</w:t>
+      </w:r>
+      <w:proofErr w:type="gramEnd"/>
+      <w:r>
+        <w:rPr>
+          <w:rFonts w:eastAsia="Times New Roman"/>
+        </w:rPr>
+        <w:t xml:space="preserve"> infrastructure surplus which quickly turns into a growing shortage of infrastructure mainly due to the decrease of available staff. This means that in time the practical infrastructure capacity will decline as maintenance decreases to almost zero. Because not enough water is being supplied to the population of Kirkwood, tankers are put in place to distribute water to make sure the population will get enough water to survive. The base case shows the system is in a deep crisis which seems to get only worse in the future.</w:t>
       </w:r>
     </w:p>
     <w:p>
@@ -1147,79 +1302,79 @@
     </w:p>
     <w:p>
       <w:pPr>
-        <w:pStyle w:val="Kop2"/>
-        <w:rPr>
-          <w:rFonts w:eastAsia="Times New Roman"/>
-        </w:rPr>
-      </w:pPr>
-    </w:p>
-    <w:p>
-      <w:pPr>
-        <w:pStyle w:val="Kop2"/>
-        <w:rPr>
-          <w:rFonts w:eastAsia="Times New Roman"/>
-        </w:rPr>
-      </w:pPr>
-    </w:p>
-    <w:p>
-      <w:pPr>
-        <w:pStyle w:val="Kop2"/>
-        <w:rPr>
-          <w:rFonts w:eastAsia="Times New Roman"/>
-        </w:rPr>
-      </w:pPr>
-    </w:p>
-    <w:p>
-      <w:pPr>
-        <w:pStyle w:val="Kop2"/>
-        <w:rPr>
-          <w:rFonts w:eastAsia="Times New Roman"/>
-        </w:rPr>
-      </w:pPr>
-    </w:p>
-    <w:p>
-      <w:pPr>
-        <w:pStyle w:val="Kop2"/>
-        <w:rPr>
-          <w:rFonts w:eastAsia="Times New Roman"/>
-        </w:rPr>
-      </w:pPr>
-    </w:p>
-    <w:p>
-      <w:pPr>
-        <w:pStyle w:val="Kop2"/>
-        <w:rPr>
-          <w:rFonts w:eastAsia="Times New Roman"/>
-        </w:rPr>
-      </w:pPr>
-    </w:p>
-    <w:p>
-      <w:pPr>
-        <w:pStyle w:val="Kop2"/>
-        <w:rPr>
-          <w:rFonts w:eastAsia="Times New Roman"/>
-        </w:rPr>
-      </w:pPr>
-    </w:p>
-    <w:p>
-      <w:pPr>
-        <w:pStyle w:val="Kop2"/>
-        <w:rPr>
-          <w:rFonts w:eastAsia="Times New Roman"/>
-        </w:rPr>
-      </w:pPr>
-    </w:p>
-    <w:p>
-      <w:pPr>
-        <w:pStyle w:val="Kop2"/>
-        <w:rPr>
-          <w:rFonts w:eastAsia="Times New Roman"/>
-        </w:rPr>
-      </w:pPr>
-    </w:p>
-    <w:p>
-      <w:pPr>
-        <w:pStyle w:val="Kop2"/>
+        <w:pStyle w:val="Heading2"/>
+        <w:rPr>
+          <w:rFonts w:eastAsia="Times New Roman"/>
+        </w:rPr>
+      </w:pPr>
+    </w:p>
+    <w:p>
+      <w:pPr>
+        <w:pStyle w:val="Heading2"/>
+        <w:rPr>
+          <w:rFonts w:eastAsia="Times New Roman"/>
+        </w:rPr>
+      </w:pPr>
+    </w:p>
+    <w:p>
+      <w:pPr>
+        <w:pStyle w:val="Heading2"/>
+        <w:rPr>
+          <w:rFonts w:eastAsia="Times New Roman"/>
+        </w:rPr>
+      </w:pPr>
+    </w:p>
+    <w:p>
+      <w:pPr>
+        <w:pStyle w:val="Heading2"/>
+        <w:rPr>
+          <w:rFonts w:eastAsia="Times New Roman"/>
+        </w:rPr>
+      </w:pPr>
+    </w:p>
+    <w:p>
+      <w:pPr>
+        <w:pStyle w:val="Heading2"/>
+        <w:rPr>
+          <w:rFonts w:eastAsia="Times New Roman"/>
+        </w:rPr>
+      </w:pPr>
+    </w:p>
+    <w:p>
+      <w:pPr>
+        <w:pStyle w:val="Heading2"/>
+        <w:rPr>
+          <w:rFonts w:eastAsia="Times New Roman"/>
+        </w:rPr>
+      </w:pPr>
+    </w:p>
+    <w:p>
+      <w:pPr>
+        <w:pStyle w:val="Heading2"/>
+        <w:rPr>
+          <w:rFonts w:eastAsia="Times New Roman"/>
+        </w:rPr>
+      </w:pPr>
+    </w:p>
+    <w:p>
+      <w:pPr>
+        <w:pStyle w:val="Heading2"/>
+        <w:rPr>
+          <w:rFonts w:eastAsia="Times New Roman"/>
+        </w:rPr>
+      </w:pPr>
+    </w:p>
+    <w:p>
+      <w:pPr>
+        <w:pStyle w:val="Heading2"/>
+        <w:rPr>
+          <w:rFonts w:eastAsia="Times New Roman"/>
+        </w:rPr>
+      </w:pPr>
+    </w:p>
+    <w:p>
+      <w:pPr>
+        <w:pStyle w:val="Heading2"/>
         <w:rPr>
           <w:rFonts w:eastAsia="Times New Roman"/>
         </w:rPr>
@@ -1478,7 +1633,15 @@
         </mc:AlternateContent>
       </w:r>
       <w:r>
-        <w:t xml:space="preserve">Because the base line behaviour shows obvious signs of staff shortages, we have experimented with a higher hiring rate of staff. The results of this experiment are shown in figure X. This system shows a much smaller infrastructure shortage and this shortage also gets solved over time. No water crisis occurs in this experiment, which is why no tankers have to be used. </w:t>
+        <w:t>Because the base line behaviour shows obvious signs of staff shortages, we have experimented with a higher hiring rate of staff</w:t>
+      </w:r>
+      <w:r>
+        <w:t xml:space="preserve"> (from 1 per 2 years to 5 per 2 years)</w:t>
+      </w:r>
+      <w:bookmarkStart w:id="0" w:name="_GoBack"/>
+      <w:bookmarkEnd w:id="0"/>
+      <w:r>
+        <w:t xml:space="preserve">. The results of this experiment are shown in figure X. This system shows a much smaller infrastructure shortage and this shortage also gets solved over time. No water crisis occurs in this experiment, which is why no tankers have to be used. </w:t>
       </w:r>
     </w:p>
     <w:sectPr>
@@ -2492,16 +2655,16 @@
     <w:lsdException w:name="Bibliography" w:uiPriority="37"/>
     <w:lsdException w:name="TOC Heading" w:uiPriority="39" w:qFormat="1"/>
   </w:latentStyles>
-  <w:style w:type="paragraph" w:default="1" w:styleId="Standaard">
+  <w:style w:type="paragraph" w:default="1" w:styleId="Normal">
     <w:name w:val="Normal"/>
     <w:qFormat/>
     <w:rsid w:val="005A2E4A"/>
   </w:style>
-  <w:style w:type="paragraph" w:styleId="Kop1">
+  <w:style w:type="paragraph" w:styleId="Heading1">
     <w:name w:val="heading 1"/>
-    <w:basedOn w:val="Standaard"/>
-    <w:next w:val="Standaard"/>
-    <w:link w:val="Kop1Char"/>
+    <w:basedOn w:val="Normal"/>
+    <w:next w:val="Normal"/>
+    <w:link w:val="Heading1Char"/>
     <w:uiPriority w:val="9"/>
     <w:qFormat/>
     <w:rsid w:val="005A2E4A"/>
@@ -2520,11 +2683,11 @@
       <w:szCs w:val="28"/>
     </w:rPr>
   </w:style>
-  <w:style w:type="paragraph" w:styleId="Kop2">
+  <w:style w:type="paragraph" w:styleId="Heading2">
     <w:name w:val="heading 2"/>
-    <w:basedOn w:val="Standaard"/>
-    <w:next w:val="Standaard"/>
-    <w:link w:val="Kop2Char"/>
+    <w:basedOn w:val="Normal"/>
+    <w:next w:val="Normal"/>
+    <w:link w:val="Heading2Char"/>
     <w:uiPriority w:val="9"/>
     <w:unhideWhenUsed/>
     <w:qFormat/>
@@ -2544,11 +2707,11 @@
       <w:szCs w:val="26"/>
     </w:rPr>
   </w:style>
-  <w:style w:type="paragraph" w:styleId="Kop3">
+  <w:style w:type="paragraph" w:styleId="Heading3">
     <w:name w:val="heading 3"/>
-    <w:basedOn w:val="Standaard"/>
-    <w:next w:val="Standaard"/>
-    <w:link w:val="Kop3Char"/>
+    <w:basedOn w:val="Normal"/>
+    <w:next w:val="Normal"/>
+    <w:link w:val="Heading3Char"/>
     <w:uiPriority w:val="9"/>
     <w:unhideWhenUsed/>
     <w:qFormat/>
@@ -2566,11 +2729,11 @@
       <w:color w:val="4F81BD" w:themeColor="accent1"/>
     </w:rPr>
   </w:style>
-  <w:style w:type="paragraph" w:styleId="Kop4">
+  <w:style w:type="paragraph" w:styleId="Heading4">
     <w:name w:val="heading 4"/>
-    <w:basedOn w:val="Standaard"/>
-    <w:next w:val="Standaard"/>
-    <w:link w:val="Kop4Char"/>
+    <w:basedOn w:val="Normal"/>
+    <w:next w:val="Normal"/>
+    <w:link w:val="Heading4Char"/>
     <w:uiPriority w:val="9"/>
     <w:semiHidden/>
     <w:unhideWhenUsed/>
@@ -2591,11 +2754,11 @@
       <w:color w:val="4F81BD" w:themeColor="accent1"/>
     </w:rPr>
   </w:style>
-  <w:style w:type="paragraph" w:styleId="Kop5">
+  <w:style w:type="paragraph" w:styleId="Heading5">
     <w:name w:val="heading 5"/>
-    <w:basedOn w:val="Standaard"/>
-    <w:next w:val="Standaard"/>
-    <w:link w:val="Kop5Char"/>
+    <w:basedOn w:val="Normal"/>
+    <w:next w:val="Normal"/>
+    <w:link w:val="Heading5Char"/>
     <w:uiPriority w:val="9"/>
     <w:semiHidden/>
     <w:unhideWhenUsed/>
@@ -2612,11 +2775,11 @@
       <w:color w:val="243F60" w:themeColor="accent1" w:themeShade="7F"/>
     </w:rPr>
   </w:style>
-  <w:style w:type="paragraph" w:styleId="Kop6">
+  <w:style w:type="paragraph" w:styleId="Heading6">
     <w:name w:val="heading 6"/>
-    <w:basedOn w:val="Standaard"/>
-    <w:next w:val="Standaard"/>
-    <w:link w:val="Kop6Char"/>
+    <w:basedOn w:val="Normal"/>
+    <w:next w:val="Normal"/>
+    <w:link w:val="Heading6Char"/>
     <w:uiPriority w:val="9"/>
     <w:semiHidden/>
     <w:unhideWhenUsed/>
@@ -2635,11 +2798,11 @@
       <w:color w:val="243F60" w:themeColor="accent1" w:themeShade="7F"/>
     </w:rPr>
   </w:style>
-  <w:style w:type="paragraph" w:styleId="Kop7">
+  <w:style w:type="paragraph" w:styleId="Heading7">
     <w:name w:val="heading 7"/>
-    <w:basedOn w:val="Standaard"/>
-    <w:next w:val="Standaard"/>
-    <w:link w:val="Kop7Char"/>
+    <w:basedOn w:val="Normal"/>
+    <w:next w:val="Normal"/>
+    <w:link w:val="Heading7Char"/>
     <w:uiPriority w:val="9"/>
     <w:semiHidden/>
     <w:unhideWhenUsed/>
@@ -2658,11 +2821,11 @@
       <w:color w:val="404040" w:themeColor="text1" w:themeTint="BF"/>
     </w:rPr>
   </w:style>
-  <w:style w:type="paragraph" w:styleId="Kop8">
+  <w:style w:type="paragraph" w:styleId="Heading8">
     <w:name w:val="heading 8"/>
-    <w:basedOn w:val="Standaard"/>
-    <w:next w:val="Standaard"/>
-    <w:link w:val="Kop8Char"/>
+    <w:basedOn w:val="Normal"/>
+    <w:next w:val="Normal"/>
+    <w:link w:val="Heading8Char"/>
     <w:uiPriority w:val="9"/>
     <w:semiHidden/>
     <w:unhideWhenUsed/>
@@ -2681,11 +2844,11 @@
       <w:szCs w:val="20"/>
     </w:rPr>
   </w:style>
-  <w:style w:type="paragraph" w:styleId="Kop9">
+  <w:style w:type="paragraph" w:styleId="Heading9">
     <w:name w:val="heading 9"/>
-    <w:basedOn w:val="Standaard"/>
-    <w:next w:val="Standaard"/>
-    <w:link w:val="Kop9Char"/>
+    <w:basedOn w:val="Normal"/>
+    <w:next w:val="Normal"/>
+    <w:link w:val="Heading9Char"/>
     <w:uiPriority w:val="9"/>
     <w:semiHidden/>
     <w:unhideWhenUsed/>
@@ -2706,13 +2869,13 @@
       <w:szCs w:val="20"/>
     </w:rPr>
   </w:style>
-  <w:style w:type="character" w:default="1" w:styleId="Standaardalinea-lettertype">
+  <w:style w:type="character" w:default="1" w:styleId="DefaultParagraphFont">
     <w:name w:val="Default Paragraph Font"/>
     <w:uiPriority w:val="1"/>
     <w:semiHidden/>
     <w:unhideWhenUsed/>
   </w:style>
-  <w:style w:type="table" w:default="1" w:styleId="Standaardtabel">
+  <w:style w:type="table" w:default="1" w:styleId="TableNormal">
     <w:name w:val="Normal Table"/>
     <w:uiPriority w:val="99"/>
     <w:semiHidden/>
@@ -2727,16 +2890,16 @@
       </w:tblCellMar>
     </w:tblPr>
   </w:style>
-  <w:style w:type="numbering" w:default="1" w:styleId="Geenlijst">
+  <w:style w:type="numbering" w:default="1" w:styleId="NoList">
     <w:name w:val="No List"/>
     <w:uiPriority w:val="99"/>
     <w:semiHidden/>
     <w:unhideWhenUsed/>
   </w:style>
-  <w:style w:type="character" w:customStyle="1" w:styleId="Kop1Char">
-    <w:name w:val="Kop 1 Char"/>
-    <w:basedOn w:val="Standaardalinea-lettertype"/>
-    <w:link w:val="Kop1"/>
+  <w:style w:type="character" w:customStyle="1" w:styleId="Heading1Char">
+    <w:name w:val="Heading 1 Char"/>
+    <w:basedOn w:val="DefaultParagraphFont"/>
+    <w:link w:val="Heading1"/>
     <w:uiPriority w:val="9"/>
     <w:rsid w:val="005A2E4A"/>
     <w:rPr>
@@ -2748,10 +2911,10 @@
       <w:szCs w:val="28"/>
     </w:rPr>
   </w:style>
-  <w:style w:type="character" w:customStyle="1" w:styleId="Kop2Char">
-    <w:name w:val="Kop 2 Char"/>
-    <w:basedOn w:val="Standaardalinea-lettertype"/>
-    <w:link w:val="Kop2"/>
+  <w:style w:type="character" w:customStyle="1" w:styleId="Heading2Char">
+    <w:name w:val="Heading 2 Char"/>
+    <w:basedOn w:val="DefaultParagraphFont"/>
+    <w:link w:val="Heading2"/>
     <w:uiPriority w:val="9"/>
     <w:rsid w:val="005A2E4A"/>
     <w:rPr>
@@ -2763,10 +2926,10 @@
       <w:szCs w:val="26"/>
     </w:rPr>
   </w:style>
-  <w:style w:type="character" w:customStyle="1" w:styleId="Kop3Char">
-    <w:name w:val="Kop 3 Char"/>
-    <w:basedOn w:val="Standaardalinea-lettertype"/>
-    <w:link w:val="Kop3"/>
+  <w:style w:type="character" w:customStyle="1" w:styleId="Heading3Char">
+    <w:name w:val="Heading 3 Char"/>
+    <w:basedOn w:val="DefaultParagraphFont"/>
+    <w:link w:val="Heading3"/>
     <w:uiPriority w:val="9"/>
     <w:rsid w:val="005A2E4A"/>
     <w:rPr>
@@ -2776,9 +2939,9 @@
       <w:color w:val="4F81BD" w:themeColor="accent1"/>
     </w:rPr>
   </w:style>
-  <w:style w:type="paragraph" w:styleId="Normaalweb">
+  <w:style w:type="paragraph" w:styleId="NormalWeb">
     <w:name w:val="Normal (Web)"/>
-    <w:basedOn w:val="Standaard"/>
+    <w:basedOn w:val="Normal"/>
     <w:uiPriority w:val="99"/>
     <w:semiHidden/>
     <w:unhideWhenUsed/>
@@ -2794,12 +2957,12 @@
   </w:style>
   <w:style w:type="character" w:customStyle="1" w:styleId="apple-converted-space">
     <w:name w:val="apple-converted-space"/>
-    <w:basedOn w:val="Standaardalinea-lettertype"/>
+    <w:basedOn w:val="DefaultParagraphFont"/>
     <w:rsid w:val="00BA3996"/>
   </w:style>
-  <w:style w:type="character" w:styleId="Zwaar">
+  <w:style w:type="character" w:styleId="Strong">
     <w:name w:val="Strong"/>
-    <w:basedOn w:val="Standaardalinea-lettertype"/>
+    <w:basedOn w:val="DefaultParagraphFont"/>
     <w:uiPriority w:val="22"/>
     <w:qFormat/>
     <w:rsid w:val="005A2E4A"/>
@@ -2808,11 +2971,11 @@
       <w:bCs/>
     </w:rPr>
   </w:style>
-  <w:style w:type="paragraph" w:styleId="Titel">
+  <w:style w:type="paragraph" w:styleId="Title">
     <w:name w:val="Title"/>
-    <w:basedOn w:val="Standaard"/>
-    <w:next w:val="Standaard"/>
-    <w:link w:val="TitelChar"/>
+    <w:basedOn w:val="Normal"/>
+    <w:next w:val="Normal"/>
+    <w:link w:val="TitleChar"/>
     <w:uiPriority w:val="10"/>
     <w:qFormat/>
     <w:rsid w:val="005A2E4A"/>
@@ -2832,10 +2995,10 @@
       <w:szCs w:val="52"/>
     </w:rPr>
   </w:style>
-  <w:style w:type="character" w:customStyle="1" w:styleId="TitelChar">
-    <w:name w:val="Titel Char"/>
-    <w:basedOn w:val="Standaardalinea-lettertype"/>
-    <w:link w:val="Titel"/>
+  <w:style w:type="character" w:customStyle="1" w:styleId="TitleChar">
+    <w:name w:val="Title Char"/>
+    <w:basedOn w:val="DefaultParagraphFont"/>
+    <w:link w:val="Title"/>
     <w:uiPriority w:val="10"/>
     <w:rsid w:val="005A2E4A"/>
     <w:rPr>
@@ -2847,10 +3010,10 @@
       <w:szCs w:val="52"/>
     </w:rPr>
   </w:style>
-  <w:style w:type="character" w:customStyle="1" w:styleId="Kop4Char">
-    <w:name w:val="Kop 4 Char"/>
-    <w:basedOn w:val="Standaardalinea-lettertype"/>
-    <w:link w:val="Kop4"/>
+  <w:style w:type="character" w:customStyle="1" w:styleId="Heading4Char">
+    <w:name w:val="Heading 4 Char"/>
+    <w:basedOn w:val="DefaultParagraphFont"/>
+    <w:link w:val="Heading4"/>
     <w:uiPriority w:val="9"/>
     <w:semiHidden/>
     <w:rsid w:val="005A2E4A"/>
@@ -2863,10 +3026,10 @@
       <w:color w:val="4F81BD" w:themeColor="accent1"/>
     </w:rPr>
   </w:style>
-  <w:style w:type="character" w:customStyle="1" w:styleId="Kop5Char">
-    <w:name w:val="Kop 5 Char"/>
-    <w:basedOn w:val="Standaardalinea-lettertype"/>
-    <w:link w:val="Kop5"/>
+  <w:style w:type="character" w:customStyle="1" w:styleId="Heading5Char">
+    <w:name w:val="Heading 5 Char"/>
+    <w:basedOn w:val="DefaultParagraphFont"/>
+    <w:link w:val="Heading5"/>
     <w:uiPriority w:val="9"/>
     <w:semiHidden/>
     <w:rsid w:val="005A2E4A"/>
@@ -2875,10 +3038,10 @@
       <w:color w:val="243F60" w:themeColor="accent1" w:themeShade="7F"/>
     </w:rPr>
   </w:style>
-  <w:style w:type="character" w:customStyle="1" w:styleId="Kop6Char">
-    <w:name w:val="Kop 6 Char"/>
-    <w:basedOn w:val="Standaardalinea-lettertype"/>
-    <w:link w:val="Kop6"/>
+  <w:style w:type="character" w:customStyle="1" w:styleId="Heading6Char">
+    <w:name w:val="Heading 6 Char"/>
+    <w:basedOn w:val="DefaultParagraphFont"/>
+    <w:link w:val="Heading6"/>
     <w:uiPriority w:val="9"/>
     <w:semiHidden/>
     <w:rsid w:val="005A2E4A"/>
@@ -2889,10 +3052,10 @@
       <w:color w:val="243F60" w:themeColor="accent1" w:themeShade="7F"/>
     </w:rPr>
   </w:style>
-  <w:style w:type="character" w:customStyle="1" w:styleId="Kop7Char">
-    <w:name w:val="Kop 7 Char"/>
-    <w:basedOn w:val="Standaardalinea-lettertype"/>
-    <w:link w:val="Kop7"/>
+  <w:style w:type="character" w:customStyle="1" w:styleId="Heading7Char">
+    <w:name w:val="Heading 7 Char"/>
+    <w:basedOn w:val="DefaultParagraphFont"/>
+    <w:link w:val="Heading7"/>
     <w:uiPriority w:val="9"/>
     <w:semiHidden/>
     <w:rsid w:val="005A2E4A"/>
@@ -2903,10 +3066,10 @@
       <w:color w:val="404040" w:themeColor="text1" w:themeTint="BF"/>
     </w:rPr>
   </w:style>
-  <w:style w:type="character" w:customStyle="1" w:styleId="Kop8Char">
-    <w:name w:val="Kop 8 Char"/>
-    <w:basedOn w:val="Standaardalinea-lettertype"/>
-    <w:link w:val="Kop8"/>
+  <w:style w:type="character" w:customStyle="1" w:styleId="Heading8Char">
+    <w:name w:val="Heading 8 Char"/>
+    <w:basedOn w:val="DefaultParagraphFont"/>
+    <w:link w:val="Heading8"/>
     <w:uiPriority w:val="9"/>
     <w:semiHidden/>
     <w:rsid w:val="005A2E4A"/>
@@ -2917,10 +3080,10 @@
       <w:szCs w:val="20"/>
     </w:rPr>
   </w:style>
-  <w:style w:type="character" w:customStyle="1" w:styleId="Kop9Char">
-    <w:name w:val="Kop 9 Char"/>
-    <w:basedOn w:val="Standaardalinea-lettertype"/>
-    <w:link w:val="Kop9"/>
+  <w:style w:type="character" w:customStyle="1" w:styleId="Heading9Char">
+    <w:name w:val="Heading 9 Char"/>
+    <w:basedOn w:val="DefaultParagraphFont"/>
+    <w:link w:val="Heading9"/>
     <w:uiPriority w:val="9"/>
     <w:semiHidden/>
     <w:rsid w:val="005A2E4A"/>
@@ -2933,10 +3096,10 @@
       <w:szCs w:val="20"/>
     </w:rPr>
   </w:style>
-  <w:style w:type="paragraph" w:styleId="Bijschrift">
+  <w:style w:type="paragraph" w:styleId="Caption">
     <w:name w:val="caption"/>
-    <w:basedOn w:val="Standaard"/>
-    <w:next w:val="Standaard"/>
+    <w:basedOn w:val="Normal"/>
+    <w:next w:val="Normal"/>
     <w:uiPriority w:val="35"/>
     <w:semiHidden/>
     <w:unhideWhenUsed/>
@@ -2953,11 +3116,11 @@
       <w:szCs w:val="18"/>
     </w:rPr>
   </w:style>
-  <w:style w:type="paragraph" w:styleId="Ondertitel">
+  <w:style w:type="paragraph" w:styleId="Subtitle">
     <w:name w:val="Subtitle"/>
-    <w:basedOn w:val="Standaard"/>
-    <w:next w:val="Standaard"/>
-    <w:link w:val="OndertitelChar"/>
+    <w:basedOn w:val="Normal"/>
+    <w:next w:val="Normal"/>
+    <w:link w:val="SubtitleChar"/>
     <w:uiPriority w:val="11"/>
     <w:qFormat/>
     <w:rsid w:val="005A2E4A"/>
@@ -2976,10 +3139,10 @@
       <w:szCs w:val="24"/>
     </w:rPr>
   </w:style>
-  <w:style w:type="character" w:customStyle="1" w:styleId="OndertitelChar">
-    <w:name w:val="Ondertitel Char"/>
-    <w:basedOn w:val="Standaardalinea-lettertype"/>
-    <w:link w:val="Ondertitel"/>
+  <w:style w:type="character" w:customStyle="1" w:styleId="SubtitleChar">
+    <w:name w:val="Subtitle Char"/>
+    <w:basedOn w:val="DefaultParagraphFont"/>
+    <w:link w:val="Subtitle"/>
     <w:uiPriority w:val="11"/>
     <w:rsid w:val="005A2E4A"/>
     <w:rPr>
@@ -2992,9 +3155,9 @@
       <w:szCs w:val="24"/>
     </w:rPr>
   </w:style>
-  <w:style w:type="character" w:styleId="Nadruk">
+  <w:style w:type="character" w:styleId="Emphasis">
     <w:name w:val="Emphasis"/>
-    <w:basedOn w:val="Standaardalinea-lettertype"/>
+    <w:basedOn w:val="DefaultParagraphFont"/>
     <w:uiPriority w:val="20"/>
     <w:qFormat/>
     <w:rsid w:val="005A2E4A"/>
@@ -3003,7 +3166,7 @@
       <w:iCs/>
     </w:rPr>
   </w:style>
-  <w:style w:type="paragraph" w:styleId="Geenafstand">
+  <w:style w:type="paragraph" w:styleId="NoSpacing">
     <w:name w:val="No Spacing"/>
     <w:uiPriority w:val="1"/>
     <w:qFormat/>
@@ -3012,9 +3175,9 @@
       <w:spacing w:after="0" w:line="240" w:lineRule="auto"/>
     </w:pPr>
   </w:style>
-  <w:style w:type="paragraph" w:styleId="Lijstalinea">
+  <w:style w:type="paragraph" w:styleId="ListParagraph">
     <w:name w:val="List Paragraph"/>
-    <w:basedOn w:val="Standaard"/>
+    <w:basedOn w:val="Normal"/>
     <w:uiPriority w:val="34"/>
     <w:qFormat/>
     <w:rsid w:val="005A2E4A"/>
@@ -3023,11 +3186,11 @@
       <w:contextualSpacing/>
     </w:pPr>
   </w:style>
-  <w:style w:type="paragraph" w:styleId="Citaat">
+  <w:style w:type="paragraph" w:styleId="Quote">
     <w:name w:val="Quote"/>
-    <w:basedOn w:val="Standaard"/>
-    <w:next w:val="Standaard"/>
-    <w:link w:val="CitaatChar"/>
+    <w:basedOn w:val="Normal"/>
+    <w:next w:val="Normal"/>
+    <w:link w:val="QuoteChar"/>
     <w:uiPriority w:val="29"/>
     <w:qFormat/>
     <w:rsid w:val="005A2E4A"/>
@@ -3037,10 +3200,10 @@
       <w:color w:val="000000" w:themeColor="text1"/>
     </w:rPr>
   </w:style>
-  <w:style w:type="character" w:customStyle="1" w:styleId="CitaatChar">
-    <w:name w:val="Citaat Char"/>
-    <w:basedOn w:val="Standaardalinea-lettertype"/>
-    <w:link w:val="Citaat"/>
+  <w:style w:type="character" w:customStyle="1" w:styleId="QuoteChar">
+    <w:name w:val="Quote Char"/>
+    <w:basedOn w:val="DefaultParagraphFont"/>
+    <w:link w:val="Quote"/>
     <w:uiPriority w:val="29"/>
     <w:rsid w:val="005A2E4A"/>
     <w:rPr>
@@ -3049,11 +3212,11 @@
       <w:color w:val="000000" w:themeColor="text1"/>
     </w:rPr>
   </w:style>
-  <w:style w:type="paragraph" w:styleId="Duidelijkcitaat">
+  <w:style w:type="paragraph" w:styleId="IntenseQuote">
     <w:name w:val="Intense Quote"/>
-    <w:basedOn w:val="Standaard"/>
-    <w:next w:val="Standaard"/>
-    <w:link w:val="DuidelijkcitaatChar"/>
+    <w:basedOn w:val="Normal"/>
+    <w:next w:val="Normal"/>
+    <w:link w:val="IntenseQuoteChar"/>
     <w:uiPriority w:val="30"/>
     <w:qFormat/>
     <w:rsid w:val="005A2E4A"/>
@@ -3072,10 +3235,10 @@
       <w:color w:val="4F81BD" w:themeColor="accent1"/>
     </w:rPr>
   </w:style>
-  <w:style w:type="character" w:customStyle="1" w:styleId="DuidelijkcitaatChar">
-    <w:name w:val="Duidelijk citaat Char"/>
-    <w:basedOn w:val="Standaardalinea-lettertype"/>
-    <w:link w:val="Duidelijkcitaat"/>
+  <w:style w:type="character" w:customStyle="1" w:styleId="IntenseQuoteChar">
+    <w:name w:val="Intense Quote Char"/>
+    <w:basedOn w:val="DefaultParagraphFont"/>
+    <w:link w:val="IntenseQuote"/>
     <w:uiPriority w:val="30"/>
     <w:rsid w:val="005A2E4A"/>
     <w:rPr>
@@ -3086,9 +3249,9 @@
       <w:color w:val="4F81BD" w:themeColor="accent1"/>
     </w:rPr>
   </w:style>
-  <w:style w:type="character" w:styleId="Subtielebenadrukking">
+  <w:style w:type="character" w:styleId="SubtleEmphasis">
     <w:name w:val="Subtle Emphasis"/>
-    <w:basedOn w:val="Standaardalinea-lettertype"/>
+    <w:basedOn w:val="DefaultParagraphFont"/>
     <w:uiPriority w:val="19"/>
     <w:qFormat/>
     <w:rsid w:val="005A2E4A"/>
@@ -3098,9 +3261,9 @@
       <w:color w:val="808080" w:themeColor="text1" w:themeTint="7F"/>
     </w:rPr>
   </w:style>
-  <w:style w:type="character" w:styleId="Intensievebenadrukking">
+  <w:style w:type="character" w:styleId="IntenseEmphasis">
     <w:name w:val="Intense Emphasis"/>
-    <w:basedOn w:val="Standaardalinea-lettertype"/>
+    <w:basedOn w:val="DefaultParagraphFont"/>
     <w:uiPriority w:val="21"/>
     <w:qFormat/>
     <w:rsid w:val="005A2E4A"/>
@@ -3112,9 +3275,9 @@
       <w:color w:val="4F81BD" w:themeColor="accent1"/>
     </w:rPr>
   </w:style>
-  <w:style w:type="character" w:styleId="Subtieleverwijzing">
+  <w:style w:type="character" w:styleId="SubtleReference">
     <w:name w:val="Subtle Reference"/>
-    <w:basedOn w:val="Standaardalinea-lettertype"/>
+    <w:basedOn w:val="DefaultParagraphFont"/>
     <w:uiPriority w:val="31"/>
     <w:qFormat/>
     <w:rsid w:val="005A2E4A"/>
@@ -3124,9 +3287,9 @@
       <w:u w:val="single"/>
     </w:rPr>
   </w:style>
-  <w:style w:type="character" w:styleId="Intensieveverwijzing">
+  <w:style w:type="character" w:styleId="IntenseReference">
     <w:name w:val="Intense Reference"/>
-    <w:basedOn w:val="Standaardalinea-lettertype"/>
+    <w:basedOn w:val="DefaultParagraphFont"/>
     <w:uiPriority w:val="32"/>
     <w:qFormat/>
     <w:rsid w:val="005A2E4A"/>
@@ -3139,9 +3302,9 @@
       <w:u w:val="single"/>
     </w:rPr>
   </w:style>
-  <w:style w:type="character" w:styleId="Titelvanboek">
+  <w:style w:type="character" w:styleId="BookTitle">
     <w:name w:val="Book Title"/>
-    <w:basedOn w:val="Standaardalinea-lettertype"/>
+    <w:basedOn w:val="DefaultParagraphFont"/>
     <w:uiPriority w:val="33"/>
     <w:qFormat/>
     <w:rsid w:val="005A2E4A"/>
@@ -3152,10 +3315,10 @@
       <w:spacing w:val="5"/>
     </w:rPr>
   </w:style>
-  <w:style w:type="paragraph" w:styleId="Kopvaninhoudsopgave">
+  <w:style w:type="paragraph" w:styleId="TOCHeading">
     <w:name w:val="TOC Heading"/>
-    <w:basedOn w:val="Kop1"/>
-    <w:next w:val="Standaard"/>
+    <w:basedOn w:val="Heading1"/>
+    <w:next w:val="Normal"/>
     <w:uiPriority w:val="39"/>
     <w:semiHidden/>
     <w:unhideWhenUsed/>
@@ -3165,10 +3328,10 @@
       <w:outlineLvl w:val="9"/>
     </w:pPr>
   </w:style>
-  <w:style w:type="paragraph" w:styleId="Ballontekst">
+  <w:style w:type="paragraph" w:styleId="BalloonText">
     <w:name w:val="Balloon Text"/>
-    <w:basedOn w:val="Standaard"/>
-    <w:link w:val="BallontekstChar"/>
+    <w:basedOn w:val="Normal"/>
+    <w:link w:val="BalloonTextChar"/>
     <w:uiPriority w:val="99"/>
     <w:semiHidden/>
     <w:unhideWhenUsed/>
@@ -3182,10 +3345,10 @@
       <w:szCs w:val="16"/>
     </w:rPr>
   </w:style>
-  <w:style w:type="character" w:customStyle="1" w:styleId="BallontekstChar">
-    <w:name w:val="Ballontekst Char"/>
-    <w:basedOn w:val="Standaardalinea-lettertype"/>
-    <w:link w:val="Ballontekst"/>
+  <w:style w:type="character" w:customStyle="1" w:styleId="BalloonTextChar">
+    <w:name w:val="Balloon Text Char"/>
+    <w:basedOn w:val="DefaultParagraphFont"/>
+    <w:link w:val="BalloonText"/>
     <w:uiPriority w:val="99"/>
     <w:semiHidden/>
     <w:rsid w:val="005A2E4A"/>
@@ -3354,16 +3517,16 @@
     <w:lsdException w:name="Bibliography" w:uiPriority="37"/>
     <w:lsdException w:name="TOC Heading" w:uiPriority="39" w:qFormat="1"/>
   </w:latentStyles>
-  <w:style w:type="paragraph" w:default="1" w:styleId="Standaard">
+  <w:style w:type="paragraph" w:default="1" w:styleId="Normal">
     <w:name w:val="Normal"/>
     <w:qFormat/>
     <w:rsid w:val="005A2E4A"/>
   </w:style>
-  <w:style w:type="paragraph" w:styleId="Kop1">
+  <w:style w:type="paragraph" w:styleId="Heading1">
     <w:name w:val="heading 1"/>
-    <w:basedOn w:val="Standaard"/>
-    <w:next w:val="Standaard"/>
-    <w:link w:val="Kop1Char"/>
+    <w:basedOn w:val="Normal"/>
+    <w:next w:val="Normal"/>
+    <w:link w:val="Heading1Char"/>
     <w:uiPriority w:val="9"/>
     <w:qFormat/>
     <w:rsid w:val="005A2E4A"/>
@@ -3382,11 +3545,11 @@
       <w:szCs w:val="28"/>
     </w:rPr>
   </w:style>
-  <w:style w:type="paragraph" w:styleId="Kop2">
+  <w:style w:type="paragraph" w:styleId="Heading2">
     <w:name w:val="heading 2"/>
-    <w:basedOn w:val="Standaard"/>
-    <w:next w:val="Standaard"/>
-    <w:link w:val="Kop2Char"/>
+    <w:basedOn w:val="Normal"/>
+    <w:next w:val="Normal"/>
+    <w:link w:val="Heading2Char"/>
     <w:uiPriority w:val="9"/>
     <w:unhideWhenUsed/>
     <w:qFormat/>
@@ -3406,11 +3569,11 @@
       <w:szCs w:val="26"/>
     </w:rPr>
   </w:style>
-  <w:style w:type="paragraph" w:styleId="Kop3">
+  <w:style w:type="paragraph" w:styleId="Heading3">
     <w:name w:val="heading 3"/>
-    <w:basedOn w:val="Standaard"/>
-    <w:next w:val="Standaard"/>
-    <w:link w:val="Kop3Char"/>
+    <w:basedOn w:val="Normal"/>
+    <w:next w:val="Normal"/>
+    <w:link w:val="Heading3Char"/>
     <w:uiPriority w:val="9"/>
     <w:unhideWhenUsed/>
     <w:qFormat/>
@@ -3428,11 +3591,11 @@
       <w:color w:val="4F81BD" w:themeColor="accent1"/>
     </w:rPr>
   </w:style>
-  <w:style w:type="paragraph" w:styleId="Kop4">
+  <w:style w:type="paragraph" w:styleId="Heading4">
     <w:name w:val="heading 4"/>
-    <w:basedOn w:val="Standaard"/>
-    <w:next w:val="Standaard"/>
-    <w:link w:val="Kop4Char"/>
+    <w:basedOn w:val="Normal"/>
+    <w:next w:val="Normal"/>
+    <w:link w:val="Heading4Char"/>
     <w:uiPriority w:val="9"/>
     <w:semiHidden/>
     <w:unhideWhenUsed/>
@@ -3453,11 +3616,11 @@
       <w:color w:val="4F81BD" w:themeColor="accent1"/>
     </w:rPr>
   </w:style>
-  <w:style w:type="paragraph" w:styleId="Kop5">
+  <w:style w:type="paragraph" w:styleId="Heading5">
     <w:name w:val="heading 5"/>
-    <w:basedOn w:val="Standaard"/>
-    <w:next w:val="Standaard"/>
-    <w:link w:val="Kop5Char"/>
+    <w:basedOn w:val="Normal"/>
+    <w:next w:val="Normal"/>
+    <w:link w:val="Heading5Char"/>
     <w:uiPriority w:val="9"/>
     <w:semiHidden/>
     <w:unhideWhenUsed/>
@@ -3474,11 +3637,11 @@
       <w:color w:val="243F60" w:themeColor="accent1" w:themeShade="7F"/>
     </w:rPr>
   </w:style>
-  <w:style w:type="paragraph" w:styleId="Kop6">
+  <w:style w:type="paragraph" w:styleId="Heading6">
     <w:name w:val="heading 6"/>
-    <w:basedOn w:val="Standaard"/>
-    <w:next w:val="Standaard"/>
-    <w:link w:val="Kop6Char"/>
+    <w:basedOn w:val="Normal"/>
+    <w:next w:val="Normal"/>
+    <w:link w:val="Heading6Char"/>
     <w:uiPriority w:val="9"/>
     <w:semiHidden/>
     <w:unhideWhenUsed/>
@@ -3497,11 +3660,11 @@
       <w:color w:val="243F60" w:themeColor="accent1" w:themeShade="7F"/>
     </w:rPr>
   </w:style>
-  <w:style w:type="paragraph" w:styleId="Kop7">
+  <w:style w:type="paragraph" w:styleId="Heading7">
     <w:name w:val="heading 7"/>
-    <w:basedOn w:val="Standaard"/>
-    <w:next w:val="Standaard"/>
-    <w:link w:val="Kop7Char"/>
+    <w:basedOn w:val="Normal"/>
+    <w:next w:val="Normal"/>
+    <w:link w:val="Heading7Char"/>
     <w:uiPriority w:val="9"/>
     <w:semiHidden/>
     <w:unhideWhenUsed/>
@@ -3520,11 +3683,11 @@
       <w:color w:val="404040" w:themeColor="text1" w:themeTint="BF"/>
     </w:rPr>
   </w:style>
-  <w:style w:type="paragraph" w:styleId="Kop8">
+  <w:style w:type="paragraph" w:styleId="Heading8">
     <w:name w:val="heading 8"/>
-    <w:basedOn w:val="Standaard"/>
-    <w:next w:val="Standaard"/>
-    <w:link w:val="Kop8Char"/>
+    <w:basedOn w:val="Normal"/>
+    <w:next w:val="Normal"/>
+    <w:link w:val="Heading8Char"/>
     <w:uiPriority w:val="9"/>
     <w:semiHidden/>
     <w:unhideWhenUsed/>
@@ -3543,11 +3706,11 @@
       <w:szCs w:val="20"/>
     </w:rPr>
   </w:style>
-  <w:style w:type="paragraph" w:styleId="Kop9">
+  <w:style w:type="paragraph" w:styleId="Heading9">
     <w:name w:val="heading 9"/>
-    <w:basedOn w:val="Standaard"/>
-    <w:next w:val="Standaard"/>
-    <w:link w:val="Kop9Char"/>
+    <w:basedOn w:val="Normal"/>
+    <w:next w:val="Normal"/>
+    <w:link w:val="Heading9Char"/>
     <w:uiPriority w:val="9"/>
     <w:semiHidden/>
     <w:unhideWhenUsed/>
@@ -3568,13 +3731,13 @@
       <w:szCs w:val="20"/>
     </w:rPr>
   </w:style>
-  <w:style w:type="character" w:default="1" w:styleId="Standaardalinea-lettertype">
+  <w:style w:type="character" w:default="1" w:styleId="DefaultParagraphFont">
     <w:name w:val="Default Paragraph Font"/>
     <w:uiPriority w:val="1"/>
     <w:semiHidden/>
     <w:unhideWhenUsed/>
   </w:style>
-  <w:style w:type="table" w:default="1" w:styleId="Standaardtabel">
+  <w:style w:type="table" w:default="1" w:styleId="TableNormal">
     <w:name w:val="Normal Table"/>
     <w:uiPriority w:val="99"/>
     <w:semiHidden/>
@@ -3589,16 +3752,16 @@
       </w:tblCellMar>
     </w:tblPr>
   </w:style>
-  <w:style w:type="numbering" w:default="1" w:styleId="Geenlijst">
+  <w:style w:type="numbering" w:default="1" w:styleId="NoList">
     <w:name w:val="No List"/>
     <w:uiPriority w:val="99"/>
     <w:semiHidden/>
     <w:unhideWhenUsed/>
   </w:style>
-  <w:style w:type="character" w:customStyle="1" w:styleId="Kop1Char">
-    <w:name w:val="Kop 1 Char"/>
-    <w:basedOn w:val="Standaardalinea-lettertype"/>
-    <w:link w:val="Kop1"/>
+  <w:style w:type="character" w:customStyle="1" w:styleId="Heading1Char">
+    <w:name w:val="Heading 1 Char"/>
+    <w:basedOn w:val="DefaultParagraphFont"/>
+    <w:link w:val="Heading1"/>
     <w:uiPriority w:val="9"/>
     <w:rsid w:val="005A2E4A"/>
     <w:rPr>
@@ -3610,10 +3773,10 @@
       <w:szCs w:val="28"/>
     </w:rPr>
   </w:style>
-  <w:style w:type="character" w:customStyle="1" w:styleId="Kop2Char">
-    <w:name w:val="Kop 2 Char"/>
-    <w:basedOn w:val="Standaardalinea-lettertype"/>
-    <w:link w:val="Kop2"/>
+  <w:style w:type="character" w:customStyle="1" w:styleId="Heading2Char">
+    <w:name w:val="Heading 2 Char"/>
+    <w:basedOn w:val="DefaultParagraphFont"/>
+    <w:link w:val="Heading2"/>
     <w:uiPriority w:val="9"/>
     <w:rsid w:val="005A2E4A"/>
     <w:rPr>
@@ -3625,10 +3788,10 @@
       <w:szCs w:val="26"/>
     </w:rPr>
   </w:style>
-  <w:style w:type="character" w:customStyle="1" w:styleId="Kop3Char">
-    <w:name w:val="Kop 3 Char"/>
-    <w:basedOn w:val="Standaardalinea-lettertype"/>
-    <w:link w:val="Kop3"/>
+  <w:style w:type="character" w:customStyle="1" w:styleId="Heading3Char">
+    <w:name w:val="Heading 3 Char"/>
+    <w:basedOn w:val="DefaultParagraphFont"/>
+    <w:link w:val="Heading3"/>
     <w:uiPriority w:val="9"/>
     <w:rsid w:val="005A2E4A"/>
     <w:rPr>
@@ -3638,9 +3801,9 @@
       <w:color w:val="4F81BD" w:themeColor="accent1"/>
     </w:rPr>
   </w:style>
-  <w:style w:type="paragraph" w:styleId="Normaalweb">
+  <w:style w:type="paragraph" w:styleId="NormalWeb">
     <w:name w:val="Normal (Web)"/>
-    <w:basedOn w:val="Standaard"/>
+    <w:basedOn w:val="Normal"/>
     <w:uiPriority w:val="99"/>
     <w:semiHidden/>
     <w:unhideWhenUsed/>
@@ -3656,12 +3819,12 @@
   </w:style>
   <w:style w:type="character" w:customStyle="1" w:styleId="apple-converted-space">
     <w:name w:val="apple-converted-space"/>
-    <w:basedOn w:val="Standaardalinea-lettertype"/>
+    <w:basedOn w:val="DefaultParagraphFont"/>
     <w:rsid w:val="00BA3996"/>
   </w:style>
-  <w:style w:type="character" w:styleId="Zwaar">
+  <w:style w:type="character" w:styleId="Strong">
     <w:name w:val="Strong"/>
-    <w:basedOn w:val="Standaardalinea-lettertype"/>
+    <w:basedOn w:val="DefaultParagraphFont"/>
     <w:uiPriority w:val="22"/>
     <w:qFormat/>
     <w:rsid w:val="005A2E4A"/>
@@ -3670,11 +3833,11 @@
       <w:bCs/>
     </w:rPr>
   </w:style>
-  <w:style w:type="paragraph" w:styleId="Titel">
+  <w:style w:type="paragraph" w:styleId="Title">
     <w:name w:val="Title"/>
-    <w:basedOn w:val="Standaard"/>
-    <w:next w:val="Standaard"/>
-    <w:link w:val="TitelChar"/>
+    <w:basedOn w:val="Normal"/>
+    <w:next w:val="Normal"/>
+    <w:link w:val="TitleChar"/>
     <w:uiPriority w:val="10"/>
     <w:qFormat/>
     <w:rsid w:val="005A2E4A"/>
@@ -3694,10 +3857,10 @@
       <w:szCs w:val="52"/>
     </w:rPr>
   </w:style>
-  <w:style w:type="character" w:customStyle="1" w:styleId="TitelChar">
-    <w:name w:val="Titel Char"/>
-    <w:basedOn w:val="Standaardalinea-lettertype"/>
-    <w:link w:val="Titel"/>
+  <w:style w:type="character" w:customStyle="1" w:styleId="TitleChar">
+    <w:name w:val="Title Char"/>
+    <w:basedOn w:val="DefaultParagraphFont"/>
+    <w:link w:val="Title"/>
     <w:uiPriority w:val="10"/>
     <w:rsid w:val="005A2E4A"/>
     <w:rPr>
@@ -3709,10 +3872,10 @@
       <w:szCs w:val="52"/>
     </w:rPr>
   </w:style>
-  <w:style w:type="character" w:customStyle="1" w:styleId="Kop4Char">
-    <w:name w:val="Kop 4 Char"/>
-    <w:basedOn w:val="Standaardalinea-lettertype"/>
-    <w:link w:val="Kop4"/>
+  <w:style w:type="character" w:customStyle="1" w:styleId="Heading4Char">
+    <w:name w:val="Heading 4 Char"/>
+    <w:basedOn w:val="DefaultParagraphFont"/>
+    <w:link w:val="Heading4"/>
     <w:uiPriority w:val="9"/>
     <w:semiHidden/>
     <w:rsid w:val="005A2E4A"/>
@@ -3725,10 +3888,10 @@
       <w:color w:val="4F81BD" w:themeColor="accent1"/>
     </w:rPr>
   </w:style>
-  <w:style w:type="character" w:customStyle="1" w:styleId="Kop5Char">
-    <w:name w:val="Kop 5 Char"/>
-    <w:basedOn w:val="Standaardalinea-lettertype"/>
-    <w:link w:val="Kop5"/>
+  <w:style w:type="character" w:customStyle="1" w:styleId="Heading5Char">
+    <w:name w:val="Heading 5 Char"/>
+    <w:basedOn w:val="DefaultParagraphFont"/>
+    <w:link w:val="Heading5"/>
     <w:uiPriority w:val="9"/>
     <w:semiHidden/>
     <w:rsid w:val="005A2E4A"/>
@@ -3737,10 +3900,10 @@
       <w:color w:val="243F60" w:themeColor="accent1" w:themeShade="7F"/>
     </w:rPr>
   </w:style>
-  <w:style w:type="character" w:customStyle="1" w:styleId="Kop6Char">
-    <w:name w:val="Kop 6 Char"/>
-    <w:basedOn w:val="Standaardalinea-lettertype"/>
-    <w:link w:val="Kop6"/>
+  <w:style w:type="character" w:customStyle="1" w:styleId="Heading6Char">
+    <w:name w:val="Heading 6 Char"/>
+    <w:basedOn w:val="DefaultParagraphFont"/>
+    <w:link w:val="Heading6"/>
     <w:uiPriority w:val="9"/>
     <w:semiHidden/>
     <w:rsid w:val="005A2E4A"/>
@@ -3751,10 +3914,10 @@
       <w:color w:val="243F60" w:themeColor="accent1" w:themeShade="7F"/>
     </w:rPr>
   </w:style>
-  <w:style w:type="character" w:customStyle="1" w:styleId="Kop7Char">
-    <w:name w:val="Kop 7 Char"/>
-    <w:basedOn w:val="Standaardalinea-lettertype"/>
-    <w:link w:val="Kop7"/>
+  <w:style w:type="character" w:customStyle="1" w:styleId="Heading7Char">
+    <w:name w:val="Heading 7 Char"/>
+    <w:basedOn w:val="DefaultParagraphFont"/>
+    <w:link w:val="Heading7"/>
     <w:uiPriority w:val="9"/>
     <w:semiHidden/>
     <w:rsid w:val="005A2E4A"/>
@@ -3765,10 +3928,10 @@
       <w:color w:val="404040" w:themeColor="text1" w:themeTint="BF"/>
     </w:rPr>
   </w:style>
-  <w:style w:type="character" w:customStyle="1" w:styleId="Kop8Char">
-    <w:name w:val="Kop 8 Char"/>
-    <w:basedOn w:val="Standaardalinea-lettertype"/>
-    <w:link w:val="Kop8"/>
+  <w:style w:type="character" w:customStyle="1" w:styleId="Heading8Char">
+    <w:name w:val="Heading 8 Char"/>
+    <w:basedOn w:val="DefaultParagraphFont"/>
+    <w:link w:val="Heading8"/>
     <w:uiPriority w:val="9"/>
     <w:semiHidden/>
     <w:rsid w:val="005A2E4A"/>
@@ -3779,10 +3942,10 @@
       <w:szCs w:val="20"/>
     </w:rPr>
   </w:style>
-  <w:style w:type="character" w:customStyle="1" w:styleId="Kop9Char">
-    <w:name w:val="Kop 9 Char"/>
-    <w:basedOn w:val="Standaardalinea-lettertype"/>
-    <w:link w:val="Kop9"/>
+  <w:style w:type="character" w:customStyle="1" w:styleId="Heading9Char">
+    <w:name w:val="Heading 9 Char"/>
+    <w:basedOn w:val="DefaultParagraphFont"/>
+    <w:link w:val="Heading9"/>
     <w:uiPriority w:val="9"/>
     <w:semiHidden/>
     <w:rsid w:val="005A2E4A"/>
@@ -3795,10 +3958,10 @@
       <w:szCs w:val="20"/>
     </w:rPr>
   </w:style>
-  <w:style w:type="paragraph" w:styleId="Bijschrift">
+  <w:style w:type="paragraph" w:styleId="Caption">
     <w:name w:val="caption"/>
-    <w:basedOn w:val="Standaard"/>
-    <w:next w:val="Standaard"/>
+    <w:basedOn w:val="Normal"/>
+    <w:next w:val="Normal"/>
     <w:uiPriority w:val="35"/>
     <w:semiHidden/>
     <w:unhideWhenUsed/>
@@ -3815,11 +3978,11 @@
       <w:szCs w:val="18"/>
     </w:rPr>
   </w:style>
-  <w:style w:type="paragraph" w:styleId="Ondertitel">
+  <w:style w:type="paragraph" w:styleId="Subtitle">
     <w:name w:val="Subtitle"/>
-    <w:basedOn w:val="Standaard"/>
-    <w:next w:val="Standaard"/>
-    <w:link w:val="OndertitelChar"/>
+    <w:basedOn w:val="Normal"/>
+    <w:next w:val="Normal"/>
+    <w:link w:val="SubtitleChar"/>
     <w:uiPriority w:val="11"/>
     <w:qFormat/>
     <w:rsid w:val="005A2E4A"/>
@@ -3838,10 +4001,10 @@
       <w:szCs w:val="24"/>
     </w:rPr>
   </w:style>
-  <w:style w:type="character" w:customStyle="1" w:styleId="OndertitelChar">
-    <w:name w:val="Ondertitel Char"/>
-    <w:basedOn w:val="Standaardalinea-lettertype"/>
-    <w:link w:val="Ondertitel"/>
+  <w:style w:type="character" w:customStyle="1" w:styleId="SubtitleChar">
+    <w:name w:val="Subtitle Char"/>
+    <w:basedOn w:val="DefaultParagraphFont"/>
+    <w:link w:val="Subtitle"/>
     <w:uiPriority w:val="11"/>
     <w:rsid w:val="005A2E4A"/>
     <w:rPr>
@@ -3854,9 +4017,9 @@
       <w:szCs w:val="24"/>
     </w:rPr>
   </w:style>
-  <w:style w:type="character" w:styleId="Nadruk">
+  <w:style w:type="character" w:styleId="Emphasis">
     <w:name w:val="Emphasis"/>
-    <w:basedOn w:val="Standaardalinea-lettertype"/>
+    <w:basedOn w:val="DefaultParagraphFont"/>
     <w:uiPriority w:val="20"/>
     <w:qFormat/>
     <w:rsid w:val="005A2E4A"/>
@@ -3865,7 +4028,7 @@
       <w:iCs/>
     </w:rPr>
   </w:style>
-  <w:style w:type="paragraph" w:styleId="Geenafstand">
+  <w:style w:type="paragraph" w:styleId="NoSpacing">
     <w:name w:val="No Spacing"/>
     <w:uiPriority w:val="1"/>
     <w:qFormat/>
@@ -3874,9 +4037,9 @@
       <w:spacing w:after="0" w:line="240" w:lineRule="auto"/>
     </w:pPr>
   </w:style>
-  <w:style w:type="paragraph" w:styleId="Lijstalinea">
+  <w:style w:type="paragraph" w:styleId="ListParagraph">
     <w:name w:val="List Paragraph"/>
-    <w:basedOn w:val="Standaard"/>
+    <w:basedOn w:val="Normal"/>
     <w:uiPriority w:val="34"/>
     <w:qFormat/>
     <w:rsid w:val="005A2E4A"/>
@@ -3885,11 +4048,11 @@
       <w:contextualSpacing/>
     </w:pPr>
   </w:style>
-  <w:style w:type="paragraph" w:styleId="Citaat">
+  <w:style w:type="paragraph" w:styleId="Quote">
     <w:name w:val="Quote"/>
-    <w:basedOn w:val="Standaard"/>
-    <w:next w:val="Standaard"/>
-    <w:link w:val="CitaatChar"/>
+    <w:basedOn w:val="Normal"/>
+    <w:next w:val="Normal"/>
+    <w:link w:val="QuoteChar"/>
     <w:uiPriority w:val="29"/>
     <w:qFormat/>
     <w:rsid w:val="005A2E4A"/>
@@ -3899,10 +4062,10 @@
       <w:color w:val="000000" w:themeColor="text1"/>
     </w:rPr>
   </w:style>
-  <w:style w:type="character" w:customStyle="1" w:styleId="CitaatChar">
-    <w:name w:val="Citaat Char"/>
-    <w:basedOn w:val="Standaardalinea-lettertype"/>
-    <w:link w:val="Citaat"/>
+  <w:style w:type="character" w:customStyle="1" w:styleId="QuoteChar">
+    <w:name w:val="Quote Char"/>
+    <w:basedOn w:val="DefaultParagraphFont"/>
+    <w:link w:val="Quote"/>
     <w:uiPriority w:val="29"/>
     <w:rsid w:val="005A2E4A"/>
     <w:rPr>
@@ -3911,11 +4074,11 @@
       <w:color w:val="000000" w:themeColor="text1"/>
     </w:rPr>
   </w:style>
-  <w:style w:type="paragraph" w:styleId="Duidelijkcitaat">
+  <w:style w:type="paragraph" w:styleId="IntenseQuote">
     <w:name w:val="Intense Quote"/>
-    <w:basedOn w:val="Standaard"/>
-    <w:next w:val="Standaard"/>
-    <w:link w:val="DuidelijkcitaatChar"/>
+    <w:basedOn w:val="Normal"/>
+    <w:next w:val="Normal"/>
+    <w:link w:val="IntenseQuoteChar"/>
     <w:uiPriority w:val="30"/>
     <w:qFormat/>
     <w:rsid w:val="005A2E4A"/>
@@ -3934,10 +4097,10 @@
       <w:color w:val="4F81BD" w:themeColor="accent1"/>
     </w:rPr>
   </w:style>
-  <w:style w:type="character" w:customStyle="1" w:styleId="DuidelijkcitaatChar">
-    <w:name w:val="Duidelijk citaat Char"/>
-    <w:basedOn w:val="Standaardalinea-lettertype"/>
-    <w:link w:val="Duidelijkcitaat"/>
+  <w:style w:type="character" w:customStyle="1" w:styleId="IntenseQuoteChar">
+    <w:name w:val="Intense Quote Char"/>
+    <w:basedOn w:val="DefaultParagraphFont"/>
+    <w:link w:val="IntenseQuote"/>
     <w:uiPriority w:val="30"/>
     <w:rsid w:val="005A2E4A"/>
     <w:rPr>
@@ -3948,9 +4111,9 @@
       <w:color w:val="4F81BD" w:themeColor="accent1"/>
     </w:rPr>
   </w:style>
-  <w:style w:type="character" w:styleId="Subtielebenadrukking">
+  <w:style w:type="character" w:styleId="SubtleEmphasis">
     <w:name w:val="Subtle Emphasis"/>
-    <w:basedOn w:val="Standaardalinea-lettertype"/>
+    <w:basedOn w:val="DefaultParagraphFont"/>
     <w:uiPriority w:val="19"/>
     <w:qFormat/>
     <w:rsid w:val="005A2E4A"/>
@@ -3960,9 +4123,9 @@
       <w:color w:val="808080" w:themeColor="text1" w:themeTint="7F"/>
     </w:rPr>
   </w:style>
-  <w:style w:type="character" w:styleId="Intensievebenadrukking">
+  <w:style w:type="character" w:styleId="IntenseEmphasis">
     <w:name w:val="Intense Emphasis"/>
-    <w:basedOn w:val="Standaardalinea-lettertype"/>
+    <w:basedOn w:val="DefaultParagraphFont"/>
     <w:uiPriority w:val="21"/>
     <w:qFormat/>
     <w:rsid w:val="005A2E4A"/>
@@ -3974,9 +4137,9 @@
       <w:color w:val="4F81BD" w:themeColor="accent1"/>
     </w:rPr>
   </w:style>
-  <w:style w:type="character" w:styleId="Subtieleverwijzing">
+  <w:style w:type="character" w:styleId="SubtleReference">
     <w:name w:val="Subtle Reference"/>
-    <w:basedOn w:val="Standaardalinea-lettertype"/>
+    <w:basedOn w:val="DefaultParagraphFont"/>
     <w:uiPriority w:val="31"/>
     <w:qFormat/>
     <w:rsid w:val="005A2E4A"/>
@@ -3986,9 +4149,9 @@
       <w:u w:val="single"/>
     </w:rPr>
   </w:style>
-  <w:style w:type="character" w:styleId="Intensieveverwijzing">
+  <w:style w:type="character" w:styleId="IntenseReference">
     <w:name w:val="Intense Reference"/>
-    <w:basedOn w:val="Standaardalinea-lettertype"/>
+    <w:basedOn w:val="DefaultParagraphFont"/>
     <w:uiPriority w:val="32"/>
     <w:qFormat/>
     <w:rsid w:val="005A2E4A"/>
@@ -4001,9 +4164,9 @@
       <w:u w:val="single"/>
     </w:rPr>
   </w:style>
-  <w:style w:type="character" w:styleId="Titelvanboek">
+  <w:style w:type="character" w:styleId="BookTitle">
     <w:name w:val="Book Title"/>
-    <w:basedOn w:val="Standaardalinea-lettertype"/>
+    <w:basedOn w:val="DefaultParagraphFont"/>
     <w:uiPriority w:val="33"/>
     <w:qFormat/>
     <w:rsid w:val="005A2E4A"/>
@@ -4014,10 +4177,10 @@
       <w:spacing w:val="5"/>
     </w:rPr>
   </w:style>
-  <w:style w:type="paragraph" w:styleId="Kopvaninhoudsopgave">
+  <w:style w:type="paragraph" w:styleId="TOCHeading">
     <w:name w:val="TOC Heading"/>
-    <w:basedOn w:val="Kop1"/>
-    <w:next w:val="Standaard"/>
+    <w:basedOn w:val="Heading1"/>
+    <w:next w:val="Normal"/>
     <w:uiPriority w:val="39"/>
     <w:semiHidden/>
     <w:unhideWhenUsed/>
@@ -4027,10 +4190,10 @@
       <w:outlineLvl w:val="9"/>
     </w:pPr>
   </w:style>
-  <w:style w:type="paragraph" w:styleId="Ballontekst">
+  <w:style w:type="paragraph" w:styleId="BalloonText">
     <w:name w:val="Balloon Text"/>
-    <w:basedOn w:val="Standaard"/>
-    <w:link w:val="BallontekstChar"/>
+    <w:basedOn w:val="Normal"/>
+    <w:link w:val="BalloonTextChar"/>
     <w:uiPriority w:val="99"/>
     <w:semiHidden/>
     <w:unhideWhenUsed/>
@@ -4044,10 +4207,10 @@
       <w:szCs w:val="16"/>
     </w:rPr>
   </w:style>
-  <w:style w:type="character" w:customStyle="1" w:styleId="BallontekstChar">
-    <w:name w:val="Ballontekst Char"/>
-    <w:basedOn w:val="Standaardalinea-lettertype"/>
-    <w:link w:val="Ballontekst"/>
+  <w:style w:type="character" w:customStyle="1" w:styleId="BalloonTextChar">
+    <w:name w:val="Balloon Text Char"/>
+    <w:basedOn w:val="DefaultParagraphFont"/>
+    <w:link w:val="BalloonText"/>
     <w:uiPriority w:val="99"/>
     <w:semiHidden/>
     <w:rsid w:val="005A2E4A"/>
@@ -4350,7 +4513,7 @@
 </file>
 
 <file path=customXml/itemProps1.xml><?xml version="1.0" encoding="utf-8"?>
-<ds:datastoreItem xmlns:ds="http://schemas.openxmlformats.org/officeDocument/2006/customXml" ds:itemID="{9B14098F-5A62-4685-91AE-6EA1208610BE}">
+<ds:datastoreItem xmlns:ds="http://schemas.openxmlformats.org/officeDocument/2006/customXml" ds:itemID="{E5726E02-33B5-4E3C-8E32-5D37DCD56D24}">
   <ds:schemaRefs>
     <ds:schemaRef ds:uri="http://schemas.openxmlformats.org/officeDocument/2006/bibliography"/>
   </ds:schemaRefs>

</xml_diff>

<commit_message>
Laatste puntjes op de i voor assignment 1b
</commit_message>
<xml_diff>
--- a/analysis/Van Heijningen_Brouns_Assignment1a.docx
+++ b/analysis/Van Heijningen_Brouns_Assignment1a.docx
@@ -137,6 +137,24 @@
     </w:p>
     <w:p>
       <w:pPr>
+        <w:pStyle w:val="ListParagraph"/>
+        <w:numPr>
+          <w:ilvl w:val="0"/>
+          <w:numId w:val="5"/>
+        </w:numPr>
+        <w:rPr>
+          <w:rFonts w:eastAsia="Times New Roman"/>
+        </w:rPr>
+      </w:pPr>
+      <w:r>
+        <w:rPr>
+          <w:rFonts w:eastAsia="Times New Roman"/>
+        </w:rPr>
+        <w:t>Crisis system</w:t>
+      </w:r>
+    </w:p>
+    <w:p>
+      <w:pPr>
         <w:rPr>
           <w:rFonts w:eastAsia="Times New Roman"/>
         </w:rPr>
@@ -222,6 +240,42 @@
     </w:p>
     <w:p>
       <w:pPr>
+        <w:pStyle w:val="ListParagraph"/>
+        <w:numPr>
+          <w:ilvl w:val="0"/>
+          <w:numId w:val="6"/>
+        </w:numPr>
+        <w:rPr>
+          <w:rFonts w:eastAsia="Times New Roman"/>
+        </w:rPr>
+      </w:pPr>
+      <w:r>
+        <w:rPr>
+          <w:rFonts w:eastAsia="Times New Roman"/>
+        </w:rPr>
+        <w:t>The availability of technical staff is influenced by the amount of tankers needed in case of a crisis.</w:t>
+      </w:r>
+    </w:p>
+    <w:p>
+      <w:pPr>
+        <w:pStyle w:val="ListParagraph"/>
+        <w:numPr>
+          <w:ilvl w:val="0"/>
+          <w:numId w:val="6"/>
+        </w:numPr>
+        <w:rPr>
+          <w:rFonts w:eastAsia="Times New Roman"/>
+        </w:rPr>
+      </w:pPr>
+      <w:r>
+        <w:rPr>
+          <w:rFonts w:eastAsia="Times New Roman"/>
+        </w:rPr>
+        <w:t>The water demand from the population system influences the infrastructure required and thus the entire infrastructure system.</w:t>
+      </w:r>
+    </w:p>
+    <w:p>
+      <w:pPr>
         <w:pStyle w:val="Heading1"/>
         <w:rPr>
           <w:rFonts w:eastAsia="Times New Roman"/>
@@ -280,103 +334,107 @@
         <w:rPr>
           <w:rFonts w:eastAsia="Times New Roman"/>
         </w:rPr>
-        <w:t xml:space="preserve"> When testing with this </w:t>
+        <w:t xml:space="preserve"> When testing with this time ste</w:t>
+      </w:r>
+      <w:r>
+        <w:rPr>
+          <w:rFonts w:eastAsia="Times New Roman"/>
+        </w:rPr>
+        <w:t>p we have noticed no numerical errors, therefore, it is considered to be sufficiently small</w:t>
+      </w:r>
+      <w:r>
+        <w:rPr>
+          <w:rFonts w:eastAsia="Times New Roman"/>
+        </w:rPr>
+        <w:t>.</w:t>
+      </w:r>
+    </w:p>
+    <w:p>
+      <w:pPr>
+        <w:pStyle w:val="Heading1"/>
+      </w:pPr>
+      <w:r>
+        <w:lastRenderedPageBreak/>
+        <w:t>Maintenance staff system</w:t>
+      </w:r>
+    </w:p>
+    <w:p>
+      <w:r>
+        <w:t xml:space="preserve">The staff system is made up of three parts. The first describes the hiring of staff and the time the staff remains in service. </w:t>
+      </w:r>
+    </w:p>
+    <w:p>
+      <w:r>
+        <w:t>The second part determines the production rate per staff member. Staff member productivity is dependent on the staff occupancy (which is on its turn dependent on the required production coming from the infrastructure system and the available staff). We assumed that when staff occupancy is very low, the available staff will have a 50% increase</w:t>
+      </w:r>
+      <w:r>
+        <w:t xml:space="preserve"> in</w:t>
+      </w:r>
+      <w:r>
+        <w:t xml:space="preserve"> productivity. However, as staff occupancy increases this productivity gradually drops to a minimum of 10% productivity when Kirkwood is 5 times understaffed.</w:t>
+      </w:r>
+    </w:p>
+    <w:p>
+      <w:r>
+        <w:t xml:space="preserve">The third part of the staff system determines the distribution of attention of staff members. Distribution of water through tankers in the case of a water crisis always takes priority. If after that enough staff members are available for all work, no distribution is made. However, when staff capacity is limited 25% of staff attention is given to maintenance activities, and 75% to refurbishing and planning activities. The refurbishing </w:t>
+      </w:r>
+      <w:bookmarkStart w:id="0" w:name="_GoBack"/>
+      <w:bookmarkEnd w:id="0"/>
+      <w:r>
+        <w:t>and planning activities are divided pro ratio.</w:t>
+      </w:r>
+    </w:p>
+    <w:p>
+      <w:pPr>
+        <w:pStyle w:val="Heading1"/>
+        <w:rPr>
+          <w:rFonts w:eastAsia="Times New Roman"/>
+        </w:rPr>
+      </w:pPr>
+      <w:r>
+        <w:rPr>
+          <w:rFonts w:eastAsia="Times New Roman"/>
+        </w:rPr>
+        <w:t>Municipal funds system</w:t>
+      </w:r>
+    </w:p>
+    <w:p>
+      <w:r>
+        <w:t>The funding system consists of an inflow of cash and an outflow of cash.</w:t>
+      </w:r>
+    </w:p>
+    <w:p>
+      <w:r>
+        <w:t xml:space="preserve">Municipal revenue regarding the water system comes from two sources: an annual governmental bail-out and income from the delivered water. The bail-out consists of a 150 </w:t>
       </w:r>
       <w:proofErr w:type="spellStart"/>
       <w:r>
-        <w:rPr>
-          <w:rFonts w:eastAsia="Times New Roman"/>
-        </w:rPr>
-        <w:t>timestap</w:t>
+        <w:t>kZAR</w:t>
       </w:r>
       <w:proofErr w:type="spellEnd"/>
       <w:r>
-        <w:rPr>
-          <w:rFonts w:eastAsia="Times New Roman"/>
-        </w:rPr>
-        <w:t xml:space="preserve"> we have noticed no numerical errors, therefore, it is considered to be sufficiently small</w:t>
-      </w:r>
-      <w:r>
-        <w:rPr>
-          <w:rFonts w:eastAsia="Times New Roman"/>
-        </w:rPr>
-        <w:t>.</w:t>
-      </w:r>
-    </w:p>
-    <w:p>
-      <w:pPr>
-        <w:pStyle w:val="Heading1"/>
-      </w:pPr>
-      <w:r>
-        <w:t>Maintenance staff system</w:t>
-      </w:r>
-    </w:p>
-    <w:p>
-      <w:r>
-        <w:t xml:space="preserve">The staff system is made up of three parts. The first describes the hiring of staff and the time the staff remains in service. </w:t>
-      </w:r>
-    </w:p>
-    <w:p>
-      <w:r>
-        <w:t xml:space="preserve">The second part determines the production rate per staff member. Staff member productivity is dependent on the staff occupancy (which is on its turn dependent on the required production coming </w:t>
-      </w:r>
-      <w:r>
-        <w:lastRenderedPageBreak/>
-        <w:t xml:space="preserve">from the infrastructure system and the available staff). We assumed that when staff occupancy is very low, the available staff will have </w:t>
-      </w:r>
-      <w:proofErr w:type="gramStart"/>
-      <w:r>
-        <w:t>a 50</w:t>
-      </w:r>
-      <w:proofErr w:type="gramEnd"/>
-      <w:r>
-        <w:t>% increased productivity. However, as staff occupancy increases this productivity gradually drops to a minimum of 10% productivity when Kirkwood is 5 times understaffed.</w:t>
-      </w:r>
-    </w:p>
-    <w:p>
-      <w:r>
-        <w:t>The third part of the staff system determines the distribution of attention of staff members. Distribution of water through tankers in the case of a water crisis always takes priority. If after that enough staff members are available for all work, no distribution is made. However, when staff capacity is limited 25% of staff attention is given to maintenance activities, and 75% to refurbishing and planning activities. The refurbishing and planning activities are divided pro ratio.</w:t>
-      </w:r>
-    </w:p>
-    <w:p>
-      <w:pPr>
-        <w:pStyle w:val="Heading1"/>
-        <w:rPr>
-          <w:rFonts w:eastAsia="Times New Roman"/>
-        </w:rPr>
-      </w:pPr>
-      <w:r>
-        <w:rPr>
-          <w:rFonts w:eastAsia="Times New Roman"/>
-        </w:rPr>
-        <w:t>Municipal funds system</w:t>
-      </w:r>
-    </w:p>
-    <w:p>
-      <w:r>
-        <w:t>The funding system consists of an inflow of cash and an outflow of cash.</w:t>
-      </w:r>
-    </w:p>
-    <w:p>
-      <w:r>
-        <w:t xml:space="preserve">Municipal revenue regarding the water system comes from two sources: an annual governmental bail-out and income from the delivered water. The bail-out consists of a 150 </w:t>
-      </w:r>
-      <w:proofErr w:type="spellStart"/>
-      <w:r>
-        <w:t>kZAR</w:t>
-      </w:r>
-      <w:proofErr w:type="spellEnd"/>
-      <w:r>
-        <w:t xml:space="preserve"> / year fund to help the municipality with water infrastructure. This bail-out is assumed to not arrive in a single pulse, but rather gradually over the year.  Not all delivered water is billable. 75% of urban water and 40% of household water usage is billable and paid on average. According to the background reading, 40% of the municipal income</w:t>
+        <w:t xml:space="preserve"> / year fund to help the municipality with </w:t>
+      </w:r>
+      <w:r>
+        <w:t xml:space="preserve">their </w:t>
+      </w:r>
+      <w:r>
+        <w:t>water infrastructure</w:t>
+      </w:r>
+      <w:r>
+        <w:t xml:space="preserve"> system</w:t>
+      </w:r>
+      <w:r>
+        <w:t>. This bail-out is assumed to not arrive in a single pulse, but rather gradually over the year.  Not all delivered water is billable. 75% of urban water and 40% of household water usage is billable and paid on average. According to the background reading, 40% of the municipal income</w:t>
       </w:r>
       <w:r>
         <w:t xml:space="preserve"> is spent on maintenance. </w:t>
       </w:r>
       <w:r>
-        <w:t xml:space="preserve">Since only maintenance expenditures are modelled, </w:t>
-      </w:r>
-      <w:r>
-        <w:t xml:space="preserve">the income flow in the model is reduced by 60%. </w:t>
+        <w:t>This is taken into account by reducing the municipalities’ income flow by 60%.</w:t>
+      </w:r>
+      <w:r>
+        <w:t xml:space="preserve"> </w:t>
       </w:r>
     </w:p>
     <w:p>
@@ -441,21 +499,26 @@
         <w:rPr>
           <w:rFonts w:eastAsia="Times New Roman"/>
         </w:rPr>
-        <w:t xml:space="preserve">Dissatisfaction depends on the delivery rate of water, and the period for which there was a delivery discrepancy. The delivery rate is defined as the portion of the water demand which can be met based on </w:t>
-      </w:r>
-      <w:proofErr w:type="gramStart"/>
-      <w:r>
-        <w:rPr>
-          <w:rFonts w:eastAsia="Times New Roman"/>
-        </w:rPr>
-        <w:t>the</w:t>
-      </w:r>
-      <w:proofErr w:type="gramEnd"/>
-      <w:r>
-        <w:rPr>
-          <w:rFonts w:eastAsia="Times New Roman"/>
-        </w:rPr>
-        <w:t xml:space="preserve"> infrastructure capacity. The unrest is then defined as the discrepancy rate times the time for which this discrepancy has been going on. The graphical output of this system is shown in figure 1.</w:t>
+        <w:t xml:space="preserve">Unrest </w:t>
+      </w:r>
+      <w:r>
+        <w:rPr>
+          <w:rFonts w:eastAsia="Times New Roman"/>
+        </w:rPr>
+        <w:t xml:space="preserve">depends on the delivery rate of water, and the period for which there was a delivery discrepancy. The delivery rate is defined as the portion of the water demand which can be met based on the </w:t>
+      </w:r>
+      <w:r>
+        <w:rPr>
+          <w:rFonts w:eastAsia="Times New Roman"/>
+        </w:rPr>
+        <w:lastRenderedPageBreak/>
+        <w:t>i</w:t>
+      </w:r>
+      <w:r>
+        <w:rPr>
+          <w:rFonts w:eastAsia="Times New Roman"/>
+        </w:rPr>
+        <w:t>nfrastructure capacity. The unrest is then defined as the discrepancy rate times the time for which this discrepancy has been going on. The graphical output of this system is shown in figure 1.</w:t>
       </w:r>
     </w:p>
     <w:p>
@@ -477,7 +540,6 @@
           <w:rFonts w:eastAsia="Times New Roman"/>
           <w:noProof/>
         </w:rPr>
-        <w:lastRenderedPageBreak/>
         <w:drawing>
           <wp:anchor distT="0" distB="0" distL="114300" distR="114300" simplePos="0" relativeHeight="251658240" behindDoc="0" locked="0" layoutInCell="1" allowOverlap="1" wp14:anchorId="612E46E2" wp14:editId="476227F7">
             <wp:simplePos x="0" y="0"/>
@@ -485,7 +547,7 @@
               <wp:posOffset>3676650</wp:posOffset>
             </wp:positionH>
             <wp:positionV relativeFrom="paragraph">
-              <wp:posOffset>-2540</wp:posOffset>
+              <wp:posOffset>6985</wp:posOffset>
             </wp:positionV>
             <wp:extent cx="2066925" cy="3048000"/>
             <wp:effectExtent l="0" t="0" r="9525" b="0"/>
@@ -692,7 +754,13 @@
         <w:rPr>
           <w:rFonts w:eastAsia="Times New Roman"/>
         </w:rPr>
-        <w:t>The second water crisis which can occur is when there is a chance that the basic water limit for survival cannot be met. This water limit is set to a minimum of 10 liter / person / day. We assumed that water will not be distributed evenly among all households. Instead, we assume that when only 50% of total water demand can be met, already 10% of the households will be facing water shortages large enough for additional water supply through tankers to be necessary (see figure 2)</w:t>
+        <w:t xml:space="preserve">The second water crisis can occur </w:t>
+      </w:r>
+      <w:r>
+        <w:rPr>
+          <w:rFonts w:eastAsia="Times New Roman"/>
+        </w:rPr>
+        <w:t>when there is a chance that the basic water limit for survival cannot be met. This water limit is set to a minimum of 10 liter / person / day. We assumed that water will not be distributed evenly among all households. Instead, we assume that when only 50% of total water demand can be met, already 10% of the households will be facing water shortages large enough for additional water supply through tankers to be necessary (see figure 2)</w:t>
       </w:r>
       <w:r>
         <w:rPr>
@@ -764,6 +832,12 @@
         </w:rPr>
         <w:t>In order to achieve the behaviour as described in the lecture two target population values for the unconnected and connected households in Kirkwood are added. Due to this addition it must be noted that the population system is not valid as a system which can be experimented on. It should only be used as an input for the rest of the model.</w:t>
       </w:r>
+      <w:r>
+        <w:rPr>
+          <w:rFonts w:eastAsia="Times New Roman"/>
+        </w:rPr>
+        <w:t xml:space="preserve"> The parameters used in this system have no real value.</w:t>
+      </w:r>
     </w:p>
     <w:p>
       <w:pPr>
@@ -829,14 +903,20 @@
         <w:rPr>
           <w:rFonts w:eastAsia="Times New Roman"/>
         </w:rPr>
-        <w:t>In</w:t>
+        <w:t>The</w:t>
       </w:r>
       <w:proofErr w:type="gramEnd"/>
       <w:r>
         <w:rPr>
           <w:rFonts w:eastAsia="Times New Roman"/>
         </w:rPr>
-        <w:t xml:space="preserve"> the background reading it was described that at 8% maintenance per year the average aging time of infrastructure is 30 years. We assumed that when there is 0% of the infrastructure is maintained per year, the average aging time will become 15 years. </w:t>
+        <w:t xml:space="preserve"> background reading desc</w:t>
+      </w:r>
+      <w:r>
+        <w:rPr>
+          <w:rFonts w:eastAsia="Times New Roman"/>
+        </w:rPr>
+        <w:t xml:space="preserve">ribed that at 8% maintenance per year the average aging time of infrastructure is 30 years. We assumed that when there is 0% of the infrastructure is maintained per year, the average aging time will become 15 years. </w:t>
       </w:r>
       <w:r>
         <w:rPr>
@@ -882,14 +962,20 @@
         <w:rPr>
           <w:rFonts w:eastAsia="Times New Roman"/>
         </w:rPr>
-        <w:t>In</w:t>
+        <w:t>The</w:t>
       </w:r>
       <w:proofErr w:type="gramEnd"/>
       <w:r>
         <w:rPr>
           <w:rFonts w:eastAsia="Times New Roman"/>
         </w:rPr>
-        <w:t xml:space="preserve"> the background reading it was described that there is an average leakage of 30% due to bad maintenance. We assumed that if maintenance levels drop below the 8% indicated in the reading, leakages will rise to 50%. However, if infrastructure maintenance is increased the leakages will gradually drop to 0%.</w:t>
+        <w:t xml:space="preserve"> background reading described</w:t>
+      </w:r>
+      <w:r>
+        <w:rPr>
+          <w:rFonts w:eastAsia="Times New Roman"/>
+        </w:rPr>
+        <w:t xml:space="preserve"> that there is an average leakage of 30% due to bad maintenance. We assumed that if maintenance levels drop below the 8% indicated in the reading, leakages will rise to 50%. However, if infrastructure maintenance is increased the leakages will gradually drop to 0%.</w:t>
       </w:r>
     </w:p>
     <w:p>
@@ -967,7 +1053,31 @@
     </w:p>
     <w:p>
       <w:r>
-        <w:t>In this short chapter the behaviour of the model is shown in the base case scenario as well as a scenario where the hiring of staff is increased from 1 staff per 2 years to 5 staff per 2 years.</w:t>
+        <w:t>In this short chapter the behaviour of the model is shown in the base case scenario as well as a scenario where the hiring of staff is increased from</w:t>
+      </w:r>
+      <w:r>
+        <w:t xml:space="preserve"> hiring</w:t>
+      </w:r>
+      <w:r>
+        <w:t xml:space="preserve"> 1 staff</w:t>
+      </w:r>
+      <w:r>
+        <w:t xml:space="preserve"> member</w:t>
+      </w:r>
+      <w:r>
+        <w:t xml:space="preserve"> per 2 years to </w:t>
+      </w:r>
+      <w:r>
+        <w:t xml:space="preserve">hiring </w:t>
+      </w:r>
+      <w:r>
+        <w:t>5 staf</w:t>
+      </w:r>
+      <w:r>
+        <w:t>f members</w:t>
+      </w:r>
+      <w:r>
+        <w:t xml:space="preserve"> per 2 years.</w:t>
       </w:r>
     </w:p>
     <w:p>
@@ -988,27 +1098,37 @@
         <w:rPr>
           <w:rFonts w:eastAsia="Times New Roman"/>
         </w:rPr>
+        <w:t xml:space="preserve">The results of the base case scenario are shown in figure 3. </w:t>
+      </w:r>
+      <w:r>
+        <w:rPr>
+          <w:rFonts w:eastAsia="Times New Roman"/>
+        </w:rPr>
         <w:t>In the base case scenario the model shows</w:t>
       </w:r>
       <w:r>
         <w:rPr>
           <w:rFonts w:eastAsia="Times New Roman"/>
         </w:rPr>
-        <w:t xml:space="preserve"> the model starts with </w:t>
-      </w:r>
-      <w:proofErr w:type="gramStart"/>
-      <w:r>
-        <w:rPr>
-          <w:rFonts w:eastAsia="Times New Roman"/>
-        </w:rPr>
-        <w:t>a</w:t>
-      </w:r>
-      <w:proofErr w:type="gramEnd"/>
+        <w:t xml:space="preserve"> the model starts with a</w:t>
+      </w:r>
+      <w:r>
+        <w:rPr>
+          <w:rFonts w:eastAsia="Times New Roman"/>
+        </w:rPr>
+        <w:t>n</w:t>
+      </w:r>
       <w:r>
         <w:rPr>
           <w:rFonts w:eastAsia="Times New Roman"/>
         </w:rPr>
         <w:t xml:space="preserve"> infrastructure surplus which quickly turns into a growing shortage of infrastructure mainly due to the decrease of available staff. This means that in time the practical infrastructure capacity will decline as maintenance decreases to almost zero. Because not enough water is being supplied to the population of Kirkwood, tankers are put in place to distribute water to make sure the population will get enough water to survive. The base case shows the system is in a deep crisis which seems to get only worse in the future.</w:t>
+      </w:r>
+      <w:r>
+        <w:rPr>
+          <w:rFonts w:eastAsia="Times New Roman"/>
+        </w:rPr>
+        <w:t xml:space="preserve"> </w:t>
       </w:r>
     </w:p>
     <w:p>
@@ -1026,13 +1146,13 @@
         <mc:AlternateContent>
           <mc:Choice Requires="wpg">
             <w:drawing>
-              <wp:anchor distT="0" distB="0" distL="114300" distR="114300" simplePos="0" relativeHeight="251668480" behindDoc="1" locked="0" layoutInCell="1" allowOverlap="1" wp14:anchorId="7FD8B96D" wp14:editId="384E88DA">
+              <wp:anchor distT="0" distB="0" distL="114300" distR="114300" simplePos="0" relativeHeight="251668480" behindDoc="1" locked="0" layoutInCell="1" allowOverlap="1" wp14:anchorId="24E4640C" wp14:editId="68DEE0DF">
                 <wp:simplePos x="0" y="0"/>
                 <wp:positionH relativeFrom="column">
-                  <wp:posOffset>-397431</wp:posOffset>
+                  <wp:posOffset>-445770</wp:posOffset>
                 </wp:positionH>
                 <wp:positionV relativeFrom="paragraph">
-                  <wp:posOffset>-65916</wp:posOffset>
+                  <wp:posOffset>-153035</wp:posOffset>
                 </wp:positionV>
                 <wp:extent cx="6917690" cy="3128010"/>
                 <wp:effectExtent l="0" t="0" r="0" b="0"/>
@@ -1045,8 +1165,8 @@
                       <wpg:cNvGrpSpPr/>
                       <wpg:grpSpPr>
                         <a:xfrm>
-                          <a:off x="0" y="0"/>
-                          <a:ext cx="6917690" cy="3128010"/>
+                          <a:off x="-28" y="0"/>
+                          <a:ext cx="6920586" cy="3128211"/>
                           <a:chOff x="-67399" y="0"/>
                           <a:chExt cx="6920586" cy="3128211"/>
                         </a:xfrm>
@@ -1072,8 +1192,8 @@
                         </pic:blipFill>
                         <pic:spPr>
                           <a:xfrm>
-                            <a:off x="-34286" y="1607321"/>
-                            <a:ext cx="2257640" cy="1366699"/>
+                            <a:off x="-34272" y="1607218"/>
+                            <a:ext cx="2256695" cy="1366611"/>
                           </a:xfrm>
                           <a:prstGeom prst="rect">
                             <a:avLst/>
@@ -1245,12 +1365,15 @@
                 <wp14:sizeRelH relativeFrom="margin">
                   <wp14:pctWidth>0</wp14:pctWidth>
                 </wp14:sizeRelH>
+                <wp14:sizeRelV relativeFrom="margin">
+                  <wp14:pctHeight>0</wp14:pctHeight>
+                </wp14:sizeRelV>
               </wp:anchor>
             </w:drawing>
           </mc:Choice>
           <mc:Fallback>
             <w:pict>
-              <v:group id="Group 24" o:spid="_x0000_s1026" style="position:absolute;margin-left:-31.3pt;margin-top:-5.2pt;width:544.7pt;height:246.3pt;z-index:-251648000;mso-width-relative:margin" coordorigin="-673" coordsize="69205,31282" o:gfxdata="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">
+              <v:group id="Group 24" o:spid="_x0000_s1026" style="position:absolute;margin-left:-35.1pt;margin-top:-12.05pt;width:544.7pt;height:246.3pt;z-index:-251648000;mso-width-relative:margin;mso-height-relative:margin" coordorigin="-673" coordsize="69205,31282" o:gfxdata="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">
                 <v:shapetype id="_x0000_t75" coordsize="21600,21600" o:spt="75" o:preferrelative="t" path="m@4@5l@4@11@9@11@9@5xe" filled="f" stroked="f">
                   <v:stroke joinstyle="miter"/>
                   <v:formulas>
@@ -1270,7 +1393,7 @@
                   <v:path o:extrusionok="f" gradientshapeok="t" o:connecttype="rect"/>
                   <o:lock v:ext="edit" aspectratio="t"/>
                 </v:shapetype>
-                <v:shape id="Picture 20" o:spid="_x0000_s1027" type="#_x0000_t75" style="position:absolute;left:-342;top:16073;width:22575;height:13667;visibility:visible;mso-wrap-style:square" o:gfxdata="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">
+                <v:shape id="Picture 20" o:spid="_x0000_s1027" type="#_x0000_t75" style="position:absolute;left:-342;top:16072;width:22566;height:13666;visibility:visible;mso-wrap-style:square" o:gfxdata="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">
                   <v:imagedata r:id="rId14" o:title=""/>
                   <v:path arrowok="t"/>
                 </v:shape>
@@ -1366,17 +1489,40 @@
     </w:p>
     <w:p>
       <w:pPr>
+        <w:shd w:val="clear" w:color="auto" w:fill="FFFFFF"/>
+        <w:spacing w:after="0" w:line="240" w:lineRule="auto"/>
+        <w:rPr>
+          <w:rFonts w:ascii="Helvetica" w:eastAsia="Times New Roman" w:hAnsi="Helvetica" w:cs="Helvetica"/>
+          <w:b/>
+          <w:bCs/>
+          <w:color w:val="333333"/>
+          <w:sz w:val="21"/>
+          <w:szCs w:val="21"/>
+          <w:bdr w:val="none" w:sz="0" w:space="0" w:color="auto" w:frame="1"/>
+        </w:rPr>
+      </w:pPr>
+      <w:r>
+        <w:rPr>
+          <w:rFonts w:ascii="Helvetica" w:eastAsia="Times New Roman" w:hAnsi="Helvetica" w:cs="Helvetica"/>
+          <w:b/>
+          <w:bCs/>
+          <w:color w:val="333333"/>
+          <w:sz w:val="21"/>
+          <w:szCs w:val="21"/>
+          <w:bdr w:val="none" w:sz="0" w:space="0" w:color="auto" w:frame="1"/>
+        </w:rPr>
+        <w:t>Figure 3: Base case model reference behaviour</w:t>
+      </w:r>
+    </w:p>
+    <w:p>
+      <w:pPr>
         <w:pStyle w:val="Heading2"/>
         <w:rPr>
-          <w:rFonts w:eastAsia="Times New Roman"/>
-        </w:rPr>
-      </w:pPr>
-    </w:p>
-    <w:p>
-      <w:pPr>
-        <w:pStyle w:val="Heading2"/>
-        <w:rPr>
-          <w:rFonts w:eastAsia="Times New Roman"/>
+          <w:rFonts w:ascii="Helvetica" w:eastAsia="Times New Roman" w:hAnsi="Helvetica" w:cs="Helvetica"/>
+          <w:color w:val="333333"/>
+          <w:sz w:val="21"/>
+          <w:szCs w:val="21"/>
+          <w:bdr w:val="none" w:sz="0" w:space="0" w:color="auto" w:frame="1"/>
         </w:rPr>
       </w:pPr>
       <w:r>
@@ -1395,13 +1541,13 @@
         <mc:AlternateContent>
           <mc:Choice Requires="wpg">
             <w:drawing>
-              <wp:anchor distT="0" distB="0" distL="114300" distR="114300" simplePos="0" relativeHeight="251677696" behindDoc="1" locked="0" layoutInCell="1" allowOverlap="1" wp14:anchorId="042A29BF" wp14:editId="60903D7B">
+              <wp:anchor distT="0" distB="0" distL="114300" distR="114300" simplePos="0" relativeHeight="251677696" behindDoc="0" locked="0" layoutInCell="1" allowOverlap="1" wp14:anchorId="042A29BF" wp14:editId="60903D7B">
                 <wp:simplePos x="0" y="0"/>
                 <wp:positionH relativeFrom="column">
-                  <wp:posOffset>-694055</wp:posOffset>
+                  <wp:posOffset>-692785</wp:posOffset>
                 </wp:positionH>
                 <wp:positionV relativeFrom="paragraph">
-                  <wp:posOffset>1050825</wp:posOffset>
+                  <wp:posOffset>835125</wp:posOffset>
                 </wp:positionV>
                 <wp:extent cx="7362825" cy="3397250"/>
                 <wp:effectExtent l="0" t="0" r="9525" b="0"/>
@@ -1602,7 +1748,7 @@
           </mc:Choice>
           <mc:Fallback>
             <w:pict>
-              <v:group id="Group 31" o:spid="_x0000_s1026" style="position:absolute;margin-left:-54.65pt;margin-top:82.75pt;width:579.75pt;height:267.5pt;z-index:-251638784" coordsize="73633,33977" o:gfxdata="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">
+              <v:group id="Group 31" o:spid="_x0000_s1026" style="position:absolute;margin-left:-54.55pt;margin-top:65.75pt;width:579.75pt;height:267.5pt;z-index:251677696" coordsize="73633,33977" o:gfxdata="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">
                 <v:shape id="Picture 25" o:spid="_x0000_s1027" type="#_x0000_t75" style="position:absolute;left:1347;top:770;width:23871;height:15304;visibility:visible;mso-wrap-style:square" o:gfxdata="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">
                   <v:imagedata r:id="rId16" o:title=""/>
                   <v:path arrowok="t"/>
@@ -1638,10 +1784,380 @@
       <w:r>
         <w:t xml:space="preserve"> (from 1 per 2 years to 5 per 2 years)</w:t>
       </w:r>
-      <w:bookmarkStart w:id="0" w:name="_GoBack"/>
-      <w:bookmarkEnd w:id="0"/>
-      <w:r>
-        <w:t xml:space="preserve">. The results of this experiment are shown in figure X. This system shows a much smaller infrastructure shortage and this shortage also gets solved over time. No water crisis occurs in this experiment, which is why no tankers have to be used. </w:t>
+      <w:r>
+        <w:t xml:space="preserve">. The results of this </w:t>
+      </w:r>
+      <w:r>
+        <w:t>experiment are shown in figure 4</w:t>
+      </w:r>
+      <w:r>
+        <w:t xml:space="preserve">. This system shows a much smaller infrastructure shortage and this shortage also gets solved over time. No water crisis occurs in this experiment, which is why no tankers have to be used. </w:t>
+      </w:r>
+    </w:p>
+    <w:p>
+      <w:pPr>
+        <w:shd w:val="clear" w:color="auto" w:fill="FFFFFF"/>
+        <w:spacing w:after="0" w:line="240" w:lineRule="auto"/>
+        <w:rPr>
+          <w:rFonts w:ascii="Helvetica" w:eastAsia="Times New Roman" w:hAnsi="Helvetica" w:cs="Helvetica"/>
+          <w:b/>
+          <w:bCs/>
+          <w:color w:val="333333"/>
+          <w:sz w:val="21"/>
+          <w:szCs w:val="21"/>
+          <w:bdr w:val="none" w:sz="0" w:space="0" w:color="auto" w:frame="1"/>
+        </w:rPr>
+      </w:pPr>
+    </w:p>
+    <w:p>
+      <w:pPr>
+        <w:shd w:val="clear" w:color="auto" w:fill="FFFFFF"/>
+        <w:spacing w:after="0" w:line="240" w:lineRule="auto"/>
+        <w:rPr>
+          <w:rFonts w:ascii="Helvetica" w:eastAsia="Times New Roman" w:hAnsi="Helvetica" w:cs="Helvetica"/>
+          <w:b/>
+          <w:bCs/>
+          <w:color w:val="333333"/>
+          <w:sz w:val="21"/>
+          <w:szCs w:val="21"/>
+          <w:bdr w:val="none" w:sz="0" w:space="0" w:color="auto" w:frame="1"/>
+        </w:rPr>
+      </w:pPr>
+    </w:p>
+    <w:p>
+      <w:pPr>
+        <w:shd w:val="clear" w:color="auto" w:fill="FFFFFF"/>
+        <w:spacing w:after="0" w:line="240" w:lineRule="auto"/>
+        <w:rPr>
+          <w:rFonts w:ascii="Helvetica" w:eastAsia="Times New Roman" w:hAnsi="Helvetica" w:cs="Helvetica"/>
+          <w:b/>
+          <w:bCs/>
+          <w:color w:val="333333"/>
+          <w:sz w:val="21"/>
+          <w:szCs w:val="21"/>
+          <w:bdr w:val="none" w:sz="0" w:space="0" w:color="auto" w:frame="1"/>
+        </w:rPr>
+      </w:pPr>
+    </w:p>
+    <w:p>
+      <w:pPr>
+        <w:shd w:val="clear" w:color="auto" w:fill="FFFFFF"/>
+        <w:spacing w:after="0" w:line="240" w:lineRule="auto"/>
+        <w:rPr>
+          <w:rFonts w:ascii="Helvetica" w:eastAsia="Times New Roman" w:hAnsi="Helvetica" w:cs="Helvetica"/>
+          <w:b/>
+          <w:bCs/>
+          <w:color w:val="333333"/>
+          <w:sz w:val="21"/>
+          <w:szCs w:val="21"/>
+          <w:bdr w:val="none" w:sz="0" w:space="0" w:color="auto" w:frame="1"/>
+        </w:rPr>
+      </w:pPr>
+    </w:p>
+    <w:p>
+      <w:pPr>
+        <w:shd w:val="clear" w:color="auto" w:fill="FFFFFF"/>
+        <w:spacing w:after="0" w:line="240" w:lineRule="auto"/>
+        <w:rPr>
+          <w:rFonts w:ascii="Helvetica" w:eastAsia="Times New Roman" w:hAnsi="Helvetica" w:cs="Helvetica"/>
+          <w:b/>
+          <w:bCs/>
+          <w:color w:val="333333"/>
+          <w:sz w:val="21"/>
+          <w:szCs w:val="21"/>
+          <w:bdr w:val="none" w:sz="0" w:space="0" w:color="auto" w:frame="1"/>
+        </w:rPr>
+      </w:pPr>
+    </w:p>
+    <w:p>
+      <w:pPr>
+        <w:shd w:val="clear" w:color="auto" w:fill="FFFFFF"/>
+        <w:spacing w:after="0" w:line="240" w:lineRule="auto"/>
+        <w:rPr>
+          <w:rFonts w:ascii="Helvetica" w:eastAsia="Times New Roman" w:hAnsi="Helvetica" w:cs="Helvetica"/>
+          <w:b/>
+          <w:bCs/>
+          <w:color w:val="333333"/>
+          <w:sz w:val="21"/>
+          <w:szCs w:val="21"/>
+          <w:bdr w:val="none" w:sz="0" w:space="0" w:color="auto" w:frame="1"/>
+        </w:rPr>
+      </w:pPr>
+    </w:p>
+    <w:p>
+      <w:pPr>
+        <w:shd w:val="clear" w:color="auto" w:fill="FFFFFF"/>
+        <w:spacing w:after="0" w:line="240" w:lineRule="auto"/>
+        <w:rPr>
+          <w:rFonts w:ascii="Helvetica" w:eastAsia="Times New Roman" w:hAnsi="Helvetica" w:cs="Helvetica"/>
+          <w:b/>
+          <w:bCs/>
+          <w:color w:val="333333"/>
+          <w:sz w:val="21"/>
+          <w:szCs w:val="21"/>
+          <w:bdr w:val="none" w:sz="0" w:space="0" w:color="auto" w:frame="1"/>
+        </w:rPr>
+      </w:pPr>
+    </w:p>
+    <w:p>
+      <w:pPr>
+        <w:shd w:val="clear" w:color="auto" w:fill="FFFFFF"/>
+        <w:spacing w:after="0" w:line="240" w:lineRule="auto"/>
+        <w:rPr>
+          <w:rFonts w:ascii="Helvetica" w:eastAsia="Times New Roman" w:hAnsi="Helvetica" w:cs="Helvetica"/>
+          <w:b/>
+          <w:bCs/>
+          <w:color w:val="333333"/>
+          <w:sz w:val="21"/>
+          <w:szCs w:val="21"/>
+          <w:bdr w:val="none" w:sz="0" w:space="0" w:color="auto" w:frame="1"/>
+        </w:rPr>
+      </w:pPr>
+    </w:p>
+    <w:p>
+      <w:pPr>
+        <w:shd w:val="clear" w:color="auto" w:fill="FFFFFF"/>
+        <w:spacing w:after="0" w:line="240" w:lineRule="auto"/>
+        <w:rPr>
+          <w:rFonts w:ascii="Helvetica" w:eastAsia="Times New Roman" w:hAnsi="Helvetica" w:cs="Helvetica"/>
+          <w:b/>
+          <w:bCs/>
+          <w:color w:val="333333"/>
+          <w:sz w:val="21"/>
+          <w:szCs w:val="21"/>
+          <w:bdr w:val="none" w:sz="0" w:space="0" w:color="auto" w:frame="1"/>
+        </w:rPr>
+      </w:pPr>
+    </w:p>
+    <w:p>
+      <w:pPr>
+        <w:shd w:val="clear" w:color="auto" w:fill="FFFFFF"/>
+        <w:spacing w:after="0" w:line="240" w:lineRule="auto"/>
+        <w:rPr>
+          <w:rFonts w:ascii="Helvetica" w:eastAsia="Times New Roman" w:hAnsi="Helvetica" w:cs="Helvetica"/>
+          <w:b/>
+          <w:bCs/>
+          <w:color w:val="333333"/>
+          <w:sz w:val="21"/>
+          <w:szCs w:val="21"/>
+          <w:bdr w:val="none" w:sz="0" w:space="0" w:color="auto" w:frame="1"/>
+        </w:rPr>
+      </w:pPr>
+    </w:p>
+    <w:p>
+      <w:pPr>
+        <w:shd w:val="clear" w:color="auto" w:fill="FFFFFF"/>
+        <w:spacing w:after="0" w:line="240" w:lineRule="auto"/>
+        <w:rPr>
+          <w:rFonts w:ascii="Helvetica" w:eastAsia="Times New Roman" w:hAnsi="Helvetica" w:cs="Helvetica"/>
+          <w:b/>
+          <w:bCs/>
+          <w:color w:val="333333"/>
+          <w:sz w:val="21"/>
+          <w:szCs w:val="21"/>
+          <w:bdr w:val="none" w:sz="0" w:space="0" w:color="auto" w:frame="1"/>
+        </w:rPr>
+      </w:pPr>
+    </w:p>
+    <w:p>
+      <w:pPr>
+        <w:shd w:val="clear" w:color="auto" w:fill="FFFFFF"/>
+        <w:spacing w:after="0" w:line="240" w:lineRule="auto"/>
+        <w:rPr>
+          <w:rFonts w:ascii="Helvetica" w:eastAsia="Times New Roman" w:hAnsi="Helvetica" w:cs="Helvetica"/>
+          <w:b/>
+          <w:bCs/>
+          <w:color w:val="333333"/>
+          <w:sz w:val="21"/>
+          <w:szCs w:val="21"/>
+          <w:bdr w:val="none" w:sz="0" w:space="0" w:color="auto" w:frame="1"/>
+        </w:rPr>
+      </w:pPr>
+    </w:p>
+    <w:p>
+      <w:pPr>
+        <w:shd w:val="clear" w:color="auto" w:fill="FFFFFF"/>
+        <w:spacing w:after="0" w:line="240" w:lineRule="auto"/>
+        <w:rPr>
+          <w:rFonts w:ascii="Helvetica" w:eastAsia="Times New Roman" w:hAnsi="Helvetica" w:cs="Helvetica"/>
+          <w:b/>
+          <w:bCs/>
+          <w:color w:val="333333"/>
+          <w:sz w:val="21"/>
+          <w:szCs w:val="21"/>
+          <w:bdr w:val="none" w:sz="0" w:space="0" w:color="auto" w:frame="1"/>
+        </w:rPr>
+      </w:pPr>
+    </w:p>
+    <w:p>
+      <w:pPr>
+        <w:shd w:val="clear" w:color="auto" w:fill="FFFFFF"/>
+        <w:spacing w:after="0" w:line="240" w:lineRule="auto"/>
+        <w:rPr>
+          <w:rFonts w:ascii="Helvetica" w:eastAsia="Times New Roman" w:hAnsi="Helvetica" w:cs="Helvetica"/>
+          <w:b/>
+          <w:bCs/>
+          <w:color w:val="333333"/>
+          <w:sz w:val="21"/>
+          <w:szCs w:val="21"/>
+          <w:bdr w:val="none" w:sz="0" w:space="0" w:color="auto" w:frame="1"/>
+        </w:rPr>
+      </w:pPr>
+    </w:p>
+    <w:p>
+      <w:pPr>
+        <w:shd w:val="clear" w:color="auto" w:fill="FFFFFF"/>
+        <w:spacing w:after="0" w:line="240" w:lineRule="auto"/>
+        <w:rPr>
+          <w:rFonts w:ascii="Helvetica" w:eastAsia="Times New Roman" w:hAnsi="Helvetica" w:cs="Helvetica"/>
+          <w:b/>
+          <w:bCs/>
+          <w:color w:val="333333"/>
+          <w:sz w:val="21"/>
+          <w:szCs w:val="21"/>
+          <w:bdr w:val="none" w:sz="0" w:space="0" w:color="auto" w:frame="1"/>
+        </w:rPr>
+      </w:pPr>
+    </w:p>
+    <w:p>
+      <w:pPr>
+        <w:shd w:val="clear" w:color="auto" w:fill="FFFFFF"/>
+        <w:spacing w:after="0" w:line="240" w:lineRule="auto"/>
+        <w:rPr>
+          <w:rFonts w:ascii="Helvetica" w:eastAsia="Times New Roman" w:hAnsi="Helvetica" w:cs="Helvetica"/>
+          <w:b/>
+          <w:bCs/>
+          <w:color w:val="333333"/>
+          <w:sz w:val="21"/>
+          <w:szCs w:val="21"/>
+          <w:bdr w:val="none" w:sz="0" w:space="0" w:color="auto" w:frame="1"/>
+        </w:rPr>
+      </w:pPr>
+    </w:p>
+    <w:p>
+      <w:pPr>
+        <w:shd w:val="clear" w:color="auto" w:fill="FFFFFF"/>
+        <w:spacing w:after="0" w:line="240" w:lineRule="auto"/>
+        <w:rPr>
+          <w:rFonts w:ascii="Helvetica" w:eastAsia="Times New Roman" w:hAnsi="Helvetica" w:cs="Helvetica"/>
+          <w:b/>
+          <w:bCs/>
+          <w:color w:val="333333"/>
+          <w:sz w:val="21"/>
+          <w:szCs w:val="21"/>
+          <w:bdr w:val="none" w:sz="0" w:space="0" w:color="auto" w:frame="1"/>
+        </w:rPr>
+      </w:pPr>
+    </w:p>
+    <w:p>
+      <w:pPr>
+        <w:shd w:val="clear" w:color="auto" w:fill="FFFFFF"/>
+        <w:spacing w:after="0" w:line="240" w:lineRule="auto"/>
+        <w:rPr>
+          <w:rFonts w:ascii="Helvetica" w:eastAsia="Times New Roman" w:hAnsi="Helvetica" w:cs="Helvetica"/>
+          <w:b/>
+          <w:bCs/>
+          <w:color w:val="333333"/>
+          <w:sz w:val="21"/>
+          <w:szCs w:val="21"/>
+          <w:bdr w:val="none" w:sz="0" w:space="0" w:color="auto" w:frame="1"/>
+        </w:rPr>
+      </w:pPr>
+    </w:p>
+    <w:p>
+      <w:pPr>
+        <w:shd w:val="clear" w:color="auto" w:fill="FFFFFF"/>
+        <w:spacing w:after="0" w:line="240" w:lineRule="auto"/>
+        <w:rPr>
+          <w:rFonts w:ascii="Helvetica" w:eastAsia="Times New Roman" w:hAnsi="Helvetica" w:cs="Helvetica"/>
+          <w:b/>
+          <w:bCs/>
+          <w:color w:val="333333"/>
+          <w:sz w:val="21"/>
+          <w:szCs w:val="21"/>
+          <w:bdr w:val="none" w:sz="0" w:space="0" w:color="auto" w:frame="1"/>
+        </w:rPr>
+      </w:pPr>
+    </w:p>
+    <w:p>
+      <w:pPr>
+        <w:shd w:val="clear" w:color="auto" w:fill="FFFFFF"/>
+        <w:spacing w:after="0" w:line="240" w:lineRule="auto"/>
+        <w:rPr>
+          <w:rFonts w:ascii="Helvetica" w:eastAsia="Times New Roman" w:hAnsi="Helvetica" w:cs="Helvetica"/>
+          <w:b/>
+          <w:bCs/>
+          <w:color w:val="333333"/>
+          <w:sz w:val="21"/>
+          <w:szCs w:val="21"/>
+          <w:bdr w:val="none" w:sz="0" w:space="0" w:color="auto" w:frame="1"/>
+        </w:rPr>
+      </w:pPr>
+    </w:p>
+    <w:p>
+      <w:pPr>
+        <w:shd w:val="clear" w:color="auto" w:fill="FFFFFF"/>
+        <w:spacing w:after="0" w:line="240" w:lineRule="auto"/>
+        <w:rPr>
+          <w:rFonts w:ascii="Helvetica" w:eastAsia="Times New Roman" w:hAnsi="Helvetica" w:cs="Helvetica"/>
+          <w:b/>
+          <w:bCs/>
+          <w:color w:val="333333"/>
+          <w:sz w:val="21"/>
+          <w:szCs w:val="21"/>
+          <w:bdr w:val="none" w:sz="0" w:space="0" w:color="auto" w:frame="1"/>
+        </w:rPr>
+      </w:pPr>
+    </w:p>
+    <w:p>
+      <w:pPr>
+        <w:shd w:val="clear" w:color="auto" w:fill="FFFFFF"/>
+        <w:spacing w:after="0" w:line="240" w:lineRule="auto"/>
+        <w:rPr>
+          <w:rFonts w:ascii="Helvetica" w:eastAsia="Times New Roman" w:hAnsi="Helvetica" w:cs="Helvetica"/>
+          <w:b/>
+          <w:bCs/>
+          <w:color w:val="333333"/>
+          <w:sz w:val="21"/>
+          <w:szCs w:val="21"/>
+          <w:bdr w:val="none" w:sz="0" w:space="0" w:color="auto" w:frame="1"/>
+        </w:rPr>
+      </w:pPr>
+    </w:p>
+    <w:p>
+      <w:pPr>
+        <w:shd w:val="clear" w:color="auto" w:fill="FFFFFF"/>
+        <w:spacing w:after="0" w:line="240" w:lineRule="auto"/>
+        <w:rPr>
+          <w:rFonts w:ascii="Helvetica" w:eastAsia="Times New Roman" w:hAnsi="Helvetica" w:cs="Helvetica"/>
+          <w:color w:val="333333"/>
+          <w:sz w:val="21"/>
+          <w:szCs w:val="21"/>
+        </w:rPr>
+      </w:pPr>
+      <w:r>
+        <w:rPr>
+          <w:rFonts w:ascii="Helvetica" w:eastAsia="Times New Roman" w:hAnsi="Helvetica" w:cs="Helvetica"/>
+          <w:b/>
+          <w:bCs/>
+          <w:color w:val="333333"/>
+          <w:sz w:val="21"/>
+          <w:szCs w:val="21"/>
+          <w:bdr w:val="none" w:sz="0" w:space="0" w:color="auto" w:frame="1"/>
+        </w:rPr>
+        <w:t xml:space="preserve">Figure </w:t>
+      </w:r>
+      <w:r>
+        <w:rPr>
+          <w:rFonts w:ascii="Helvetica" w:eastAsia="Times New Roman" w:hAnsi="Helvetica" w:cs="Helvetica"/>
+          <w:b/>
+          <w:bCs/>
+          <w:color w:val="333333"/>
+          <w:sz w:val="21"/>
+          <w:szCs w:val="21"/>
+          <w:bdr w:val="none" w:sz="0" w:space="0" w:color="auto" w:frame="1"/>
+        </w:rPr>
+        <w:t>4: Model reference behaviour after implementing ‘an increase in hiring staff’ policy</w:t>
       </w:r>
     </w:p>
     <w:sectPr>
@@ -4513,7 +5029,7 @@
 </file>
 
 <file path=customXml/itemProps1.xml><?xml version="1.0" encoding="utf-8"?>
-<ds:datastoreItem xmlns:ds="http://schemas.openxmlformats.org/officeDocument/2006/customXml" ds:itemID="{E5726E02-33B5-4E3C-8E32-5D37DCD56D24}">
+<ds:datastoreItem xmlns:ds="http://schemas.openxmlformats.org/officeDocument/2006/customXml" ds:itemID="{AC2B97AD-B040-4582-9DE0-4172344B1498}">
   <ds:schemaRefs>
     <ds:schemaRef ds:uri="http://schemas.openxmlformats.org/officeDocument/2006/bibliography"/>
   </ds:schemaRefs>

</xml_diff>